<commit_message>
Add a test.txt file to test the three statues.
</commit_message>
<xml_diff>
--- a/git_basics.docx
+++ b/git_basics.docx
@@ -274,9 +274,13 @@
                               <w:pPr>
                                 <w:jc w:val="center"/>
                               </w:pPr>
+                              <w:proofErr w:type="spellStart"/>
+                              <w:proofErr w:type="gramStart"/>
                               <w:r>
                                 <w:t>dir</w:t>
                               </w:r>
+                              <w:proofErr w:type="spellEnd"/>
+                              <w:proofErr w:type="gramEnd"/>
                             </w:p>
                           </w:txbxContent>
                         </wps:txbx>
@@ -505,9 +509,11 @@
                                 <w:pPr>
                                   <w:jc w:val="center"/>
                                 </w:pPr>
+                                <w:proofErr w:type="gramStart"/>
                                 <w:r>
                                   <w:t>.git</w:t>
                                 </w:r>
+                                <w:proofErr w:type="gramEnd"/>
                               </w:p>
                             </w:txbxContent>
                           </wps:txbx>
@@ -1397,9 +1403,13 @@
                         <w:pPr>
                           <w:jc w:val="center"/>
                         </w:pPr>
+                        <w:proofErr w:type="spellStart"/>
+                        <w:proofErr w:type="gramStart"/>
                         <w:r>
                           <w:t>dir</w:t>
                         </w:r>
+                        <w:proofErr w:type="spellEnd"/>
+                        <w:proofErr w:type="gramEnd"/>
                       </w:p>
                     </w:txbxContent>
                   </v:textbox>
@@ -1463,9 +1473,11 @@
                           <w:pPr>
                             <w:jc w:val="center"/>
                           </w:pPr>
+                          <w:proofErr w:type="gramStart"/>
                           <w:r>
                             <w:t>.git</w:t>
                           </w:r>
+                          <w:proofErr w:type="gramEnd"/>
                         </w:p>
                       </w:txbxContent>
                     </v:textbox>
@@ -1860,7 +1872,15 @@
                           <w:p>
                             <w:r>
                               <w:tab/>
-                              <w:t>To show the status between workspace and stage, using “git status”. “git status”</w:t>
+                              <w:t>To show the status between workspace and stage, using “git status”. “</w:t>
+                            </w:r>
+                            <w:proofErr w:type="gramStart"/>
+                            <w:r>
+                              <w:t>git</w:t>
+                            </w:r>
+                            <w:proofErr w:type="gramEnd"/>
+                            <w:r>
+                              <w:t xml:space="preserve"> status”</w:t>
                             </w:r>
                           </w:p>
                           <w:p>
@@ -1936,12 +1956,7 @@
                           </w:p>
                           <w:p>
                             <w:r>
-                              <w:t>More about “git status” will be explained in “git add” or “git commit”, or other case (other command(s))</w:t>
-                            </w:r>
-                            <w:bookmarkStart w:id="0" w:name="_GoBack"/>
-                            <w:bookmarkEnd w:id="0"/>
-                            <w:r>
-                              <w:t>.</w:t>
+                              <w:t>More about “git status” will be explained in “git add” or “git commit”, or other case (other command(s)).</w:t>
                             </w:r>
                           </w:p>
                         </w:txbxContent>
@@ -1997,7 +2012,15 @@
                     <w:p>
                       <w:r>
                         <w:tab/>
-                        <w:t>To show the status between workspace and stage, using “git status”. “git status”</w:t>
+                        <w:t>To show the status between workspace and stage, using “git status”. “</w:t>
+                      </w:r>
+                      <w:proofErr w:type="gramStart"/>
+                      <w:r>
+                        <w:t>git</w:t>
+                      </w:r>
+                      <w:proofErr w:type="gramEnd"/>
+                      <w:r>
+                        <w:t xml:space="preserve"> status”</w:t>
                       </w:r>
                     </w:p>
                     <w:p>
@@ -2073,12 +2096,7 @@
                     </w:p>
                     <w:p>
                       <w:r>
-                        <w:t>More about “git status” will be explained in “git add” or “git commit”, or other case (other command(s))</w:t>
-                      </w:r>
-                      <w:bookmarkStart w:id="1" w:name="_GoBack"/>
-                      <w:bookmarkEnd w:id="1"/>
-                      <w:r>
-                        <w:t>.</w:t>
+                        <w:t>More about “git status” will be explained in “git add” or “git commit”, or other case (other command(s)).</w:t>
                       </w:r>
                     </w:p>
                   </w:txbxContent>
@@ -2229,12 +2247,28 @@
                                 <w:color w:val="000000" w:themeColor="text1"/>
                               </w:rPr>
                             </w:pPr>
+                            <w:proofErr w:type="gramStart"/>
                             <w:r>
                               <w:rPr>
                                 <w:color w:val="000000" w:themeColor="text1"/>
                               </w:rPr>
-                              <w:t>git add [path]file_name</w:t>
-                            </w:r>
+                              <w:t>git</w:t>
+                            </w:r>
+                            <w:proofErr w:type="gramEnd"/>
+                            <w:r>
+                              <w:rPr>
+                                <w:color w:val="000000" w:themeColor="text1"/>
+                              </w:rPr>
+                              <w:t xml:space="preserve"> add [path]</w:t>
+                            </w:r>
+                            <w:proofErr w:type="spellStart"/>
+                            <w:r>
+                              <w:rPr>
+                                <w:color w:val="000000" w:themeColor="text1"/>
+                              </w:rPr>
+                              <w:t>file_name</w:t>
+                            </w:r>
+                            <w:proofErr w:type="spellEnd"/>
                           </w:p>
                           <w:p>
                             <w:pPr>
@@ -2255,12 +2289,28 @@
                                 <w:color w:val="000000" w:themeColor="text1"/>
                               </w:rPr>
                             </w:pPr>
+                            <w:proofErr w:type="gramStart"/>
                             <w:r>
                               <w:rPr>
                                 <w:color w:val="000000" w:themeColor="text1"/>
                               </w:rPr>
-                              <w:t>git add [path]dir</w:t>
-                            </w:r>
+                              <w:t>git</w:t>
+                            </w:r>
+                            <w:proofErr w:type="gramEnd"/>
+                            <w:r>
+                              <w:rPr>
+                                <w:color w:val="000000" w:themeColor="text1"/>
+                              </w:rPr>
+                              <w:t xml:space="preserve"> add [path]</w:t>
+                            </w:r>
+                            <w:proofErr w:type="spellStart"/>
+                            <w:r>
+                              <w:rPr>
+                                <w:color w:val="000000" w:themeColor="text1"/>
+                              </w:rPr>
+                              <w:t>dir</w:t>
+                            </w:r>
+                            <w:proofErr w:type="spellEnd"/>
                           </w:p>
                           <w:p>
                             <w:pPr>
@@ -2272,7 +2322,21 @@
                               <w:rPr>
                                 <w:color w:val="000000" w:themeColor="text1"/>
                               </w:rPr>
-                              <w:t>//Add all files in current director which file’s extends name is .c</w:t>
+                              <w:t xml:space="preserve">//Add all files in current director which file’s extends name </w:t>
+                            </w:r>
+                            <w:proofErr w:type="gramStart"/>
+                            <w:r>
+                              <w:rPr>
+                                <w:color w:val="000000" w:themeColor="text1"/>
+                              </w:rPr>
+                              <w:t>is</w:t>
+                            </w:r>
+                            <w:proofErr w:type="gramEnd"/>
+                            <w:r>
+                              <w:rPr>
+                                <w:color w:val="000000" w:themeColor="text1"/>
+                              </w:rPr>
+                              <w:t xml:space="preserve"> .c</w:t>
                             </w:r>
                           </w:p>
                           <w:p>
@@ -2281,11 +2345,19 @@
                                 <w:color w:val="000000" w:themeColor="text1"/>
                               </w:rPr>
                             </w:pPr>
+                            <w:proofErr w:type="gramStart"/>
                             <w:r>
                               <w:rPr>
                                 <w:color w:val="000000" w:themeColor="text1"/>
                               </w:rPr>
-                              <w:t>git add *.c</w:t>
+                              <w:t>git</w:t>
+                            </w:r>
+                            <w:proofErr w:type="gramEnd"/>
+                            <w:r>
+                              <w:rPr>
+                                <w:color w:val="000000" w:themeColor="text1"/>
+                              </w:rPr>
+                              <w:t xml:space="preserve"> add *.c</w:t>
                             </w:r>
                           </w:p>
                           <w:p>
@@ -2305,25 +2377,7 @@
                               <w:rPr>
                                 <w:color w:val="000000" w:themeColor="text1"/>
                               </w:rPr>
-                              <w:t xml:space="preserve">Before all of “add” you maybe </w:t>
-                            </w:r>
-                            <w:r>
-                              <w:rPr>
-                                <w:color w:val="000000" w:themeColor="text1"/>
-                              </w:rPr>
-                              <w:t xml:space="preserve">need to </w:t>
-                            </w:r>
-                            <w:r>
-                              <w:rPr>
-                                <w:color w:val="000000" w:themeColor="text1"/>
-                              </w:rPr>
-                              <w:t>check the status</w:t>
-                            </w:r>
-                            <w:r>
-                              <w:rPr>
-                                <w:color w:val="000000" w:themeColor="text1"/>
-                              </w:rPr>
-                              <w:t>.</w:t>
+                              <w:t>Before all of “add” you maybe need to check the status.</w:t>
                             </w:r>
                           </w:p>
                           <w:p>
@@ -2549,12 +2603,28 @@
                           <w:color w:val="000000" w:themeColor="text1"/>
                         </w:rPr>
                       </w:pPr>
+                      <w:proofErr w:type="gramStart"/>
                       <w:r>
                         <w:rPr>
                           <w:color w:val="000000" w:themeColor="text1"/>
                         </w:rPr>
-                        <w:t>git add [path]file_name</w:t>
-                      </w:r>
+                        <w:t>git</w:t>
+                      </w:r>
+                      <w:proofErr w:type="gramEnd"/>
+                      <w:r>
+                        <w:rPr>
+                          <w:color w:val="000000" w:themeColor="text1"/>
+                        </w:rPr>
+                        <w:t xml:space="preserve"> add [path]</w:t>
+                      </w:r>
+                      <w:proofErr w:type="spellStart"/>
+                      <w:r>
+                        <w:rPr>
+                          <w:color w:val="000000" w:themeColor="text1"/>
+                        </w:rPr>
+                        <w:t>file_name</w:t>
+                      </w:r>
+                      <w:proofErr w:type="spellEnd"/>
                     </w:p>
                     <w:p>
                       <w:pPr>
@@ -2575,12 +2645,28 @@
                           <w:color w:val="000000" w:themeColor="text1"/>
                         </w:rPr>
                       </w:pPr>
+                      <w:proofErr w:type="gramStart"/>
                       <w:r>
                         <w:rPr>
                           <w:color w:val="000000" w:themeColor="text1"/>
                         </w:rPr>
-                        <w:t>git add [path]dir</w:t>
-                      </w:r>
+                        <w:t>git</w:t>
+                      </w:r>
+                      <w:proofErr w:type="gramEnd"/>
+                      <w:r>
+                        <w:rPr>
+                          <w:color w:val="000000" w:themeColor="text1"/>
+                        </w:rPr>
+                        <w:t xml:space="preserve"> add [path]</w:t>
+                      </w:r>
+                      <w:proofErr w:type="spellStart"/>
+                      <w:r>
+                        <w:rPr>
+                          <w:color w:val="000000" w:themeColor="text1"/>
+                        </w:rPr>
+                        <w:t>dir</w:t>
+                      </w:r>
+                      <w:proofErr w:type="spellEnd"/>
                     </w:p>
                     <w:p>
                       <w:pPr>
@@ -2592,7 +2678,21 @@
                         <w:rPr>
                           <w:color w:val="000000" w:themeColor="text1"/>
                         </w:rPr>
-                        <w:t>//Add all files in current director which file’s extends name is .c</w:t>
+                        <w:t xml:space="preserve">//Add all files in current director which file’s extends name </w:t>
+                      </w:r>
+                      <w:proofErr w:type="gramStart"/>
+                      <w:r>
+                        <w:rPr>
+                          <w:color w:val="000000" w:themeColor="text1"/>
+                        </w:rPr>
+                        <w:t>is</w:t>
+                      </w:r>
+                      <w:proofErr w:type="gramEnd"/>
+                      <w:r>
+                        <w:rPr>
+                          <w:color w:val="000000" w:themeColor="text1"/>
+                        </w:rPr>
+                        <w:t xml:space="preserve"> .c</w:t>
                       </w:r>
                     </w:p>
                     <w:p>
@@ -2601,11 +2701,19 @@
                           <w:color w:val="000000" w:themeColor="text1"/>
                         </w:rPr>
                       </w:pPr>
+                      <w:proofErr w:type="gramStart"/>
                       <w:r>
                         <w:rPr>
                           <w:color w:val="000000" w:themeColor="text1"/>
                         </w:rPr>
-                        <w:t>git add *.c</w:t>
+                        <w:t>git</w:t>
+                      </w:r>
+                      <w:proofErr w:type="gramEnd"/>
+                      <w:r>
+                        <w:rPr>
+                          <w:color w:val="000000" w:themeColor="text1"/>
+                        </w:rPr>
+                        <w:t xml:space="preserve"> add *.c</w:t>
                       </w:r>
                     </w:p>
                     <w:p>
@@ -2625,25 +2733,7 @@
                         <w:rPr>
                           <w:color w:val="000000" w:themeColor="text1"/>
                         </w:rPr>
-                        <w:t xml:space="preserve">Before all of “add” you maybe </w:t>
-                      </w:r>
-                      <w:r>
-                        <w:rPr>
-                          <w:color w:val="000000" w:themeColor="text1"/>
-                        </w:rPr>
-                        <w:t xml:space="preserve">need to </w:t>
-                      </w:r>
-                      <w:r>
-                        <w:rPr>
-                          <w:color w:val="000000" w:themeColor="text1"/>
-                        </w:rPr>
-                        <w:t>check the status</w:t>
-                      </w:r>
-                      <w:r>
-                        <w:rPr>
-                          <w:color w:val="000000" w:themeColor="text1"/>
-                        </w:rPr>
-                        <w:t>.</w:t>
+                        <w:t>Before all of “add” you maybe need to check the status.</w:t>
                       </w:r>
                     </w:p>
                     <w:p>
@@ -2801,7 +2891,7 @@
         <mc:AlternateContent>
           <mc:Choice Requires="wps">
             <w:drawing>
-              <wp:anchor distT="0" distB="0" distL="114300" distR="114300" simplePos="0" relativeHeight="251724800" behindDoc="0" locked="0" layoutInCell="1" allowOverlap="1" wp14:anchorId="22F702DB" wp14:editId="31A2CE39">
+              <wp:anchor distT="0" distB="0" distL="114300" distR="114300" simplePos="0" relativeHeight="251724800" behindDoc="0" locked="0" layoutInCell="1" allowOverlap="1" wp14:anchorId="22F702DB" wp14:editId="2E26E4C0">
                 <wp:simplePos x="0" y="0"/>
                 <wp:positionH relativeFrom="column">
                   <wp:posOffset>0</wp:posOffset>
@@ -2809,7 +2899,7 @@
                 <wp:positionV relativeFrom="paragraph">
                   <wp:posOffset>0</wp:posOffset>
                 </wp:positionV>
-                <wp:extent cx="5257800" cy="2413000"/>
+                <wp:extent cx="5257800" cy="8763000"/>
                 <wp:effectExtent l="0" t="0" r="0" b="0"/>
                 <wp:wrapSquare wrapText="bothSides"/>
                 <wp:docPr id="42" name="文本框 42"/>
@@ -2821,7 +2911,7 @@
                       <wps:spPr>
                         <a:xfrm>
                           <a:off x="0" y="0"/>
-                          <a:ext cx="5257800" cy="2413000"/>
+                          <a:ext cx="5257800" cy="8763000"/>
                         </a:xfrm>
                         <a:prstGeom prst="rect">
                           <a:avLst/>
@@ -2868,6 +2958,171 @@
                               <w:t>2 If any other error occurs, you would get the relation information with the command, other wise no extra information been showed.</w:t>
                             </w:r>
                           </w:p>
+                          <w:p>
+                            <w:r>
+                              <w:t>3 This shows that the “git_help.docx” file is new for tem-git-repo (stage), and already adds to stage (did not in actually git-repo), you can remove it from the stage. Why do not have a try?</w:t>
+                            </w:r>
+                          </w:p>
+                          <w:p/>
+                          <w:p>
+                            <w:r>
+                              <w:rPr>
+                                <w:noProof/>
+                              </w:rPr>
+                              <w:drawing>
+                                <wp:inline distT="0" distB="0" distL="0" distR="0" wp14:anchorId="282E230A" wp14:editId="38F864F3">
+                                  <wp:extent cx="5074920" cy="3069250"/>
+                                  <wp:effectExtent l="0" t="0" r="5080" b="4445"/>
+                                  <wp:docPr id="43" name="图片 4"/>
+                                  <wp:cNvGraphicFramePr>
+                                    <a:graphicFrameLocks xmlns:a="http://schemas.openxmlformats.org/drawingml/2006/main" noChangeAspect="1"/>
+                                  </wp:cNvGraphicFramePr>
+                                  <a:graphic xmlns:a="http://schemas.openxmlformats.org/drawingml/2006/main">
+                                    <a:graphicData uri="http://schemas.openxmlformats.org/drawingml/2006/picture">
+                                      <pic:pic xmlns:pic="http://schemas.openxmlformats.org/drawingml/2006/picture">
+                                        <pic:nvPicPr>
+                                          <pic:cNvPr id="0" name="Picture 4"/>
+                                          <pic:cNvPicPr>
+                                            <a:picLocks noChangeAspect="1" noChangeArrowheads="1"/>
+                                          </pic:cNvPicPr>
+                                        </pic:nvPicPr>
+                                        <pic:blipFill>
+                                          <a:blip r:embed="rId9">
+                                            <a:extLst>
+                                              <a:ext uri="{28A0092B-C50C-407E-A947-70E740481C1C}">
+                                                <a14:useLocalDpi xmlns:a14="http://schemas.microsoft.com/office/drawing/2010/main" val="0"/>
+                                              </a:ext>
+                                            </a:extLst>
+                                          </a:blip>
+                                          <a:srcRect/>
+                                          <a:stretch>
+                                            <a:fillRect/>
+                                          </a:stretch>
+                                        </pic:blipFill>
+                                        <pic:spPr bwMode="auto">
+                                          <a:xfrm>
+                                            <a:off x="0" y="0"/>
+                                            <a:ext cx="5074920" cy="3069250"/>
+                                          </a:xfrm>
+                                          <a:prstGeom prst="rect">
+                                            <a:avLst/>
+                                          </a:prstGeom>
+                                          <a:noFill/>
+                                          <a:ln>
+                                            <a:noFill/>
+                                          </a:ln>
+                                        </pic:spPr>
+                                      </pic:pic>
+                                    </a:graphicData>
+                                  </a:graphic>
+                                </wp:inline>
+                              </w:drawing>
+                            </w:r>
+                          </w:p>
+                          <w:p>
+                            <w:r>
+                              <w:t xml:space="preserve">Okay! The “git rm –cached </w:t>
+                            </w:r>
+                            <w:proofErr w:type="spellStart"/>
+                            <w:r>
+                              <w:t>file_name</w:t>
+                            </w:r>
+                            <w:proofErr w:type="spellEnd"/>
+                            <w:r>
+                              <w:t xml:space="preserve">” </w:t>
+                            </w:r>
+                            <w:proofErr w:type="gramStart"/>
+                            <w:r>
+                              <w:t>command do</w:t>
+                            </w:r>
+                            <w:proofErr w:type="gramEnd"/>
+                            <w:r>
+                              <w:t xml:space="preserve"> the work very well.</w:t>
+                            </w:r>
+                          </w:p>
+                          <w:p>
+                            <w:r>
+                              <w:t>Now, use the wildcard character add all “</w:t>
+                            </w:r>
+                            <w:proofErr w:type="gramStart"/>
+                            <w:r>
+                              <w:t>.</w:t>
+                            </w:r>
+                            <w:proofErr w:type="spellStart"/>
+                            <w:r>
+                              <w:t>docx</w:t>
+                            </w:r>
+                            <w:proofErr w:type="spellEnd"/>
+                            <w:proofErr w:type="gramEnd"/>
+                            <w:r>
+                              <w:t>” files into stage.</w:t>
+                            </w:r>
+                          </w:p>
+                          <w:p>
+                            <w:r>
+                              <w:rPr>
+                                <w:noProof/>
+                              </w:rPr>
+                              <w:drawing>
+                                <wp:inline distT="0" distB="0" distL="0" distR="0" wp14:anchorId="0EADFC1B" wp14:editId="3E05C83B">
+                                  <wp:extent cx="5073041" cy="2632044"/>
+                                  <wp:effectExtent l="0" t="0" r="6985" b="10160"/>
+                                  <wp:docPr id="44" name="图片 5"/>
+                                  <wp:cNvGraphicFramePr>
+                                    <a:graphicFrameLocks xmlns:a="http://schemas.openxmlformats.org/drawingml/2006/main" noChangeAspect="1"/>
+                                  </wp:cNvGraphicFramePr>
+                                  <a:graphic xmlns:a="http://schemas.openxmlformats.org/drawingml/2006/main">
+                                    <a:graphicData uri="http://schemas.openxmlformats.org/drawingml/2006/picture">
+                                      <pic:pic xmlns:pic="http://schemas.openxmlformats.org/drawingml/2006/picture">
+                                        <pic:nvPicPr>
+                                          <pic:cNvPr id="0" name="Picture 5"/>
+                                          <pic:cNvPicPr>
+                                            <a:picLocks noChangeAspect="1" noChangeArrowheads="1"/>
+                                          </pic:cNvPicPr>
+                                        </pic:nvPicPr>
+                                        <pic:blipFill>
+                                          <a:blip r:embed="rId10">
+                                            <a:extLst>
+                                              <a:ext uri="{28A0092B-C50C-407E-A947-70E740481C1C}">
+                                                <a14:useLocalDpi xmlns:a14="http://schemas.microsoft.com/office/drawing/2010/main" val="0"/>
+                                              </a:ext>
+                                            </a:extLst>
+                                          </a:blip>
+                                          <a:srcRect/>
+                                          <a:stretch>
+                                            <a:fillRect/>
+                                          </a:stretch>
+                                        </pic:blipFill>
+                                        <pic:spPr bwMode="auto">
+                                          <a:xfrm>
+                                            <a:off x="0" y="0"/>
+                                            <a:ext cx="5074920" cy="2633019"/>
+                                          </a:xfrm>
+                                          <a:prstGeom prst="rect">
+                                            <a:avLst/>
+                                          </a:prstGeom>
+                                          <a:noFill/>
+                                          <a:ln>
+                                            <a:noFill/>
+                                          </a:ln>
+                                        </pic:spPr>
+                                      </pic:pic>
+                                    </a:graphicData>
+                                  </a:graphic>
+                                </wp:inline>
+                              </w:drawing>
+                            </w:r>
+                          </w:p>
+                          <w:p>
+                            <w:r>
+                              <w:t>You can use the wildcard character remove all stage file also.</w:t>
+                            </w:r>
+                          </w:p>
+                          <w:p>
+                            <w:r>
+                              <w:t>“Changes to be committed” tell you commit the changes, the “commit” had been explained below (see “Commit”).</w:t>
+                            </w:r>
+                          </w:p>
                         </w:txbxContent>
                       </wps:txbx>
                       <wps:bodyPr rot="0" spcFirstLastPara="0" vertOverflow="overflow" horzOverflow="overflow" vert="horz" wrap="square" lIns="91440" tIns="45720" rIns="91440" bIns="45720" numCol="1" spcCol="0" rtlCol="0" fromWordArt="0" anchor="t" anchorCtr="0" forceAA="0" compatLnSpc="1">
@@ -2879,12 +3134,15 @@
                     </wps:wsp>
                   </a:graphicData>
                 </a:graphic>
+                <wp14:sizeRelV relativeFrom="margin">
+                  <wp14:pctHeight>0</wp14:pctHeight>
+                </wp14:sizeRelV>
               </wp:anchor>
             </w:drawing>
           </mc:Choice>
           <mc:Fallback>
             <w:pict>
-              <v:shape id="文本框 42" o:spid="_x0000_s1063" type="#_x0000_t202" style="position:absolute;margin-left:0;margin-top:0;width:414pt;height:190pt;z-index:251724800;visibility:visible;mso-wrap-style:square;mso-wrap-distance-left:9pt;mso-wrap-distance-top:0;mso-wrap-distance-right:9pt;mso-wrap-distance-bottom:0;mso-position-horizontal:absolute;mso-position-horizontal-relative:text;mso-position-vertical:absolute;mso-position-vertical-relative:text;v-text-anchor:top" o:gfxdata="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" filled="f" stroked="f">
+              <v:shape id="文本框 42" o:spid="_x0000_s1063" type="#_x0000_t202" style="position:absolute;margin-left:0;margin-top:0;width:414pt;height:690pt;z-index:251724800;visibility:visible;mso-wrap-style:square;mso-height-percent:0;mso-wrap-distance-left:9pt;mso-wrap-distance-top:0;mso-wrap-distance-right:9pt;mso-wrap-distance-bottom:0;mso-position-horizontal:absolute;mso-position-horizontal-relative:text;mso-position-vertical:absolute;mso-position-vertical-relative:text;mso-height-percent:0;mso-height-relative:margin;v-text-anchor:top" o:gfxdata="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" filled="f" stroked="f">
                 <v:textbox>
                   <w:txbxContent>
                     <w:p>
@@ -2900,6 +3158,171 @@
                     <w:p>
                       <w:r>
                         <w:t>2 If any other error occurs, you would get the relation information with the command, other wise no extra information been showed.</w:t>
+                      </w:r>
+                    </w:p>
+                    <w:p>
+                      <w:r>
+                        <w:t>3 This shows that the “git_help.docx” file is new for tem-git-repo (stage), and already adds to stage (did not in actually git-repo), you can remove it from the stage. Why do not have a try?</w:t>
+                      </w:r>
+                    </w:p>
+                    <w:p/>
+                    <w:p>
+                      <w:r>
+                        <w:rPr>
+                          <w:noProof/>
+                        </w:rPr>
+                        <w:drawing>
+                          <wp:inline distT="0" distB="0" distL="0" distR="0" wp14:anchorId="282E230A" wp14:editId="38F864F3">
+                            <wp:extent cx="5074920" cy="3069250"/>
+                            <wp:effectExtent l="0" t="0" r="5080" b="4445"/>
+                            <wp:docPr id="43" name="图片 4"/>
+                            <wp:cNvGraphicFramePr>
+                              <a:graphicFrameLocks xmlns:a="http://schemas.openxmlformats.org/drawingml/2006/main" noChangeAspect="1"/>
+                            </wp:cNvGraphicFramePr>
+                            <a:graphic xmlns:a="http://schemas.openxmlformats.org/drawingml/2006/main">
+                              <a:graphicData uri="http://schemas.openxmlformats.org/drawingml/2006/picture">
+                                <pic:pic xmlns:pic="http://schemas.openxmlformats.org/drawingml/2006/picture">
+                                  <pic:nvPicPr>
+                                    <pic:cNvPr id="0" name="Picture 4"/>
+                                    <pic:cNvPicPr>
+                                      <a:picLocks noChangeAspect="1" noChangeArrowheads="1"/>
+                                    </pic:cNvPicPr>
+                                  </pic:nvPicPr>
+                                  <pic:blipFill>
+                                    <a:blip r:embed="rId9">
+                                      <a:extLst>
+                                        <a:ext uri="{28A0092B-C50C-407E-A947-70E740481C1C}">
+                                          <a14:useLocalDpi xmlns:a14="http://schemas.microsoft.com/office/drawing/2010/main" val="0"/>
+                                        </a:ext>
+                                      </a:extLst>
+                                    </a:blip>
+                                    <a:srcRect/>
+                                    <a:stretch>
+                                      <a:fillRect/>
+                                    </a:stretch>
+                                  </pic:blipFill>
+                                  <pic:spPr bwMode="auto">
+                                    <a:xfrm>
+                                      <a:off x="0" y="0"/>
+                                      <a:ext cx="5074920" cy="3069250"/>
+                                    </a:xfrm>
+                                    <a:prstGeom prst="rect">
+                                      <a:avLst/>
+                                    </a:prstGeom>
+                                    <a:noFill/>
+                                    <a:ln>
+                                      <a:noFill/>
+                                    </a:ln>
+                                  </pic:spPr>
+                                </pic:pic>
+                              </a:graphicData>
+                            </a:graphic>
+                          </wp:inline>
+                        </w:drawing>
+                      </w:r>
+                    </w:p>
+                    <w:p>
+                      <w:r>
+                        <w:t xml:space="preserve">Okay! The “git rm –cached </w:t>
+                      </w:r>
+                      <w:proofErr w:type="spellStart"/>
+                      <w:r>
+                        <w:t>file_name</w:t>
+                      </w:r>
+                      <w:proofErr w:type="spellEnd"/>
+                      <w:r>
+                        <w:t xml:space="preserve">” </w:t>
+                      </w:r>
+                      <w:proofErr w:type="gramStart"/>
+                      <w:r>
+                        <w:t>command do</w:t>
+                      </w:r>
+                      <w:proofErr w:type="gramEnd"/>
+                      <w:r>
+                        <w:t xml:space="preserve"> the work very well.</w:t>
+                      </w:r>
+                    </w:p>
+                    <w:p>
+                      <w:r>
+                        <w:t>Now, use the wildcard character add all “</w:t>
+                      </w:r>
+                      <w:proofErr w:type="gramStart"/>
+                      <w:r>
+                        <w:t>.</w:t>
+                      </w:r>
+                      <w:proofErr w:type="spellStart"/>
+                      <w:r>
+                        <w:t>docx</w:t>
+                      </w:r>
+                      <w:proofErr w:type="spellEnd"/>
+                      <w:proofErr w:type="gramEnd"/>
+                      <w:r>
+                        <w:t>” files into stage.</w:t>
+                      </w:r>
+                    </w:p>
+                    <w:p>
+                      <w:r>
+                        <w:rPr>
+                          <w:noProof/>
+                        </w:rPr>
+                        <w:drawing>
+                          <wp:inline distT="0" distB="0" distL="0" distR="0" wp14:anchorId="0EADFC1B" wp14:editId="3E05C83B">
+                            <wp:extent cx="5073041" cy="2632044"/>
+                            <wp:effectExtent l="0" t="0" r="6985" b="10160"/>
+                            <wp:docPr id="44" name="图片 5"/>
+                            <wp:cNvGraphicFramePr>
+                              <a:graphicFrameLocks xmlns:a="http://schemas.openxmlformats.org/drawingml/2006/main" noChangeAspect="1"/>
+                            </wp:cNvGraphicFramePr>
+                            <a:graphic xmlns:a="http://schemas.openxmlformats.org/drawingml/2006/main">
+                              <a:graphicData uri="http://schemas.openxmlformats.org/drawingml/2006/picture">
+                                <pic:pic xmlns:pic="http://schemas.openxmlformats.org/drawingml/2006/picture">
+                                  <pic:nvPicPr>
+                                    <pic:cNvPr id="0" name="Picture 5"/>
+                                    <pic:cNvPicPr>
+                                      <a:picLocks noChangeAspect="1" noChangeArrowheads="1"/>
+                                    </pic:cNvPicPr>
+                                  </pic:nvPicPr>
+                                  <pic:blipFill>
+                                    <a:blip r:embed="rId10">
+                                      <a:extLst>
+                                        <a:ext uri="{28A0092B-C50C-407E-A947-70E740481C1C}">
+                                          <a14:useLocalDpi xmlns:a14="http://schemas.microsoft.com/office/drawing/2010/main" val="0"/>
+                                        </a:ext>
+                                      </a:extLst>
+                                    </a:blip>
+                                    <a:srcRect/>
+                                    <a:stretch>
+                                      <a:fillRect/>
+                                    </a:stretch>
+                                  </pic:blipFill>
+                                  <pic:spPr bwMode="auto">
+                                    <a:xfrm>
+                                      <a:off x="0" y="0"/>
+                                      <a:ext cx="5074920" cy="2633019"/>
+                                    </a:xfrm>
+                                    <a:prstGeom prst="rect">
+                                      <a:avLst/>
+                                    </a:prstGeom>
+                                    <a:noFill/>
+                                    <a:ln>
+                                      <a:noFill/>
+                                    </a:ln>
+                                  </pic:spPr>
+                                </pic:pic>
+                              </a:graphicData>
+                            </a:graphic>
+                          </wp:inline>
+                        </w:drawing>
+                      </w:r>
+                    </w:p>
+                    <w:p>
+                      <w:r>
+                        <w:t>You can use the wildcard character remove all stage file also.</w:t>
+                      </w:r>
+                    </w:p>
+                    <w:p>
+                      <w:r>
+                        <w:t>“Changes to be committed” tell you commit the changes, the “commit” had been explained below (see “Commit”).</w:t>
                       </w:r>
                     </w:p>
                   </w:txbxContent>
@@ -2916,6 +3339,11 @@
     </w:p>
     <w:p>
       <w:pPr>
+        <w:jc w:val="left"/>
+      </w:pPr>
+    </w:p>
+    <w:p>
+      <w:pPr>
         <w:widowControl/>
         <w:jc w:val="left"/>
       </w:pPr>
@@ -2927,6 +3355,272 @@
       <w:pPr>
         <w:jc w:val="left"/>
       </w:pPr>
+      <w:r>
+        <w:rPr>
+          <w:noProof/>
+        </w:rPr>
+        <mc:AlternateContent>
+          <mc:Choice Requires="wps">
+            <w:drawing>
+              <wp:anchor distT="0" distB="0" distL="114300" distR="114300" simplePos="0" relativeHeight="251725824" behindDoc="0" locked="0" layoutInCell="1" allowOverlap="1" wp14:anchorId="0E4FB7FF" wp14:editId="73432823">
+                <wp:simplePos x="0" y="0"/>
+                <wp:positionH relativeFrom="column">
+                  <wp:posOffset>0</wp:posOffset>
+                </wp:positionH>
+                <wp:positionV relativeFrom="paragraph">
+                  <wp:posOffset>0</wp:posOffset>
+                </wp:positionV>
+                <wp:extent cx="5257800" cy="8890000"/>
+                <wp:effectExtent l="0" t="0" r="0" b="0"/>
+                <wp:wrapSquare wrapText="bothSides"/>
+                <wp:docPr id="45" name="文本框 45"/>
+                <wp:cNvGraphicFramePr/>
+                <a:graphic xmlns:a="http://schemas.openxmlformats.org/drawingml/2006/main">
+                  <a:graphicData uri="http://schemas.microsoft.com/office/word/2010/wordprocessingShape">
+                    <wps:wsp>
+                      <wps:cNvSpPr txBox="1"/>
+                      <wps:spPr>
+                        <a:xfrm>
+                          <a:off x="0" y="0"/>
+                          <a:ext cx="5257800" cy="8890000"/>
+                        </a:xfrm>
+                        <a:prstGeom prst="rect">
+                          <a:avLst/>
+                        </a:prstGeom>
+                        <a:noFill/>
+                        <a:ln>
+                          <a:noFill/>
+                        </a:ln>
+                        <a:effectLst/>
+                        <a:extLst>
+                          <a:ext uri="{C572A759-6A51-4108-AA02-DFA0A04FC94B}">
+                            <ma14:wrappingTextBoxFlag xmlns:ma14="http://schemas.microsoft.com/office/mac/drawingml/2011/main"/>
+                          </a:ext>
+                        </a:extLst>
+                      </wps:spPr>
+                      <wps:style>
+                        <a:lnRef idx="0">
+                          <a:schemeClr val="accent1"/>
+                        </a:lnRef>
+                        <a:fillRef idx="0">
+                          <a:schemeClr val="accent1"/>
+                        </a:fillRef>
+                        <a:effectRef idx="0">
+                          <a:schemeClr val="accent1"/>
+                        </a:effectRef>
+                        <a:fontRef idx="minor">
+                          <a:schemeClr val="dk1"/>
+                        </a:fontRef>
+                      </wps:style>
+                      <wps:txbx>
+                        <w:txbxContent>
+                          <w:p>
+                            <w:pPr>
+                              <w:rPr>
+                                <w:color w:val="FF6600"/>
+                                <w:sz w:val="40"/>
+                                <w:szCs w:val="40"/>
+                              </w:rPr>
+                            </w:pPr>
+                            <w:r>
+                              <w:rPr>
+                                <w:color w:val="FF6600"/>
+                                <w:sz w:val="40"/>
+                                <w:szCs w:val="40"/>
+                              </w:rPr>
+                              <w:t>Commit:</w:t>
+                            </w:r>
+                          </w:p>
+                          <w:p>
+                            <w:r>
+                              <w:tab/>
+                              <w:t>After you add all files you want to trace into the stage, if you want to actually save the stage content (all files) to the git repository, then use “git commit –m “Something commentate statements”, or “git commit” and then Git will open an editor to let you type the comments. This means that, you must use “git commit” command to save the stage to disk and must type the comment.</w:t>
+                            </w:r>
+                          </w:p>
+                          <w:p/>
+                          <w:p>
+                            <w:r>
+                              <w:rPr>
+                                <w:noProof/>
+                              </w:rPr>
+                              <w:drawing>
+                                <wp:inline distT="0" distB="0" distL="0" distR="0" wp14:anchorId="2572558A" wp14:editId="511A20B5">
+                                  <wp:extent cx="4960620" cy="6290924"/>
+                                  <wp:effectExtent l="0" t="0" r="0" b="8890"/>
+                                  <wp:docPr id="46" name="图片 6"/>
+                                  <wp:cNvGraphicFramePr>
+                                    <a:graphicFrameLocks xmlns:a="http://schemas.openxmlformats.org/drawingml/2006/main" noChangeAspect="1"/>
+                                  </wp:cNvGraphicFramePr>
+                                  <a:graphic xmlns:a="http://schemas.openxmlformats.org/drawingml/2006/main">
+                                    <a:graphicData uri="http://schemas.openxmlformats.org/drawingml/2006/picture">
+                                      <pic:pic xmlns:pic="http://schemas.openxmlformats.org/drawingml/2006/picture">
+                                        <pic:nvPicPr>
+                                          <pic:cNvPr id="0" name="Picture 6"/>
+                                          <pic:cNvPicPr>
+                                            <a:picLocks noChangeAspect="1" noChangeArrowheads="1"/>
+                                          </pic:cNvPicPr>
+                                        </pic:nvPicPr>
+                                        <pic:blipFill>
+                                          <a:blip r:embed="rId11">
+                                            <a:extLst>
+                                              <a:ext uri="{28A0092B-C50C-407E-A947-70E740481C1C}">
+                                                <a14:useLocalDpi xmlns:a14="http://schemas.microsoft.com/office/drawing/2010/main" val="0"/>
+                                              </a:ext>
+                                            </a:extLst>
+                                          </a:blip>
+                                          <a:srcRect/>
+                                          <a:stretch>
+                                            <a:fillRect/>
+                                          </a:stretch>
+                                        </pic:blipFill>
+                                        <pic:spPr bwMode="auto">
+                                          <a:xfrm>
+                                            <a:off x="0" y="0"/>
+                                            <a:ext cx="4960620" cy="6290924"/>
+                                          </a:xfrm>
+                                          <a:prstGeom prst="rect">
+                                            <a:avLst/>
+                                          </a:prstGeom>
+                                          <a:noFill/>
+                                          <a:ln>
+                                            <a:noFill/>
+                                          </a:ln>
+                                        </pic:spPr>
+                                      </pic:pic>
+                                    </a:graphicData>
+                                  </a:graphic>
+                                </wp:inline>
+                              </w:drawing>
+                            </w:r>
+                          </w:p>
+                          <w:p>
+                            <w:r>
+                              <w:t>After “git commit” if no error occur, it will give you the message about the “commit”. Such as count of file, insertions rows, deletions rows, activity (</w:t>
+                            </w:r>
+                            <w:r>
+                              <w:t>here is create), and on which branch, and the unique ID, of course the comment.</w:t>
+                            </w:r>
+                          </w:p>
+                        </w:txbxContent>
+                      </wps:txbx>
+                      <wps:bodyPr rot="0" spcFirstLastPara="0" vertOverflow="overflow" horzOverflow="overflow" vert="horz" wrap="square" lIns="91440" tIns="45720" rIns="91440" bIns="45720" numCol="1" spcCol="0" rtlCol="0" fromWordArt="0" anchor="t" anchorCtr="0" forceAA="0" compatLnSpc="1">
+                        <a:prstTxWarp prst="textNoShape">
+                          <a:avLst/>
+                        </a:prstTxWarp>
+                        <a:noAutofit/>
+                      </wps:bodyPr>
+                    </wps:wsp>
+                  </a:graphicData>
+                </a:graphic>
+                <wp14:sizeRelH relativeFrom="margin">
+                  <wp14:pctWidth>0</wp14:pctWidth>
+                </wp14:sizeRelH>
+                <wp14:sizeRelV relativeFrom="margin">
+                  <wp14:pctHeight>0</wp14:pctHeight>
+                </wp14:sizeRelV>
+              </wp:anchor>
+            </w:drawing>
+          </mc:Choice>
+          <mc:Fallback>
+            <w:pict>
+              <v:shape id="文本框 45" o:spid="_x0000_s1064" type="#_x0000_t202" style="position:absolute;margin-left:0;margin-top:0;width:414pt;height:700pt;z-index:251725824;visibility:visible;mso-wrap-style:square;mso-width-percent:0;mso-height-percent:0;mso-wrap-distance-left:9pt;mso-wrap-distance-top:0;mso-wrap-distance-right:9pt;mso-wrap-distance-bottom:0;mso-position-horizontal:absolute;mso-position-horizontal-relative:text;mso-position-vertical:absolute;mso-position-vertical-relative:text;mso-width-percent:0;mso-height-percent:0;mso-width-relative:margin;mso-height-relative:margin;v-text-anchor:top" o:gfxdata="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" filled="f" stroked="f">
+                <v:textbox>
+                  <w:txbxContent>
+                    <w:p>
+                      <w:pPr>
+                        <w:rPr>
+                          <w:color w:val="FF6600"/>
+                          <w:sz w:val="40"/>
+                          <w:szCs w:val="40"/>
+                        </w:rPr>
+                      </w:pPr>
+                      <w:r>
+                        <w:rPr>
+                          <w:color w:val="FF6600"/>
+                          <w:sz w:val="40"/>
+                          <w:szCs w:val="40"/>
+                        </w:rPr>
+                        <w:t>Commit:</w:t>
+                      </w:r>
+                    </w:p>
+                    <w:p>
+                      <w:r>
+                        <w:tab/>
+                        <w:t>After you add all files you want to trace into the stage, if you want to actually save the stage content (all files) to the git repository, then use “git commit –m “Something commentate statements”, or “git commit” and then Git will open an editor to let you type the comments. This means that, you must use “git commit” command to save the stage to disk and must type the comment.</w:t>
+                      </w:r>
+                    </w:p>
+                    <w:p/>
+                    <w:p>
+                      <w:r>
+                        <w:rPr>
+                          <w:noProof/>
+                        </w:rPr>
+                        <w:drawing>
+                          <wp:inline distT="0" distB="0" distL="0" distR="0" wp14:anchorId="2572558A" wp14:editId="511A20B5">
+                            <wp:extent cx="4960620" cy="6290924"/>
+                            <wp:effectExtent l="0" t="0" r="0" b="8890"/>
+                            <wp:docPr id="46" name="图片 6"/>
+                            <wp:cNvGraphicFramePr>
+                              <a:graphicFrameLocks xmlns:a="http://schemas.openxmlformats.org/drawingml/2006/main" noChangeAspect="1"/>
+                            </wp:cNvGraphicFramePr>
+                            <a:graphic xmlns:a="http://schemas.openxmlformats.org/drawingml/2006/main">
+                              <a:graphicData uri="http://schemas.openxmlformats.org/drawingml/2006/picture">
+                                <pic:pic xmlns:pic="http://schemas.openxmlformats.org/drawingml/2006/picture">
+                                  <pic:nvPicPr>
+                                    <pic:cNvPr id="0" name="Picture 6"/>
+                                    <pic:cNvPicPr>
+                                      <a:picLocks noChangeAspect="1" noChangeArrowheads="1"/>
+                                    </pic:cNvPicPr>
+                                  </pic:nvPicPr>
+                                  <pic:blipFill>
+                                    <a:blip r:embed="rId11">
+                                      <a:extLst>
+                                        <a:ext uri="{28A0092B-C50C-407E-A947-70E740481C1C}">
+                                          <a14:useLocalDpi xmlns:a14="http://schemas.microsoft.com/office/drawing/2010/main" val="0"/>
+                                        </a:ext>
+                                      </a:extLst>
+                                    </a:blip>
+                                    <a:srcRect/>
+                                    <a:stretch>
+                                      <a:fillRect/>
+                                    </a:stretch>
+                                  </pic:blipFill>
+                                  <pic:spPr bwMode="auto">
+                                    <a:xfrm>
+                                      <a:off x="0" y="0"/>
+                                      <a:ext cx="4960620" cy="6290924"/>
+                                    </a:xfrm>
+                                    <a:prstGeom prst="rect">
+                                      <a:avLst/>
+                                    </a:prstGeom>
+                                    <a:noFill/>
+                                    <a:ln>
+                                      <a:noFill/>
+                                    </a:ln>
+                                  </pic:spPr>
+                                </pic:pic>
+                              </a:graphicData>
+                            </a:graphic>
+                          </wp:inline>
+                        </w:drawing>
+                      </w:r>
+                    </w:p>
+                    <w:p>
+                      <w:r>
+                        <w:t>After “git commit” if no error occur, it will give you the message about the “commit”. Such as count of file, insertions rows, deletions rows, activity (</w:t>
+                      </w:r>
+                      <w:r>
+                        <w:t>here is create), and on which branch, and the unique ID, of course the comment.</w:t>
+                      </w:r>
+                    </w:p>
+                  </w:txbxContent>
+                </v:textbox>
+                <w10:wrap type="square"/>
+              </v:shape>
+            </w:pict>
+          </mc:Fallback>
+        </mc:AlternateContent>
+      </w:r>
     </w:p>
     <w:p>
       <w:pPr>
@@ -2935,6 +3629,268 @@
           <w:rFonts w:hint="eastAsia"/>
         </w:rPr>
       </w:pPr>
+      <w:r>
+        <w:rPr>
+          <w:rFonts w:hint="eastAsia"/>
+          <w:noProof/>
+        </w:rPr>
+        <mc:AlternateContent>
+          <mc:Choice Requires="wps">
+            <w:drawing>
+              <wp:anchor distT="0" distB="0" distL="114300" distR="114300" simplePos="0" relativeHeight="251726848" behindDoc="0" locked="0" layoutInCell="1" allowOverlap="1" wp14:anchorId="1FB17245" wp14:editId="5B0FBE95">
+                <wp:simplePos x="0" y="0"/>
+                <wp:positionH relativeFrom="column">
+                  <wp:posOffset>0</wp:posOffset>
+                </wp:positionH>
+                <wp:positionV relativeFrom="paragraph">
+                  <wp:posOffset>0</wp:posOffset>
+                </wp:positionV>
+                <wp:extent cx="5257800" cy="8890000"/>
+                <wp:effectExtent l="0" t="0" r="0" b="0"/>
+                <wp:wrapSquare wrapText="bothSides"/>
+                <wp:docPr id="47" name="文本框 47"/>
+                <wp:cNvGraphicFramePr/>
+                <a:graphic xmlns:a="http://schemas.openxmlformats.org/drawingml/2006/main">
+                  <a:graphicData uri="http://schemas.microsoft.com/office/word/2010/wordprocessingShape">
+                    <wps:wsp>
+                      <wps:cNvSpPr txBox="1"/>
+                      <wps:spPr>
+                        <a:xfrm>
+                          <a:off x="0" y="0"/>
+                          <a:ext cx="5257800" cy="8890000"/>
+                        </a:xfrm>
+                        <a:prstGeom prst="rect">
+                          <a:avLst/>
+                        </a:prstGeom>
+                        <a:noFill/>
+                        <a:ln>
+                          <a:noFill/>
+                        </a:ln>
+                        <a:effectLst/>
+                        <a:extLst>
+                          <a:ext uri="{C572A759-6A51-4108-AA02-DFA0A04FC94B}">
+                            <ma14:wrappingTextBoxFlag xmlns:ma14="http://schemas.microsoft.com/office/mac/drawingml/2011/main"/>
+                          </a:ext>
+                        </a:extLst>
+                      </wps:spPr>
+                      <wps:style>
+                        <a:lnRef idx="0">
+                          <a:schemeClr val="accent1"/>
+                        </a:lnRef>
+                        <a:fillRef idx="0">
+                          <a:schemeClr val="accent1"/>
+                        </a:fillRef>
+                        <a:effectRef idx="0">
+                          <a:schemeClr val="accent1"/>
+                        </a:effectRef>
+                        <a:fontRef idx="minor">
+                          <a:schemeClr val="dk1"/>
+                        </a:fontRef>
+                      </wps:style>
+                      <wps:txbx>
+                        <w:txbxContent>
+                          <w:p>
+                            <w:r>
+                              <w:t>After commit, use “status” can see the status between workspace and stage, because I write something in the git_basics.docx file after add in to stage, so the status shows that git_basics.docx had been modified, and any other files I did not edit, so nothing been showed.</w:t>
+                            </w:r>
+                          </w:p>
+                          <w:p>
+                            <w:r>
+                              <w:t>The unique ID been consist of 40 characters, it only show some characters before of the full characters. If you use the “git log” command you will get the full characters, it shows like:</w:t>
+                            </w:r>
+                          </w:p>
+                          <w:p>
+                            <w:r>
+                              <w:rPr>
+                                <w:noProof/>
+                              </w:rPr>
+                              <w:drawing>
+                                <wp:inline distT="0" distB="0" distL="0" distR="0" wp14:anchorId="2773FD08" wp14:editId="0AFBD7ED">
+                                  <wp:extent cx="3838575" cy="1294765"/>
+                                  <wp:effectExtent l="0" t="0" r="0" b="635"/>
+                                  <wp:docPr id="48" name="图片 7"/>
+                                  <wp:cNvGraphicFramePr>
+                                    <a:graphicFrameLocks xmlns:a="http://schemas.openxmlformats.org/drawingml/2006/main" noChangeAspect="1"/>
+                                  </wp:cNvGraphicFramePr>
+                                  <a:graphic xmlns:a="http://schemas.openxmlformats.org/drawingml/2006/main">
+                                    <a:graphicData uri="http://schemas.openxmlformats.org/drawingml/2006/picture">
+                                      <pic:pic xmlns:pic="http://schemas.openxmlformats.org/drawingml/2006/picture">
+                                        <pic:nvPicPr>
+                                          <pic:cNvPr id="0" name="Picture 7"/>
+                                          <pic:cNvPicPr>
+                                            <a:picLocks noChangeAspect="1" noChangeArrowheads="1"/>
+                                          </pic:cNvPicPr>
+                                        </pic:nvPicPr>
+                                        <pic:blipFill>
+                                          <a:blip r:embed="rId12">
+                                            <a:extLst>
+                                              <a:ext uri="{28A0092B-C50C-407E-A947-70E740481C1C}">
+                                                <a14:useLocalDpi xmlns:a14="http://schemas.microsoft.com/office/drawing/2010/main" val="0"/>
+                                              </a:ext>
+                                            </a:extLst>
+                                          </a:blip>
+                                          <a:srcRect/>
+                                          <a:stretch>
+                                            <a:fillRect/>
+                                          </a:stretch>
+                                        </pic:blipFill>
+                                        <pic:spPr bwMode="auto">
+                                          <a:xfrm>
+                                            <a:off x="0" y="0"/>
+                                            <a:ext cx="3838575" cy="1294765"/>
+                                          </a:xfrm>
+                                          <a:prstGeom prst="rect">
+                                            <a:avLst/>
+                                          </a:prstGeom>
+                                          <a:noFill/>
+                                          <a:ln>
+                                            <a:noFill/>
+                                          </a:ln>
+                                        </pic:spPr>
+                                      </pic:pic>
+                                    </a:graphicData>
+                                  </a:graphic>
+                                </wp:inline>
+                              </w:drawing>
+                            </w:r>
+                          </w:p>
+                          <w:p>
+                            <w:r>
+                              <w:t xml:space="preserve">You can see, the given </w:t>
+                            </w:r>
+                            <w:proofErr w:type="gramStart"/>
+                            <w:r>
+                              <w:t>characters by commit is</w:t>
+                            </w:r>
+                            <w:proofErr w:type="gramEnd"/>
+                            <w:r>
+                              <w:t xml:space="preserve"> the </w:t>
+                            </w:r>
+                            <w:r>
+                              <w:t>sub-</w:t>
+                            </w:r>
+                            <w:bookmarkStart w:id="0" w:name="_GoBack"/>
+                            <w:bookmarkEnd w:id="0"/>
+                            <w:r>
+                              <w:t>characters of log’s.</w:t>
+                            </w:r>
+                          </w:p>
+                        </w:txbxContent>
+                      </wps:txbx>
+                      <wps:bodyPr rot="0" spcFirstLastPara="0" vertOverflow="overflow" horzOverflow="overflow" vert="horz" wrap="square" lIns="91440" tIns="45720" rIns="91440" bIns="45720" numCol="1" spcCol="0" rtlCol="0" fromWordArt="0" anchor="t" anchorCtr="0" forceAA="0" compatLnSpc="1">
+                        <a:prstTxWarp prst="textNoShape">
+                          <a:avLst/>
+                        </a:prstTxWarp>
+                        <a:noAutofit/>
+                      </wps:bodyPr>
+                    </wps:wsp>
+                  </a:graphicData>
+                </a:graphic>
+                <wp14:sizeRelV relativeFrom="margin">
+                  <wp14:pctHeight>0</wp14:pctHeight>
+                </wp14:sizeRelV>
+              </wp:anchor>
+            </w:drawing>
+          </mc:Choice>
+          <mc:Fallback>
+            <w:pict>
+              <v:shape id="文本框 47" o:spid="_x0000_s1065" type="#_x0000_t202" style="position:absolute;margin-left:0;margin-top:0;width:414pt;height:700pt;z-index:251726848;visibility:visible;mso-wrap-style:square;mso-height-percent:0;mso-wrap-distance-left:9pt;mso-wrap-distance-top:0;mso-wrap-distance-right:9pt;mso-wrap-distance-bottom:0;mso-position-horizontal:absolute;mso-position-horizontal-relative:text;mso-position-vertical:absolute;mso-position-vertical-relative:text;mso-height-percent:0;mso-height-relative:margin;v-text-anchor:top" o:gfxdata="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" filled="f" stroked="f">
+                <v:textbox>
+                  <w:txbxContent>
+                    <w:p>
+                      <w:r>
+                        <w:t>After commit, use “status” can see the status between workspace and stage, because I write something in the git_basics.docx file after add in to stage, so the status shows that git_basics.docx had been modified, and any other files I did not edit, so nothing been showed.</w:t>
+                      </w:r>
+                    </w:p>
+                    <w:p>
+                      <w:r>
+                        <w:t>The unique ID been consist of 40 characters, it only show some characters before of the full characters. If you use the “git log” command you will get the full characters, it shows like:</w:t>
+                      </w:r>
+                    </w:p>
+                    <w:p>
+                      <w:r>
+                        <w:rPr>
+                          <w:noProof/>
+                        </w:rPr>
+                        <w:drawing>
+                          <wp:inline distT="0" distB="0" distL="0" distR="0" wp14:anchorId="2773FD08" wp14:editId="0AFBD7ED">
+                            <wp:extent cx="3838575" cy="1294765"/>
+                            <wp:effectExtent l="0" t="0" r="0" b="635"/>
+                            <wp:docPr id="48" name="图片 7"/>
+                            <wp:cNvGraphicFramePr>
+                              <a:graphicFrameLocks xmlns:a="http://schemas.openxmlformats.org/drawingml/2006/main" noChangeAspect="1"/>
+                            </wp:cNvGraphicFramePr>
+                            <a:graphic xmlns:a="http://schemas.openxmlformats.org/drawingml/2006/main">
+                              <a:graphicData uri="http://schemas.openxmlformats.org/drawingml/2006/picture">
+                                <pic:pic xmlns:pic="http://schemas.openxmlformats.org/drawingml/2006/picture">
+                                  <pic:nvPicPr>
+                                    <pic:cNvPr id="0" name="Picture 7"/>
+                                    <pic:cNvPicPr>
+                                      <a:picLocks noChangeAspect="1" noChangeArrowheads="1"/>
+                                    </pic:cNvPicPr>
+                                  </pic:nvPicPr>
+                                  <pic:blipFill>
+                                    <a:blip r:embed="rId12">
+                                      <a:extLst>
+                                        <a:ext uri="{28A0092B-C50C-407E-A947-70E740481C1C}">
+                                          <a14:useLocalDpi xmlns:a14="http://schemas.microsoft.com/office/drawing/2010/main" val="0"/>
+                                        </a:ext>
+                                      </a:extLst>
+                                    </a:blip>
+                                    <a:srcRect/>
+                                    <a:stretch>
+                                      <a:fillRect/>
+                                    </a:stretch>
+                                  </pic:blipFill>
+                                  <pic:spPr bwMode="auto">
+                                    <a:xfrm>
+                                      <a:off x="0" y="0"/>
+                                      <a:ext cx="3838575" cy="1294765"/>
+                                    </a:xfrm>
+                                    <a:prstGeom prst="rect">
+                                      <a:avLst/>
+                                    </a:prstGeom>
+                                    <a:noFill/>
+                                    <a:ln>
+                                      <a:noFill/>
+                                    </a:ln>
+                                  </pic:spPr>
+                                </pic:pic>
+                              </a:graphicData>
+                            </a:graphic>
+                          </wp:inline>
+                        </w:drawing>
+                      </w:r>
+                    </w:p>
+                    <w:p>
+                      <w:r>
+                        <w:t xml:space="preserve">You can see, the given </w:t>
+                      </w:r>
+                      <w:proofErr w:type="gramStart"/>
+                      <w:r>
+                        <w:t>characters by commit is</w:t>
+                      </w:r>
+                      <w:proofErr w:type="gramEnd"/>
+                      <w:r>
+                        <w:t xml:space="preserve"> the </w:t>
+                      </w:r>
+                      <w:r>
+                        <w:t>sub-</w:t>
+                      </w:r>
+                      <w:bookmarkStart w:id="1" w:name="_GoBack"/>
+                      <w:bookmarkEnd w:id="1"/>
+                      <w:r>
+                        <w:t>characters of log’s.</w:t>
+                      </w:r>
+                    </w:p>
+                  </w:txbxContent>
+                </v:textbox>
+                <w10:wrap type="square"/>
+              </v:shape>
+            </w:pict>
+          </mc:Fallback>
+        </mc:AlternateContent>
+      </w:r>
     </w:p>
     <w:sectPr>
       <w:pgSz w:w="11900" w:h="16840"/>
@@ -3709,7 +4665,7 @@
 </file>
 
 <file path=customXml/itemProps1.xml><?xml version="1.0" encoding="utf-8"?>
-<ds:datastoreItem xmlns:ds="http://schemas.openxmlformats.org/officeDocument/2006/customXml" ds:itemID="{BD314664-BC3F-2B48-9321-83E0FE1DAA26}">
+<ds:datastoreItem xmlns:ds="http://schemas.openxmlformats.org/officeDocument/2006/customXml" ds:itemID="{FCC837AF-A05A-834D-AE22-6A8CB36042CB}">
   <ds:schemaRefs>
     <ds:schemaRef ds:uri="http://schemas.openxmlformats.org/officeDocument/2006/bibliography"/>
   </ds:schemaRefs>

</xml_diff>

<commit_message>
End the modify and start remote control.
</commit_message>
<xml_diff>
--- a/git_basics.docx
+++ b/git_basics.docx
@@ -124,11 +124,6 @@
                 <v:textbox>
                   <w:txbxContent>
                     <w:p>
-                      <w:pPr>
-                        <w:rPr>
-                          <w:rFonts w:hint="eastAsia"/>
-                        </w:rPr>
-                      </w:pPr>
                       <w:r>
                         <w:rPr>
                           <w:color w:val="FF6600"/>
@@ -1956,7 +1951,7 @@
           </mc:Choice>
           <mc:Fallback>
             <w:pict>
-              <v:shape id="文本框 38" o:spid="_x0000_s1061" type="#_x0000_t202" style="position:absolute;margin-left:0;margin-top:0;width:414pt;height:690pt;z-index:251723776;visibility:visible;mso-wrap-style:square;mso-width-percent:0;mso-height-percent:0;mso-wrap-distance-left:9pt;mso-wrap-distance-top:0;mso-wrap-distance-right:9pt;mso-wrap-distance-bottom:0;mso-position-horizontal:absolute;mso-position-horizontal-relative:text;mso-position-vertical:absolute;mso-position-vertical-relative:text;mso-width-percent:0;mso-height-percent:0;mso-width-relative:margin;mso-height-relative:margin;v-text-anchor:top" o:gfxdata="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" filled="f" stroked="f">
+              <v:shape id="文本框 38" o:spid="_x0000_s1061" type="#_x0000_t202" style="position:absolute;margin-left:0;margin-top:0;width:414pt;height:690pt;z-index:251723776;visibility:visible;mso-wrap-style:square;mso-width-percent:0;mso-height-percent:0;mso-wrap-distance-left:9pt;mso-wrap-distance-top:0;mso-wrap-distance-right:9pt;mso-wrap-distance-bottom:0;mso-position-horizontal:absolute;mso-position-horizontal-relative:text;mso-position-vertical:absolute;mso-position-vertical-relative:text;mso-width-percent:0;mso-height-percent:0;mso-width-relative:margin;mso-height-relative:margin;v-text-anchor:top" o:gfxdata="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" filled="f" stroked="f">
                 <v:textbox>
                   <w:txbxContent>
                     <w:p>
@@ -2450,7 +2445,7 @@
           </mc:Choice>
           <mc:Fallback>
             <w:pict>
-              <v:shape id="文本框 37" o:spid="_x0000_s1062" type="#_x0000_t202" style="position:absolute;margin-left:0;margin-top:15.6pt;width:414pt;height:684.4pt;z-index:251722752;visibility:visible;mso-wrap-style:square;mso-width-percent:0;mso-height-percent:0;mso-wrap-distance-left:9pt;mso-wrap-distance-top:0;mso-wrap-distance-right:9pt;mso-wrap-distance-bottom:0;mso-position-horizontal:absolute;mso-position-horizontal-relative:text;mso-position-vertical:absolute;mso-position-vertical-relative:text;mso-width-percent:0;mso-height-percent:0;mso-width-relative:margin;mso-height-relative:margin;v-text-anchor:top" o:gfxdata="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" filled="f" stroked="f">
+              <v:shape id="文本框 37" o:spid="_x0000_s1062" type="#_x0000_t202" style="position:absolute;margin-left:0;margin-top:15.6pt;width:414pt;height:684.4pt;z-index:251722752;visibility:visible;mso-wrap-style:square;mso-width-percent:0;mso-height-percent:0;mso-wrap-distance-left:9pt;mso-wrap-distance-top:0;mso-wrap-distance-right:9pt;mso-wrap-distance-bottom:0;mso-position-horizontal:absolute;mso-position-horizontal-relative:text;mso-position-vertical:absolute;mso-position-vertical-relative:text;mso-width-percent:0;mso-height-percent:0;mso-width-relative:margin;mso-height-relative:margin;v-text-anchor:top" o:gfxdata="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" filled="f" stroked="f">
                 <v:textbox>
                   <w:txbxContent>
                     <w:p>
@@ -7088,10 +7083,6 @@
           </mc:Choice>
           <mc:Fallback>
             <w:pict>
-              <v:shapetype id="_x0000_t202" coordsize="21600,21600" o:spt="202" path="m0,0l0,21600,21600,21600,21600,0xe">
-                <v:stroke joinstyle="miter"/>
-                <v:path gradientshapeok="t" o:connecttype="rect"/>
-              </v:shapetype>
               <v:shape id="文本框 65" o:spid="_x0000_s1072" type="#_x0000_t202" style="position:absolute;margin-left:0;margin-top:0;width:414pt;height:700pt;z-index:251735040;visibility:visible;mso-wrap-style:square;mso-height-percent:0;mso-wrap-distance-left:9pt;mso-wrap-distance-top:0;mso-wrap-distance-right:9pt;mso-wrap-distance-bottom:0;mso-position-horizontal:absolute;mso-position-horizontal-relative:text;mso-position-vertical:absolute;mso-position-vertical-relative:text;mso-height-percent:0;mso-height-relative:margin;v-text-anchor:top" o:gfxdata="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" filled="f" stroked="f">
                 <v:textbox>
                   <w:txbxContent>
@@ -7118,7 +7109,7 @@
                                     </pic:cNvPicPr>
                                   </pic:nvPicPr>
                                   <pic:blipFill>
-                                    <a:blip r:embed="rId55">
+                                    <a:blip r:embed="rId57">
                                       <a:extLst>
                                         <a:ext uri="{28A0092B-C50C-407E-A947-70E740481C1C}">
                                           <a14:useLocalDpi xmlns:a14="http://schemas.microsoft.com/office/drawing/2010/main" val="0"/>
@@ -7173,7 +7164,7 @@
                                     </pic:cNvPicPr>
                                   </pic:nvPicPr>
                                   <pic:blipFill>
-                                    <a:blip r:embed="rId56">
+                                    <a:blip r:embed="rId58">
                                       <a:extLst>
                                         <a:ext uri="{28A0092B-C50C-407E-A947-70E740481C1C}">
                                           <a14:useLocalDpi xmlns:a14="http://schemas.microsoft.com/office/drawing/2010/main" val="0"/>
@@ -7304,7 +7295,7 @@
                                           </pic:cNvPicPr>
                                         </pic:nvPicPr>
                                         <pic:blipFill>
-                                          <a:blip r:embed="rId57">
+                                          <a:blip r:embed="rId59">
                                             <a:extLst>
                                               <a:ext uri="{28A0092B-C50C-407E-A947-70E740481C1C}">
                                                 <a14:useLocalDpi xmlns:a14="http://schemas.microsoft.com/office/drawing/2010/main" val="0"/>
@@ -7359,7 +7350,7 @@
                                           </pic:cNvPicPr>
                                         </pic:nvPicPr>
                                         <pic:blipFill>
-                                          <a:blip r:embed="rId58">
+                                          <a:blip r:embed="rId60">
                                             <a:extLst>
                                               <a:ext uri="{28A0092B-C50C-407E-A947-70E740481C1C}">
                                                 <a14:useLocalDpi xmlns:a14="http://schemas.microsoft.com/office/drawing/2010/main" val="0"/>
@@ -7437,7 +7428,7 @@
                                     </pic:cNvPicPr>
                                   </pic:nvPicPr>
                                   <pic:blipFill>
-                                    <a:blip r:embed="rId57">
+                                    <a:blip r:embed="rId61">
                                       <a:extLst>
                                         <a:ext uri="{28A0092B-C50C-407E-A947-70E740481C1C}">
                                           <a14:useLocalDpi xmlns:a14="http://schemas.microsoft.com/office/drawing/2010/main" val="0"/>
@@ -7492,7 +7483,7 @@
                                     </pic:cNvPicPr>
                                   </pic:nvPicPr>
                                   <pic:blipFill>
-                                    <a:blip r:embed="rId58">
+                                    <a:blip r:embed="rId62">
                                       <a:extLst>
                                         <a:ext uri="{28A0092B-C50C-407E-A947-70E740481C1C}">
                                           <a14:useLocalDpi xmlns:a14="http://schemas.microsoft.com/office/drawing/2010/main" val="0"/>
@@ -7619,7 +7610,7 @@
                                           </pic:cNvPicPr>
                                         </pic:nvPicPr>
                                         <pic:blipFill>
-                                          <a:blip r:embed="rId59">
+                                          <a:blip r:embed="rId63">
                                             <a:extLst>
                                               <a:ext uri="{28A0092B-C50C-407E-A947-70E740481C1C}">
                                                 <a14:useLocalDpi xmlns:a14="http://schemas.microsoft.com/office/drawing/2010/main" val="0"/>
@@ -7697,7 +7688,7 @@
                                     </pic:cNvPicPr>
                                   </pic:nvPicPr>
                                   <pic:blipFill>
-                                    <a:blip r:embed="rId59">
+                                    <a:blip r:embed="rId64">
                                       <a:extLst>
                                         <a:ext uri="{28A0092B-C50C-407E-A947-70E740481C1C}">
                                           <a14:useLocalDpi xmlns:a14="http://schemas.microsoft.com/office/drawing/2010/main" val="0"/>
@@ -7804,6 +7795,9 @@
                         <w:txbxContent>
                           <w:p>
                             <w:r>
+                              <w:rPr>
+                                <w:noProof/>
+                              </w:rPr>
                               <w:drawing>
                                 <wp:inline distT="0" distB="0" distL="0" distR="0" wp14:anchorId="50B3391B" wp14:editId="42EFE055">
                                   <wp:extent cx="5074920" cy="4474490"/>
@@ -7822,7 +7816,7 @@
                                           </pic:cNvPicPr>
                                         </pic:nvPicPr>
                                         <pic:blipFill>
-                                          <a:blip r:embed="rId60">
+                                          <a:blip r:embed="rId65">
                                             <a:extLst>
                                               <a:ext uri="{28A0092B-C50C-407E-A947-70E740481C1C}">
                                                 <a14:useLocalDpi xmlns:a14="http://schemas.microsoft.com/office/drawing/2010/main" val="0"/>
@@ -7896,7 +7890,7 @@
                                     </pic:cNvPicPr>
                                   </pic:nvPicPr>
                                   <pic:blipFill>
-                                    <a:blip r:embed="rId60">
+                                    <a:blip r:embed="rId66">
                                       <a:extLst>
                                         <a:ext uri="{28A0092B-C50C-407E-A947-70E740481C1C}">
                                           <a14:useLocalDpi xmlns:a14="http://schemas.microsoft.com/office/drawing/2010/main" val="0"/>
@@ -8063,7 +8057,7 @@
                                           </pic:cNvPicPr>
                                         </pic:nvPicPr>
                                         <pic:blipFill>
-                                          <a:blip r:embed="rId61">
+                                          <a:blip r:embed="rId67">
                                             <a:extLst>
                                               <a:ext uri="{28A0092B-C50C-407E-A947-70E740481C1C}">
                                                 <a14:useLocalDpi xmlns:a14="http://schemas.microsoft.com/office/drawing/2010/main" val="0"/>
@@ -8131,7 +8125,7 @@
                                           </pic:cNvPicPr>
                                         </pic:nvPicPr>
                                         <pic:blipFill>
-                                          <a:blip r:embed="rId62">
+                                          <a:blip r:embed="rId68">
                                             <a:extLst>
                                               <a:ext uri="{28A0092B-C50C-407E-A947-70E740481C1C}">
                                                 <a14:useLocalDpi xmlns:a14="http://schemas.microsoft.com/office/drawing/2010/main" val="0"/>
@@ -8248,7 +8242,7 @@
                                     </pic:cNvPicPr>
                                   </pic:nvPicPr>
                                   <pic:blipFill>
-                                    <a:blip r:embed="rId61">
+                                    <a:blip r:embed="rId69">
                                       <a:extLst>
                                         <a:ext uri="{28A0092B-C50C-407E-A947-70E740481C1C}">
                                           <a14:useLocalDpi xmlns:a14="http://schemas.microsoft.com/office/drawing/2010/main" val="0"/>
@@ -8316,7 +8310,7 @@
                                     </pic:cNvPicPr>
                                   </pic:nvPicPr>
                                   <pic:blipFill>
-                                    <a:blip r:embed="rId62">
+                                    <a:blip r:embed="rId70">
                                       <a:extLst>
                                         <a:ext uri="{28A0092B-C50C-407E-A947-70E740481C1C}">
                                           <a14:useLocalDpi xmlns:a14="http://schemas.microsoft.com/office/drawing/2010/main" val="0"/>
@@ -8443,7 +8437,7 @@
                                           </pic:cNvPicPr>
                                         </pic:nvPicPr>
                                         <pic:blipFill>
-                                          <a:blip r:embed="rId63">
+                                          <a:blip r:embed="rId71">
                                             <a:extLst>
                                               <a:ext uri="{28A0092B-C50C-407E-A947-70E740481C1C}">
                                                 <a14:useLocalDpi xmlns:a14="http://schemas.microsoft.com/office/drawing/2010/main" val="0"/>
@@ -8498,7 +8492,7 @@
                                           </pic:cNvPicPr>
                                         </pic:nvPicPr>
                                         <pic:blipFill>
-                                          <a:blip r:embed="rId64">
+                                          <a:blip r:embed="rId72">
                                             <a:extLst>
                                               <a:ext uri="{28A0092B-C50C-407E-A947-70E740481C1C}">
                                                 <a14:useLocalDpi xmlns:a14="http://schemas.microsoft.com/office/drawing/2010/main" val="0"/>
@@ -8575,7 +8569,7 @@
                                     </pic:cNvPicPr>
                                   </pic:nvPicPr>
                                   <pic:blipFill>
-                                    <a:blip r:embed="rId63">
+                                    <a:blip r:embed="rId73">
                                       <a:extLst>
                                         <a:ext uri="{28A0092B-C50C-407E-A947-70E740481C1C}">
                                           <a14:useLocalDpi xmlns:a14="http://schemas.microsoft.com/office/drawing/2010/main" val="0"/>
@@ -8630,7 +8624,7 @@
                                     </pic:cNvPicPr>
                                   </pic:nvPicPr>
                                   <pic:blipFill>
-                                    <a:blip r:embed="rId64">
+                                    <a:blip r:embed="rId74">
                                       <a:extLst>
                                         <a:ext uri="{28A0092B-C50C-407E-A947-70E740481C1C}">
                                           <a14:useLocalDpi xmlns:a14="http://schemas.microsoft.com/office/drawing/2010/main" val="0"/>
@@ -8783,7 +8777,7 @@
                                           </pic:cNvPicPr>
                                         </pic:nvPicPr>
                                         <pic:blipFill>
-                                          <a:blip r:embed="rId65">
+                                          <a:blip r:embed="rId75">
                                             <a:extLst>
                                               <a:ext uri="{28A0092B-C50C-407E-A947-70E740481C1C}">
                                                 <a14:useLocalDpi xmlns:a14="http://schemas.microsoft.com/office/drawing/2010/main" val="0"/>
@@ -8891,7 +8885,7 @@
                                     </pic:cNvPicPr>
                                   </pic:nvPicPr>
                                   <pic:blipFill>
-                                    <a:blip r:embed="rId65">
+                                    <a:blip r:embed="rId76">
                                       <a:extLst>
                                         <a:ext uri="{28A0092B-C50C-407E-A947-70E740481C1C}">
                                           <a14:useLocalDpi xmlns:a14="http://schemas.microsoft.com/office/drawing/2010/main" val="0"/>
@@ -9253,7 +9247,7 @@
                               <w:pStyle w:val="a8"/>
                               <w:numPr>
                                 <w:ilvl w:val="0"/>
-                                <w:numId w:val="6"/>
+                                <w:numId w:val="10"/>
                               </w:numPr>
                               <w:ind w:firstLineChars="0"/>
                               <w:rPr>
@@ -9317,13 +9311,7 @@
                                 <w:color w:val="000000" w:themeColor="text1"/>
                               </w:rPr>
                               <w:tab/>
-                              <w:t xml:space="preserve">Step 1: delete from workspace (delete </w:t>
-                            </w:r>
-                            <w:r>
-                              <w:rPr>
-                                <w:color w:val="000000" w:themeColor="text1"/>
-                              </w:rPr>
-                              <w:t>directly).</w:t>
+                              <w:t>Step 1: delete from workspace (delete directly).</w:t>
                             </w:r>
                           </w:p>
                           <w:p>
@@ -9337,19 +9325,7 @@
                                 <w:color w:val="000000" w:themeColor="text1"/>
                               </w:rPr>
                               <w:tab/>
-                              <w:t>Step 2: delete from stage area (</w:t>
-                            </w:r>
-                            <w:r>
-                              <w:rPr>
-                                <w:color w:val="000000" w:themeColor="text1"/>
-                              </w:rPr>
-                              <w:t>git rm [file_name or files]</w:t>
-                            </w:r>
-                            <w:r>
-                              <w:rPr>
-                                <w:color w:val="000000" w:themeColor="text1"/>
-                              </w:rPr>
-                              <w:t>).</w:t>
+                              <w:t>Step 2: delete from stage area (git rm [file_name or files]).</w:t>
                             </w:r>
                           </w:p>
                           <w:p>
@@ -9363,13 +9339,26 @@
                                 <w:color w:val="000000" w:themeColor="text1"/>
                               </w:rPr>
                               <w:tab/>
-                              <w:t>Step 3:delete from HEAD</w:t>
-                            </w:r>
+                              <w:t>Step 3:delete from HEAD (commit it).</w:t>
+                            </w:r>
+                          </w:p>
+                          <w:p>
+                            <w:pPr>
+                              <w:rPr>
+                                <w:color w:val="660066"/>
+                              </w:rPr>
+                            </w:pPr>
                             <w:r>
                               <w:rPr>
                                 <w:color w:val="000000" w:themeColor="text1"/>
                               </w:rPr>
-                              <w:t xml:space="preserve"> (commit it).</w:t>
+                              <w:tab/>
+                            </w:r>
+                            <w:r>
+                              <w:rPr>
+                                <w:color w:val="660066"/>
+                              </w:rPr>
+                              <w:t>This only delete the file(s) from current version, but it(them) can be recover from older version (previous commit).</w:t>
                             </w:r>
                           </w:p>
                           <w:p>
@@ -9380,34 +9369,57 @@
                             </w:pPr>
                             <w:r>
                               <w:rPr>
+                                <w:noProof/>
                                 <w:color w:val="000000" w:themeColor="text1"/>
                               </w:rPr>
-                              <w:tab/>
-                            </w:r>
-                            <w:bookmarkStart w:id="0" w:name="_GoBack"/>
-                            <w:bookmarkEnd w:id="0"/>
-                          </w:p>
-                          <w:p>
-                            <w:pPr>
-                              <w:pStyle w:val="a8"/>
-                              <w:numPr>
-                                <w:ilvl w:val="0"/>
-                                <w:numId w:val="6"/>
-                              </w:numPr>
-                              <w:ind w:firstLineChars="0"/>
-                              <w:rPr>
-                                <w:color w:val="3366FF"/>
-                                <w:sz w:val="32"/>
-                                <w:szCs w:val="32"/>
-                              </w:rPr>
-                            </w:pPr>
-                            <w:r>
-                              <w:rPr>
-                                <w:color w:val="3366FF"/>
-                                <w:sz w:val="32"/>
-                                <w:szCs w:val="32"/>
-                              </w:rPr>
-                              <w:t>Remove from Git</w:t>
+                              <w:drawing>
+                                <wp:inline distT="0" distB="0" distL="0" distR="0" wp14:anchorId="5D6C4735" wp14:editId="0FDDEAF9">
+                                  <wp:extent cx="5074920" cy="6483683"/>
+                                  <wp:effectExtent l="0" t="0" r="5080" b="0"/>
+                                  <wp:docPr id="102" name="图片 21"/>
+                                  <wp:cNvGraphicFramePr>
+                                    <a:graphicFrameLocks xmlns:a="http://schemas.openxmlformats.org/drawingml/2006/main" noChangeAspect="1"/>
+                                  </wp:cNvGraphicFramePr>
+                                  <a:graphic xmlns:a="http://schemas.openxmlformats.org/drawingml/2006/main">
+                                    <a:graphicData uri="http://schemas.openxmlformats.org/drawingml/2006/picture">
+                                      <pic:pic xmlns:pic="http://schemas.openxmlformats.org/drawingml/2006/picture">
+                                        <pic:nvPicPr>
+                                          <pic:cNvPr id="0" name="Picture 21"/>
+                                          <pic:cNvPicPr>
+                                            <a:picLocks noChangeAspect="1" noChangeArrowheads="1"/>
+                                          </pic:cNvPicPr>
+                                        </pic:nvPicPr>
+                                        <pic:blipFill>
+                                          <a:blip r:embed="rId77">
+                                            <a:extLst>
+                                              <a:ext uri="{28A0092B-C50C-407E-A947-70E740481C1C}">
+                                                <a14:useLocalDpi xmlns:a14="http://schemas.microsoft.com/office/drawing/2010/main" val="0"/>
+                                              </a:ext>
+                                            </a:extLst>
+                                          </a:blip>
+                                          <a:srcRect/>
+                                          <a:stretch>
+                                            <a:fillRect/>
+                                          </a:stretch>
+                                        </pic:blipFill>
+                                        <pic:spPr bwMode="auto">
+                                          <a:xfrm>
+                                            <a:off x="0" y="0"/>
+                                            <a:ext cx="5074920" cy="6483683"/>
+                                          </a:xfrm>
+                                          <a:prstGeom prst="rect">
+                                            <a:avLst/>
+                                          </a:prstGeom>
+                                          <a:noFill/>
+                                          <a:ln>
+                                            <a:noFill/>
+                                          </a:ln>
+                                        </pic:spPr>
+                                      </pic:pic>
+                                    </a:graphicData>
+                                  </a:graphic>
+                                </wp:inline>
+                              </w:drawing>
                             </w:r>
                           </w:p>
                         </w:txbxContent>
@@ -9454,7 +9466,7 @@
                         <w:pStyle w:val="a8"/>
                         <w:numPr>
                           <w:ilvl w:val="0"/>
-                          <w:numId w:val="6"/>
+                          <w:numId w:val="10"/>
                         </w:numPr>
                         <w:ind w:firstLineChars="0"/>
                         <w:rPr>
@@ -9518,13 +9530,7 @@
                           <w:color w:val="000000" w:themeColor="text1"/>
                         </w:rPr>
                         <w:tab/>
-                        <w:t xml:space="preserve">Step 1: delete from workspace (delete </w:t>
-                      </w:r>
-                      <w:r>
-                        <w:rPr>
-                          <w:color w:val="000000" w:themeColor="text1"/>
-                        </w:rPr>
-                        <w:t>directly).</w:t>
+                        <w:t>Step 1: delete from workspace (delete directly).</w:t>
                       </w:r>
                     </w:p>
                     <w:p>
@@ -9538,19 +9544,7 @@
                           <w:color w:val="000000" w:themeColor="text1"/>
                         </w:rPr>
                         <w:tab/>
-                        <w:t>Step 2: delete from stage area (</w:t>
-                      </w:r>
-                      <w:r>
-                        <w:rPr>
-                          <w:color w:val="000000" w:themeColor="text1"/>
-                        </w:rPr>
-                        <w:t>git rm [file_name or files]</w:t>
-                      </w:r>
-                      <w:r>
-                        <w:rPr>
-                          <w:color w:val="000000" w:themeColor="text1"/>
-                        </w:rPr>
-                        <w:t>).</w:t>
+                        <w:t>Step 2: delete from stage area (git rm [file_name or files]).</w:t>
                       </w:r>
                     </w:p>
                     <w:p>
@@ -9564,13 +9558,26 @@
                           <w:color w:val="000000" w:themeColor="text1"/>
                         </w:rPr>
                         <w:tab/>
-                        <w:t>Step 3:delete from HEAD</w:t>
-                      </w:r>
+                        <w:t>Step 3:delete from HEAD (commit it).</w:t>
+                      </w:r>
+                    </w:p>
+                    <w:p>
+                      <w:pPr>
+                        <w:rPr>
+                          <w:color w:val="660066"/>
+                        </w:rPr>
+                      </w:pPr>
                       <w:r>
                         <w:rPr>
                           <w:color w:val="000000" w:themeColor="text1"/>
                         </w:rPr>
-                        <w:t xml:space="preserve"> (commit it).</w:t>
+                        <w:tab/>
+                      </w:r>
+                      <w:r>
+                        <w:rPr>
+                          <w:color w:val="660066"/>
+                        </w:rPr>
+                        <w:t>This only delete the file(s) from current version, but it(them) can be recover from older version (previous commit).</w:t>
                       </w:r>
                     </w:p>
                     <w:p>
@@ -9581,34 +9588,57 @@
                       </w:pPr>
                       <w:r>
                         <w:rPr>
+                          <w:noProof/>
                           <w:color w:val="000000" w:themeColor="text1"/>
                         </w:rPr>
-                        <w:tab/>
-                      </w:r>
-                      <w:bookmarkStart w:id="1" w:name="_GoBack"/>
-                      <w:bookmarkEnd w:id="1"/>
-                    </w:p>
-                    <w:p>
-                      <w:pPr>
-                        <w:pStyle w:val="a8"/>
-                        <w:numPr>
-                          <w:ilvl w:val="0"/>
-                          <w:numId w:val="6"/>
-                        </w:numPr>
-                        <w:ind w:firstLineChars="0"/>
-                        <w:rPr>
-                          <w:color w:val="3366FF"/>
-                          <w:sz w:val="32"/>
-                          <w:szCs w:val="32"/>
-                        </w:rPr>
-                      </w:pPr>
-                      <w:r>
-                        <w:rPr>
-                          <w:color w:val="3366FF"/>
-                          <w:sz w:val="32"/>
-                          <w:szCs w:val="32"/>
-                        </w:rPr>
-                        <w:t>Remove from Git</w:t>
+                        <w:drawing>
+                          <wp:inline distT="0" distB="0" distL="0" distR="0" wp14:anchorId="5D6C4735" wp14:editId="0FDDEAF9">
+                            <wp:extent cx="5074920" cy="6483683"/>
+                            <wp:effectExtent l="0" t="0" r="5080" b="0"/>
+                            <wp:docPr id="102" name="图片 21"/>
+                            <wp:cNvGraphicFramePr>
+                              <a:graphicFrameLocks xmlns:a="http://schemas.openxmlformats.org/drawingml/2006/main" noChangeAspect="1"/>
+                            </wp:cNvGraphicFramePr>
+                            <a:graphic xmlns:a="http://schemas.openxmlformats.org/drawingml/2006/main">
+                              <a:graphicData uri="http://schemas.openxmlformats.org/drawingml/2006/picture">
+                                <pic:pic xmlns:pic="http://schemas.openxmlformats.org/drawingml/2006/picture">
+                                  <pic:nvPicPr>
+                                    <pic:cNvPr id="0" name="Picture 21"/>
+                                    <pic:cNvPicPr>
+                                      <a:picLocks noChangeAspect="1" noChangeArrowheads="1"/>
+                                    </pic:cNvPicPr>
+                                  </pic:nvPicPr>
+                                  <pic:blipFill>
+                                    <a:blip r:embed="rId78">
+                                      <a:extLst>
+                                        <a:ext uri="{28A0092B-C50C-407E-A947-70E740481C1C}">
+                                          <a14:useLocalDpi xmlns:a14="http://schemas.microsoft.com/office/drawing/2010/main" val="0"/>
+                                        </a:ext>
+                                      </a:extLst>
+                                    </a:blip>
+                                    <a:srcRect/>
+                                    <a:stretch>
+                                      <a:fillRect/>
+                                    </a:stretch>
+                                  </pic:blipFill>
+                                  <pic:spPr bwMode="auto">
+                                    <a:xfrm>
+                                      <a:off x="0" y="0"/>
+                                      <a:ext cx="5074920" cy="6483683"/>
+                                    </a:xfrm>
+                                    <a:prstGeom prst="rect">
+                                      <a:avLst/>
+                                    </a:prstGeom>
+                                    <a:noFill/>
+                                    <a:ln>
+                                      <a:noFill/>
+                                    </a:ln>
+                                  </pic:spPr>
+                                </pic:pic>
+                              </a:graphicData>
+                            </a:graphic>
+                          </wp:inline>
+                        </w:drawing>
                       </w:r>
                     </w:p>
                   </w:txbxContent>
@@ -9628,15 +9658,3227 @@
         <w:widowControl/>
         <w:jc w:val="left"/>
       </w:pPr>
+      <w:r>
+        <w:rPr>
+          <w:noProof/>
+        </w:rPr>
+        <mc:AlternateContent>
+          <mc:Choice Requires="wps">
+            <w:drawing>
+              <wp:anchor distT="0" distB="0" distL="114300" distR="114300" simplePos="0" relativeHeight="251744256" behindDoc="0" locked="0" layoutInCell="1" allowOverlap="1" wp14:anchorId="1CCA9A35" wp14:editId="6F356686">
+                <wp:simplePos x="0" y="0"/>
+                <wp:positionH relativeFrom="column">
+                  <wp:posOffset>0</wp:posOffset>
+                </wp:positionH>
+                <wp:positionV relativeFrom="paragraph">
+                  <wp:posOffset>0</wp:posOffset>
+                </wp:positionV>
+                <wp:extent cx="5257800" cy="5461000"/>
+                <wp:effectExtent l="0" t="0" r="0" b="0"/>
+                <wp:wrapSquare wrapText="bothSides"/>
+                <wp:docPr id="99" name="文本框 99"/>
+                <wp:cNvGraphicFramePr/>
+                <a:graphic xmlns:a="http://schemas.openxmlformats.org/drawingml/2006/main">
+                  <a:graphicData uri="http://schemas.microsoft.com/office/word/2010/wordprocessingShape">
+                    <wps:wsp>
+                      <wps:cNvSpPr txBox="1"/>
+                      <wps:spPr>
+                        <a:xfrm>
+                          <a:off x="0" y="0"/>
+                          <a:ext cx="5257800" cy="5461000"/>
+                        </a:xfrm>
+                        <a:prstGeom prst="rect">
+                          <a:avLst/>
+                        </a:prstGeom>
+                        <a:noFill/>
+                        <a:ln>
+                          <a:noFill/>
+                        </a:ln>
+                        <a:effectLst/>
+                        <a:extLst>
+                          <a:ext uri="{C572A759-6A51-4108-AA02-DFA0A04FC94B}">
+                            <ma14:wrappingTextBoxFlag xmlns:ma14="http://schemas.microsoft.com/office/mac/drawingml/2011/main"/>
+                          </a:ext>
+                        </a:extLst>
+                      </wps:spPr>
+                      <wps:style>
+                        <a:lnRef idx="0">
+                          <a:schemeClr val="accent1"/>
+                        </a:lnRef>
+                        <a:fillRef idx="0">
+                          <a:schemeClr val="accent1"/>
+                        </a:fillRef>
+                        <a:effectRef idx="0">
+                          <a:schemeClr val="accent1"/>
+                        </a:effectRef>
+                        <a:fontRef idx="minor">
+                          <a:schemeClr val="dk1"/>
+                        </a:fontRef>
+                      </wps:style>
+                      <wps:txbx>
+                        <w:txbxContent>
+                          <w:p>
+                            <w:r>
+                              <w:rPr>
+                                <w:noProof/>
+                              </w:rPr>
+                              <w:drawing>
+                                <wp:inline distT="0" distB="0" distL="0" distR="0" wp14:anchorId="5A75BF1F" wp14:editId="0543A25C">
+                                  <wp:extent cx="5074920" cy="1740987"/>
+                                  <wp:effectExtent l="0" t="0" r="5080" b="12065"/>
+                                  <wp:docPr id="103" name="图片 22"/>
+                                  <wp:cNvGraphicFramePr>
+                                    <a:graphicFrameLocks xmlns:a="http://schemas.openxmlformats.org/drawingml/2006/main" noChangeAspect="1"/>
+                                  </wp:cNvGraphicFramePr>
+                                  <a:graphic xmlns:a="http://schemas.openxmlformats.org/drawingml/2006/main">
+                                    <a:graphicData uri="http://schemas.openxmlformats.org/drawingml/2006/picture">
+                                      <pic:pic xmlns:pic="http://schemas.openxmlformats.org/drawingml/2006/picture">
+                                        <pic:nvPicPr>
+                                          <pic:cNvPr id="0" name="Picture 22"/>
+                                          <pic:cNvPicPr>
+                                            <a:picLocks noChangeAspect="1" noChangeArrowheads="1"/>
+                                          </pic:cNvPicPr>
+                                        </pic:nvPicPr>
+                                        <pic:blipFill>
+                                          <a:blip r:embed="rId79">
+                                            <a:extLst>
+                                              <a:ext uri="{28A0092B-C50C-407E-A947-70E740481C1C}">
+                                                <a14:useLocalDpi xmlns:a14="http://schemas.microsoft.com/office/drawing/2010/main" val="0"/>
+                                              </a:ext>
+                                            </a:extLst>
+                                          </a:blip>
+                                          <a:srcRect/>
+                                          <a:stretch>
+                                            <a:fillRect/>
+                                          </a:stretch>
+                                        </pic:blipFill>
+                                        <pic:spPr bwMode="auto">
+                                          <a:xfrm>
+                                            <a:off x="0" y="0"/>
+                                            <a:ext cx="5074920" cy="1740987"/>
+                                          </a:xfrm>
+                                          <a:prstGeom prst="rect">
+                                            <a:avLst/>
+                                          </a:prstGeom>
+                                          <a:noFill/>
+                                          <a:ln>
+                                            <a:noFill/>
+                                          </a:ln>
+                                        </pic:spPr>
+                                      </pic:pic>
+                                    </a:graphicData>
+                                  </a:graphic>
+                                </wp:inline>
+                              </w:drawing>
+                            </w:r>
+                          </w:p>
+                          <w:p>
+                            <w:r>
+                              <w:rPr>
+                                <w:rFonts w:hint="eastAsia"/>
+                              </w:rPr>
+                              <w:t xml:space="preserve">Now, I removed the </w:t>
+                            </w:r>
+                            <w:r>
+                              <w:t>“test.txt” file from disk driver and any where of git (this commit version).</w:t>
+                            </w:r>
+                          </w:p>
+                        </w:txbxContent>
+                      </wps:txbx>
+                      <wps:bodyPr rot="0" spcFirstLastPara="0" vertOverflow="overflow" horzOverflow="overflow" vert="horz" wrap="square" lIns="91440" tIns="45720" rIns="91440" bIns="45720" numCol="1" spcCol="0" rtlCol="0" fromWordArt="0" anchor="t" anchorCtr="0" forceAA="0" compatLnSpc="1">
+                        <a:prstTxWarp prst="textNoShape">
+                          <a:avLst/>
+                        </a:prstTxWarp>
+                        <a:noAutofit/>
+                      </wps:bodyPr>
+                    </wps:wsp>
+                  </a:graphicData>
+                </a:graphic>
+              </wp:anchor>
+            </w:drawing>
+          </mc:Choice>
+          <mc:Fallback>
+            <w:pict>
+              <v:shape id="文本框 99" o:spid="_x0000_s1081" type="#_x0000_t202" style="position:absolute;margin-left:0;margin-top:0;width:414pt;height:430pt;z-index:251744256;visibility:visible;mso-wrap-style:square;mso-wrap-distance-left:9pt;mso-wrap-distance-top:0;mso-wrap-distance-right:9pt;mso-wrap-distance-bottom:0;mso-position-horizontal:absolute;mso-position-horizontal-relative:text;mso-position-vertical:absolute;mso-position-vertical-relative:text;v-text-anchor:top" o:gfxdata="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" filled="f" stroked="f">
+                <v:textbox>
+                  <w:txbxContent>
+                    <w:p>
+                      <w:pPr>
+                        <w:rPr>
+                          <w:rFonts w:hint="eastAsia"/>
+                        </w:rPr>
+                      </w:pPr>
+                      <w:r>
+                        <w:rPr>
+                          <w:noProof/>
+                        </w:rPr>
+                        <w:drawing>
+                          <wp:inline distT="0" distB="0" distL="0" distR="0" wp14:anchorId="5A75BF1F" wp14:editId="0543A25C">
+                            <wp:extent cx="5074920" cy="1740987"/>
+                            <wp:effectExtent l="0" t="0" r="5080" b="12065"/>
+                            <wp:docPr id="103" name="图片 22"/>
+                            <wp:cNvGraphicFramePr>
+                              <a:graphicFrameLocks xmlns:a="http://schemas.openxmlformats.org/drawingml/2006/main" noChangeAspect="1"/>
+                            </wp:cNvGraphicFramePr>
+                            <a:graphic xmlns:a="http://schemas.openxmlformats.org/drawingml/2006/main">
+                              <a:graphicData uri="http://schemas.openxmlformats.org/drawingml/2006/picture">
+                                <pic:pic xmlns:pic="http://schemas.openxmlformats.org/drawingml/2006/picture">
+                                  <pic:nvPicPr>
+                                    <pic:cNvPr id="0" name="Picture 22"/>
+                                    <pic:cNvPicPr>
+                                      <a:picLocks noChangeAspect="1" noChangeArrowheads="1"/>
+                                    </pic:cNvPicPr>
+                                  </pic:nvPicPr>
+                                  <pic:blipFill>
+                                    <a:blip r:embed="rId80">
+                                      <a:extLst>
+                                        <a:ext uri="{28A0092B-C50C-407E-A947-70E740481C1C}">
+                                          <a14:useLocalDpi xmlns:a14="http://schemas.microsoft.com/office/drawing/2010/main" val="0"/>
+                                        </a:ext>
+                                      </a:extLst>
+                                    </a:blip>
+                                    <a:srcRect/>
+                                    <a:stretch>
+                                      <a:fillRect/>
+                                    </a:stretch>
+                                  </pic:blipFill>
+                                  <pic:spPr bwMode="auto">
+                                    <a:xfrm>
+                                      <a:off x="0" y="0"/>
+                                      <a:ext cx="5074920" cy="1740987"/>
+                                    </a:xfrm>
+                                    <a:prstGeom prst="rect">
+                                      <a:avLst/>
+                                    </a:prstGeom>
+                                    <a:noFill/>
+                                    <a:ln>
+                                      <a:noFill/>
+                                    </a:ln>
+                                  </pic:spPr>
+                                </pic:pic>
+                              </a:graphicData>
+                            </a:graphic>
+                          </wp:inline>
+                        </w:drawing>
+                      </w:r>
+                    </w:p>
+                    <w:p>
+                      <w:r>
+                        <w:rPr>
+                          <w:rFonts w:hint="eastAsia"/>
+                        </w:rPr>
+                        <w:t xml:space="preserve">Now, I removed the </w:t>
+                      </w:r>
+                      <w:r>
+                        <w:t>“test.txt” file from disk driver and any where of git (this commit version).</w:t>
+                      </w:r>
+                    </w:p>
+                  </w:txbxContent>
+                </v:textbox>
+                <w10:wrap type="square"/>
+              </v:shape>
+            </w:pict>
+          </mc:Fallback>
+        </mc:AlternateContent>
+      </w:r>
     </w:p>
     <w:p>
       <w:pPr>
         <w:jc w:val="left"/>
       </w:pPr>
     </w:p>
+    <w:p>
+      <w:pPr>
+        <w:widowControl/>
+        <w:jc w:val="left"/>
+      </w:pPr>
+      <w:r>
+        <w:br w:type="page"/>
+      </w:r>
+    </w:p>
+    <w:p>
+      <w:pPr>
+        <w:widowControl/>
+        <w:jc w:val="left"/>
+      </w:pPr>
+      <w:r>
+        <w:rPr>
+          <w:noProof/>
+        </w:rPr>
+        <mc:AlternateContent>
+          <mc:Choice Requires="wps">
+            <w:drawing>
+              <wp:anchor distT="0" distB="0" distL="114300" distR="114300" simplePos="0" relativeHeight="251745280" behindDoc="0" locked="0" layoutInCell="1" allowOverlap="1" wp14:anchorId="2974923B" wp14:editId="52E889E4">
+                <wp:simplePos x="0" y="0"/>
+                <wp:positionH relativeFrom="column">
+                  <wp:posOffset>0</wp:posOffset>
+                </wp:positionH>
+                <wp:positionV relativeFrom="paragraph">
+                  <wp:posOffset>0</wp:posOffset>
+                </wp:positionV>
+                <wp:extent cx="5257800" cy="8890000"/>
+                <wp:effectExtent l="0" t="0" r="0" b="0"/>
+                <wp:wrapSquare wrapText="bothSides"/>
+                <wp:docPr id="100" name="文本框 100"/>
+                <wp:cNvGraphicFramePr/>
+                <a:graphic xmlns:a="http://schemas.openxmlformats.org/drawingml/2006/main">
+                  <a:graphicData uri="http://schemas.microsoft.com/office/word/2010/wordprocessingShape">
+                    <wps:wsp>
+                      <wps:cNvSpPr txBox="1"/>
+                      <wps:spPr>
+                        <a:xfrm>
+                          <a:off x="0" y="0"/>
+                          <a:ext cx="5257800" cy="8890000"/>
+                        </a:xfrm>
+                        <a:prstGeom prst="rect">
+                          <a:avLst/>
+                        </a:prstGeom>
+                        <a:noFill/>
+                        <a:ln>
+                          <a:noFill/>
+                        </a:ln>
+                        <a:effectLst/>
+                        <a:extLst>
+                          <a:ext uri="{C572A759-6A51-4108-AA02-DFA0A04FC94B}">
+                            <ma14:wrappingTextBoxFlag xmlns:ma14="http://schemas.microsoft.com/office/mac/drawingml/2011/main"/>
+                          </a:ext>
+                        </a:extLst>
+                      </wps:spPr>
+                      <wps:style>
+                        <a:lnRef idx="0">
+                          <a:schemeClr val="accent1"/>
+                        </a:lnRef>
+                        <a:fillRef idx="0">
+                          <a:schemeClr val="accent1"/>
+                        </a:fillRef>
+                        <a:effectRef idx="0">
+                          <a:schemeClr val="accent1"/>
+                        </a:effectRef>
+                        <a:fontRef idx="minor">
+                          <a:schemeClr val="dk1"/>
+                        </a:fontRef>
+                      </wps:style>
+                      <wps:txbx>
+                        <w:txbxContent>
+                          <w:p>
+                            <w:pPr>
+                              <w:pStyle w:val="a8"/>
+                              <w:numPr>
+                                <w:ilvl w:val="0"/>
+                                <w:numId w:val="9"/>
+                              </w:numPr>
+                              <w:ind w:firstLineChars="0"/>
+                              <w:rPr>
+                                <w:color w:val="3366FF"/>
+                                <w:sz w:val="32"/>
+                                <w:szCs w:val="32"/>
+                              </w:rPr>
+                            </w:pPr>
+                            <w:r>
+                              <w:rPr>
+                                <w:color w:val="3366FF"/>
+                                <w:sz w:val="32"/>
+                                <w:szCs w:val="32"/>
+                              </w:rPr>
+                              <w:t>Remove from Git</w:t>
+                            </w:r>
+                          </w:p>
+                          <w:p>
+                            <w:r>
+                              <w:t>Step 1: remove from stage area (rm from cached).</w:t>
+                            </w:r>
+                          </w:p>
+                          <w:p>
+                            <w:r>
+                              <w:t>Step 2: remove from HEAD (commit).</w:t>
+                            </w:r>
+                          </w:p>
+                          <w:p>
+                            <w:r>
+                              <w:t>Step 3: set the ignore file.</w:t>
+                            </w:r>
+                          </w:p>
+                          <w:p>
+                            <w:r>
+                              <w:t>Before do this, we need to go to the older version which had the “test.txt” file.</w:t>
+                            </w:r>
+                          </w:p>
+                          <w:p>
+                            <w:r>
+                              <w:rPr>
+                                <w:noProof/>
+                              </w:rPr>
+                              <w:drawing>
+                                <wp:inline distT="0" distB="0" distL="0" distR="0" wp14:anchorId="55A0E5F8" wp14:editId="1D40E650">
+                                  <wp:extent cx="5074920" cy="2439992"/>
+                                  <wp:effectExtent l="0" t="0" r="5080" b="0"/>
+                                  <wp:docPr id="104" name="图片 23"/>
+                                  <wp:cNvGraphicFramePr>
+                                    <a:graphicFrameLocks xmlns:a="http://schemas.openxmlformats.org/drawingml/2006/main" noChangeAspect="1"/>
+                                  </wp:cNvGraphicFramePr>
+                                  <a:graphic xmlns:a="http://schemas.openxmlformats.org/drawingml/2006/main">
+                                    <a:graphicData uri="http://schemas.openxmlformats.org/drawingml/2006/picture">
+                                      <pic:pic xmlns:pic="http://schemas.openxmlformats.org/drawingml/2006/picture">
+                                        <pic:nvPicPr>
+                                          <pic:cNvPr id="0" name="Picture 23"/>
+                                          <pic:cNvPicPr>
+                                            <a:picLocks noChangeAspect="1" noChangeArrowheads="1"/>
+                                          </pic:cNvPicPr>
+                                        </pic:nvPicPr>
+                                        <pic:blipFill>
+                                          <a:blip r:embed="rId81">
+                                            <a:extLst>
+                                              <a:ext uri="{28A0092B-C50C-407E-A947-70E740481C1C}">
+                                                <a14:useLocalDpi xmlns:a14="http://schemas.microsoft.com/office/drawing/2010/main" val="0"/>
+                                              </a:ext>
+                                            </a:extLst>
+                                          </a:blip>
+                                          <a:srcRect/>
+                                          <a:stretch>
+                                            <a:fillRect/>
+                                          </a:stretch>
+                                        </pic:blipFill>
+                                        <pic:spPr bwMode="auto">
+                                          <a:xfrm>
+                                            <a:off x="0" y="0"/>
+                                            <a:ext cx="5074920" cy="2439992"/>
+                                          </a:xfrm>
+                                          <a:prstGeom prst="rect">
+                                            <a:avLst/>
+                                          </a:prstGeom>
+                                          <a:noFill/>
+                                          <a:ln>
+                                            <a:noFill/>
+                                          </a:ln>
+                                        </pic:spPr>
+                                      </pic:pic>
+                                    </a:graphicData>
+                                  </a:graphic>
+                                </wp:inline>
+                              </w:drawing>
+                            </w:r>
+                          </w:p>
+                          <w:p>
+                            <w:r>
+                              <w:rPr>
+                                <w:noProof/>
+                              </w:rPr>
+                              <w:drawing>
+                                <wp:inline distT="0" distB="0" distL="0" distR="0" wp14:anchorId="7076155F" wp14:editId="1A07831F">
+                                  <wp:extent cx="5074920" cy="4837770"/>
+                                  <wp:effectExtent l="0" t="0" r="5080" b="0"/>
+                                  <wp:docPr id="107" name="图片 26"/>
+                                  <wp:cNvGraphicFramePr>
+                                    <a:graphicFrameLocks xmlns:a="http://schemas.openxmlformats.org/drawingml/2006/main" noChangeAspect="1"/>
+                                  </wp:cNvGraphicFramePr>
+                                  <a:graphic xmlns:a="http://schemas.openxmlformats.org/drawingml/2006/main">
+                                    <a:graphicData uri="http://schemas.openxmlformats.org/drawingml/2006/picture">
+                                      <pic:pic xmlns:pic="http://schemas.openxmlformats.org/drawingml/2006/picture">
+                                        <pic:nvPicPr>
+                                          <pic:cNvPr id="0" name="Picture 26"/>
+                                          <pic:cNvPicPr>
+                                            <a:picLocks noChangeAspect="1" noChangeArrowheads="1"/>
+                                          </pic:cNvPicPr>
+                                        </pic:nvPicPr>
+                                        <pic:blipFill>
+                                          <a:blip r:embed="rId82">
+                                            <a:extLst>
+                                              <a:ext uri="{28A0092B-C50C-407E-A947-70E740481C1C}">
+                                                <a14:useLocalDpi xmlns:a14="http://schemas.microsoft.com/office/drawing/2010/main" val="0"/>
+                                              </a:ext>
+                                            </a:extLst>
+                                          </a:blip>
+                                          <a:srcRect/>
+                                          <a:stretch>
+                                            <a:fillRect/>
+                                          </a:stretch>
+                                        </pic:blipFill>
+                                        <pic:spPr bwMode="auto">
+                                          <a:xfrm>
+                                            <a:off x="0" y="0"/>
+                                            <a:ext cx="5074920" cy="4837770"/>
+                                          </a:xfrm>
+                                          <a:prstGeom prst="rect">
+                                            <a:avLst/>
+                                          </a:prstGeom>
+                                          <a:noFill/>
+                                          <a:ln>
+                                            <a:noFill/>
+                                          </a:ln>
+                                        </pic:spPr>
+                                      </pic:pic>
+                                    </a:graphicData>
+                                  </a:graphic>
+                                </wp:inline>
+                              </w:drawing>
+                            </w:r>
+                          </w:p>
+                        </w:txbxContent>
+                      </wps:txbx>
+                      <wps:bodyPr rot="0" spcFirstLastPara="0" vertOverflow="overflow" horzOverflow="overflow" vert="horz" wrap="square" lIns="91440" tIns="45720" rIns="91440" bIns="45720" numCol="1" spcCol="0" rtlCol="0" fromWordArt="0" anchor="t" anchorCtr="0" forceAA="0" compatLnSpc="1">
+                        <a:prstTxWarp prst="textNoShape">
+                          <a:avLst/>
+                        </a:prstTxWarp>
+                        <a:noAutofit/>
+                      </wps:bodyPr>
+                    </wps:wsp>
+                  </a:graphicData>
+                </a:graphic>
+                <wp14:sizeRelV relativeFrom="margin">
+                  <wp14:pctHeight>0</wp14:pctHeight>
+                </wp14:sizeRelV>
+              </wp:anchor>
+            </w:drawing>
+          </mc:Choice>
+          <mc:Fallback>
+            <w:pict>
+              <v:shape id="文本框 100" o:spid="_x0000_s1082" type="#_x0000_t202" style="position:absolute;margin-left:0;margin-top:0;width:414pt;height:700pt;z-index:251745280;visibility:visible;mso-wrap-style:square;mso-height-percent:0;mso-wrap-distance-left:9pt;mso-wrap-distance-top:0;mso-wrap-distance-right:9pt;mso-wrap-distance-bottom:0;mso-position-horizontal:absolute;mso-position-horizontal-relative:text;mso-position-vertical:absolute;mso-position-vertical-relative:text;mso-height-percent:0;mso-height-relative:margin;v-text-anchor:top" o:gfxdata="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" filled="f" stroked="f">
+                <v:textbox>
+                  <w:txbxContent>
+                    <w:p>
+                      <w:pPr>
+                        <w:pStyle w:val="a8"/>
+                        <w:numPr>
+                          <w:ilvl w:val="0"/>
+                          <w:numId w:val="9"/>
+                        </w:numPr>
+                        <w:ind w:firstLineChars="0"/>
+                        <w:rPr>
+                          <w:color w:val="3366FF"/>
+                          <w:sz w:val="32"/>
+                          <w:szCs w:val="32"/>
+                        </w:rPr>
+                      </w:pPr>
+                      <w:r>
+                        <w:rPr>
+                          <w:color w:val="3366FF"/>
+                          <w:sz w:val="32"/>
+                          <w:szCs w:val="32"/>
+                        </w:rPr>
+                        <w:t>Remove from Git</w:t>
+                      </w:r>
+                    </w:p>
+                    <w:p>
+                      <w:r>
+                        <w:t>Step 1: remove from stage area (rm from cached).</w:t>
+                      </w:r>
+                    </w:p>
+                    <w:p>
+                      <w:r>
+                        <w:t>Step 2: remove from HEAD (commit).</w:t>
+                      </w:r>
+                    </w:p>
+                    <w:p>
+                      <w:r>
+                        <w:t>Step 3: set the ignore file.</w:t>
+                      </w:r>
+                    </w:p>
+                    <w:p>
+                      <w:r>
+                        <w:t>Before do this, we need to go to the older version which had the “test.txt” file.</w:t>
+                      </w:r>
+                    </w:p>
+                    <w:p>
+                      <w:r>
+                        <w:rPr>
+                          <w:noProof/>
+                        </w:rPr>
+                        <w:drawing>
+                          <wp:inline distT="0" distB="0" distL="0" distR="0" wp14:anchorId="55A0E5F8" wp14:editId="1D40E650">
+                            <wp:extent cx="5074920" cy="2439992"/>
+                            <wp:effectExtent l="0" t="0" r="5080" b="0"/>
+                            <wp:docPr id="104" name="图片 23"/>
+                            <wp:cNvGraphicFramePr>
+                              <a:graphicFrameLocks xmlns:a="http://schemas.openxmlformats.org/drawingml/2006/main" noChangeAspect="1"/>
+                            </wp:cNvGraphicFramePr>
+                            <a:graphic xmlns:a="http://schemas.openxmlformats.org/drawingml/2006/main">
+                              <a:graphicData uri="http://schemas.openxmlformats.org/drawingml/2006/picture">
+                                <pic:pic xmlns:pic="http://schemas.openxmlformats.org/drawingml/2006/picture">
+                                  <pic:nvPicPr>
+                                    <pic:cNvPr id="0" name="Picture 23"/>
+                                    <pic:cNvPicPr>
+                                      <a:picLocks noChangeAspect="1" noChangeArrowheads="1"/>
+                                    </pic:cNvPicPr>
+                                  </pic:nvPicPr>
+                                  <pic:blipFill>
+                                    <a:blip r:embed="rId83">
+                                      <a:extLst>
+                                        <a:ext uri="{28A0092B-C50C-407E-A947-70E740481C1C}">
+                                          <a14:useLocalDpi xmlns:a14="http://schemas.microsoft.com/office/drawing/2010/main" val="0"/>
+                                        </a:ext>
+                                      </a:extLst>
+                                    </a:blip>
+                                    <a:srcRect/>
+                                    <a:stretch>
+                                      <a:fillRect/>
+                                    </a:stretch>
+                                  </pic:blipFill>
+                                  <pic:spPr bwMode="auto">
+                                    <a:xfrm>
+                                      <a:off x="0" y="0"/>
+                                      <a:ext cx="5074920" cy="2439992"/>
+                                    </a:xfrm>
+                                    <a:prstGeom prst="rect">
+                                      <a:avLst/>
+                                    </a:prstGeom>
+                                    <a:noFill/>
+                                    <a:ln>
+                                      <a:noFill/>
+                                    </a:ln>
+                                  </pic:spPr>
+                                </pic:pic>
+                              </a:graphicData>
+                            </a:graphic>
+                          </wp:inline>
+                        </w:drawing>
+                      </w:r>
+                    </w:p>
+                    <w:p>
+                      <w:r>
+                        <w:rPr>
+                          <w:noProof/>
+                        </w:rPr>
+                        <w:drawing>
+                          <wp:inline distT="0" distB="0" distL="0" distR="0" wp14:anchorId="7076155F" wp14:editId="1A07831F">
+                            <wp:extent cx="5074920" cy="4837770"/>
+                            <wp:effectExtent l="0" t="0" r="5080" b="0"/>
+                            <wp:docPr id="107" name="图片 26"/>
+                            <wp:cNvGraphicFramePr>
+                              <a:graphicFrameLocks xmlns:a="http://schemas.openxmlformats.org/drawingml/2006/main" noChangeAspect="1"/>
+                            </wp:cNvGraphicFramePr>
+                            <a:graphic xmlns:a="http://schemas.openxmlformats.org/drawingml/2006/main">
+                              <a:graphicData uri="http://schemas.openxmlformats.org/drawingml/2006/picture">
+                                <pic:pic xmlns:pic="http://schemas.openxmlformats.org/drawingml/2006/picture">
+                                  <pic:nvPicPr>
+                                    <pic:cNvPr id="0" name="Picture 26"/>
+                                    <pic:cNvPicPr>
+                                      <a:picLocks noChangeAspect="1" noChangeArrowheads="1"/>
+                                    </pic:cNvPicPr>
+                                  </pic:nvPicPr>
+                                  <pic:blipFill>
+                                    <a:blip r:embed="rId84">
+                                      <a:extLst>
+                                        <a:ext uri="{28A0092B-C50C-407E-A947-70E740481C1C}">
+                                          <a14:useLocalDpi xmlns:a14="http://schemas.microsoft.com/office/drawing/2010/main" val="0"/>
+                                        </a:ext>
+                                      </a:extLst>
+                                    </a:blip>
+                                    <a:srcRect/>
+                                    <a:stretch>
+                                      <a:fillRect/>
+                                    </a:stretch>
+                                  </pic:blipFill>
+                                  <pic:spPr bwMode="auto">
+                                    <a:xfrm>
+                                      <a:off x="0" y="0"/>
+                                      <a:ext cx="5074920" cy="4837770"/>
+                                    </a:xfrm>
+                                    <a:prstGeom prst="rect">
+                                      <a:avLst/>
+                                    </a:prstGeom>
+                                    <a:noFill/>
+                                    <a:ln>
+                                      <a:noFill/>
+                                    </a:ln>
+                                  </pic:spPr>
+                                </pic:pic>
+                              </a:graphicData>
+                            </a:graphic>
+                          </wp:inline>
+                        </w:drawing>
+                      </w:r>
+                    </w:p>
+                  </w:txbxContent>
+                </v:textbox>
+                <w10:wrap type="square"/>
+              </v:shape>
+            </w:pict>
+          </mc:Fallback>
+        </mc:AlternateContent>
+      </w:r>
+    </w:p>
+    <w:p>
+      <w:pPr>
+        <w:widowControl/>
+        <w:jc w:val="left"/>
+      </w:pPr>
+      <w:r>
+        <w:rPr>
+          <w:noProof/>
+        </w:rPr>
+        <mc:AlternateContent>
+          <mc:Choice Requires="wps">
+            <w:drawing>
+              <wp:anchor distT="0" distB="0" distL="114300" distR="114300" simplePos="0" relativeHeight="251747328" behindDoc="0" locked="0" layoutInCell="1" allowOverlap="1" wp14:anchorId="456807E4" wp14:editId="41858C60">
+                <wp:simplePos x="0" y="0"/>
+                <wp:positionH relativeFrom="column">
+                  <wp:posOffset>0</wp:posOffset>
+                </wp:positionH>
+                <wp:positionV relativeFrom="paragraph">
+                  <wp:posOffset>0</wp:posOffset>
+                </wp:positionV>
+                <wp:extent cx="5257800" cy="8890000"/>
+                <wp:effectExtent l="0" t="0" r="0" b="0"/>
+                <wp:wrapSquare wrapText="bothSides"/>
+                <wp:docPr id="108" name="文本框 108"/>
+                <wp:cNvGraphicFramePr/>
+                <a:graphic xmlns:a="http://schemas.openxmlformats.org/drawingml/2006/main">
+                  <a:graphicData uri="http://schemas.microsoft.com/office/word/2010/wordprocessingShape">
+                    <wps:wsp>
+                      <wps:cNvSpPr txBox="1"/>
+                      <wps:spPr>
+                        <a:xfrm>
+                          <a:off x="0" y="0"/>
+                          <a:ext cx="5257800" cy="8890000"/>
+                        </a:xfrm>
+                        <a:prstGeom prst="rect">
+                          <a:avLst/>
+                        </a:prstGeom>
+                        <a:noFill/>
+                        <a:ln>
+                          <a:noFill/>
+                        </a:ln>
+                        <a:effectLst/>
+                        <a:extLst>
+                          <a:ext uri="{C572A759-6A51-4108-AA02-DFA0A04FC94B}">
+                            <ma14:wrappingTextBoxFlag xmlns:ma14="http://schemas.microsoft.com/office/mac/drawingml/2011/main"/>
+                          </a:ext>
+                        </a:extLst>
+                      </wps:spPr>
+                      <wps:style>
+                        <a:lnRef idx="0">
+                          <a:schemeClr val="accent1"/>
+                        </a:lnRef>
+                        <a:fillRef idx="0">
+                          <a:schemeClr val="accent1"/>
+                        </a:fillRef>
+                        <a:effectRef idx="0">
+                          <a:schemeClr val="accent1"/>
+                        </a:effectRef>
+                        <a:fontRef idx="minor">
+                          <a:schemeClr val="dk1"/>
+                        </a:fontRef>
+                      </wps:style>
+                      <wps:txbx>
+                        <w:txbxContent>
+                          <w:p>
+                            <w:r>
+                              <w:rPr>
+                                <w:noProof/>
+                              </w:rPr>
+                              <w:drawing>
+                                <wp:inline distT="0" distB="0" distL="0" distR="0" wp14:anchorId="2207865C" wp14:editId="57928D9D">
+                                  <wp:extent cx="5074920" cy="1833142"/>
+                                  <wp:effectExtent l="0" t="0" r="5080" b="0"/>
+                                  <wp:docPr id="109" name="图片 27"/>
+                                  <wp:cNvGraphicFramePr>
+                                    <a:graphicFrameLocks xmlns:a="http://schemas.openxmlformats.org/drawingml/2006/main" noChangeAspect="1"/>
+                                  </wp:cNvGraphicFramePr>
+                                  <a:graphic xmlns:a="http://schemas.openxmlformats.org/drawingml/2006/main">
+                                    <a:graphicData uri="http://schemas.openxmlformats.org/drawingml/2006/picture">
+                                      <pic:pic xmlns:pic="http://schemas.openxmlformats.org/drawingml/2006/picture">
+                                        <pic:nvPicPr>
+                                          <pic:cNvPr id="0" name="Picture 27"/>
+                                          <pic:cNvPicPr>
+                                            <a:picLocks noChangeAspect="1" noChangeArrowheads="1"/>
+                                          </pic:cNvPicPr>
+                                        </pic:nvPicPr>
+                                        <pic:blipFill>
+                                          <a:blip r:embed="rId85">
+                                            <a:extLst>
+                                              <a:ext uri="{28A0092B-C50C-407E-A947-70E740481C1C}">
+                                                <a14:useLocalDpi xmlns:a14="http://schemas.microsoft.com/office/drawing/2010/main" val="0"/>
+                                              </a:ext>
+                                            </a:extLst>
+                                          </a:blip>
+                                          <a:srcRect/>
+                                          <a:stretch>
+                                            <a:fillRect/>
+                                          </a:stretch>
+                                        </pic:blipFill>
+                                        <pic:spPr bwMode="auto">
+                                          <a:xfrm>
+                                            <a:off x="0" y="0"/>
+                                            <a:ext cx="5074920" cy="1833142"/>
+                                          </a:xfrm>
+                                          <a:prstGeom prst="rect">
+                                            <a:avLst/>
+                                          </a:prstGeom>
+                                          <a:noFill/>
+                                          <a:ln>
+                                            <a:noFill/>
+                                          </a:ln>
+                                        </pic:spPr>
+                                      </pic:pic>
+                                    </a:graphicData>
+                                  </a:graphic>
+                                </wp:inline>
+                              </w:drawing>
+                            </w:r>
+                          </w:p>
+                          <w:p>
+                            <w:r>
+                              <w:t>To here we found back the “test.txt” from the older version of git.</w:t>
+                            </w:r>
+                          </w:p>
+                          <w:p>
+                            <w:r>
+                              <w:t>Now, delete it from git (delete only in specify version) and not trace it (set the ignore file).</w:t>
+                            </w:r>
+                          </w:p>
+                          <w:p>
+                            <w:r>
+                              <w:rPr>
+                                <w:noProof/>
+                              </w:rPr>
+                              <w:drawing>
+                                <wp:inline distT="0" distB="0" distL="0" distR="0" wp14:anchorId="4C2A36C8" wp14:editId="26C36009">
+                                  <wp:extent cx="5074920" cy="5391031"/>
+                                  <wp:effectExtent l="0" t="0" r="5080" b="0"/>
+                                  <wp:docPr id="110" name="图片 28"/>
+                                  <wp:cNvGraphicFramePr>
+                                    <a:graphicFrameLocks xmlns:a="http://schemas.openxmlformats.org/drawingml/2006/main" noChangeAspect="1"/>
+                                  </wp:cNvGraphicFramePr>
+                                  <a:graphic xmlns:a="http://schemas.openxmlformats.org/drawingml/2006/main">
+                                    <a:graphicData uri="http://schemas.openxmlformats.org/drawingml/2006/picture">
+                                      <pic:pic xmlns:pic="http://schemas.openxmlformats.org/drawingml/2006/picture">
+                                        <pic:nvPicPr>
+                                          <pic:cNvPr id="0" name="Picture 28"/>
+                                          <pic:cNvPicPr>
+                                            <a:picLocks noChangeAspect="1" noChangeArrowheads="1"/>
+                                          </pic:cNvPicPr>
+                                        </pic:nvPicPr>
+                                        <pic:blipFill>
+                                          <a:blip r:embed="rId86">
+                                            <a:extLst>
+                                              <a:ext uri="{28A0092B-C50C-407E-A947-70E740481C1C}">
+                                                <a14:useLocalDpi xmlns:a14="http://schemas.microsoft.com/office/drawing/2010/main" val="0"/>
+                                              </a:ext>
+                                            </a:extLst>
+                                          </a:blip>
+                                          <a:srcRect/>
+                                          <a:stretch>
+                                            <a:fillRect/>
+                                          </a:stretch>
+                                        </pic:blipFill>
+                                        <pic:spPr bwMode="auto">
+                                          <a:xfrm>
+                                            <a:off x="0" y="0"/>
+                                            <a:ext cx="5074920" cy="5391031"/>
+                                          </a:xfrm>
+                                          <a:prstGeom prst="rect">
+                                            <a:avLst/>
+                                          </a:prstGeom>
+                                          <a:noFill/>
+                                          <a:ln>
+                                            <a:noFill/>
+                                          </a:ln>
+                                        </pic:spPr>
+                                      </pic:pic>
+                                    </a:graphicData>
+                                  </a:graphic>
+                                </wp:inline>
+                              </w:drawing>
+                            </w:r>
+                          </w:p>
+                          <w:p>
+                            <w:r>
+                              <w:t>This shows that the “test.txt” file had not been tracked.</w:t>
+                            </w:r>
+                          </w:p>
+                          <w:p>
+                            <w:r>
+                              <w:t>Only need to set it in the ignore file if you want don’t show this information again (try it yourself).</w:t>
+                            </w:r>
+                          </w:p>
+                        </w:txbxContent>
+                      </wps:txbx>
+                      <wps:bodyPr rot="0" spcFirstLastPara="0" vertOverflow="overflow" horzOverflow="overflow" vert="horz" wrap="square" lIns="91440" tIns="45720" rIns="91440" bIns="45720" numCol="1" spcCol="0" rtlCol="0" fromWordArt="0" anchor="t" anchorCtr="0" forceAA="0" compatLnSpc="1">
+                        <a:prstTxWarp prst="textNoShape">
+                          <a:avLst/>
+                        </a:prstTxWarp>
+                        <a:noAutofit/>
+                      </wps:bodyPr>
+                    </wps:wsp>
+                  </a:graphicData>
+                </a:graphic>
+                <wp14:sizeRelV relativeFrom="margin">
+                  <wp14:pctHeight>0</wp14:pctHeight>
+                </wp14:sizeRelV>
+              </wp:anchor>
+            </w:drawing>
+          </mc:Choice>
+          <mc:Fallback>
+            <w:pict>
+              <v:shape id="文本框 108" o:spid="_x0000_s1083" type="#_x0000_t202" style="position:absolute;margin-left:0;margin-top:0;width:414pt;height:700pt;z-index:251747328;visibility:visible;mso-wrap-style:square;mso-height-percent:0;mso-wrap-distance-left:9pt;mso-wrap-distance-top:0;mso-wrap-distance-right:9pt;mso-wrap-distance-bottom:0;mso-position-horizontal:absolute;mso-position-horizontal-relative:text;mso-position-vertical:absolute;mso-position-vertical-relative:text;mso-height-percent:0;mso-height-relative:margin;v-text-anchor:top" o:gfxdata="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" filled="f" stroked="f">
+                <v:textbox>
+                  <w:txbxContent>
+                    <w:p>
+                      <w:r>
+                        <w:rPr>
+                          <w:noProof/>
+                        </w:rPr>
+                        <w:drawing>
+                          <wp:inline distT="0" distB="0" distL="0" distR="0" wp14:anchorId="2207865C" wp14:editId="57928D9D">
+                            <wp:extent cx="5074920" cy="1833142"/>
+                            <wp:effectExtent l="0" t="0" r="5080" b="0"/>
+                            <wp:docPr id="109" name="图片 27"/>
+                            <wp:cNvGraphicFramePr>
+                              <a:graphicFrameLocks xmlns:a="http://schemas.openxmlformats.org/drawingml/2006/main" noChangeAspect="1"/>
+                            </wp:cNvGraphicFramePr>
+                            <a:graphic xmlns:a="http://schemas.openxmlformats.org/drawingml/2006/main">
+                              <a:graphicData uri="http://schemas.openxmlformats.org/drawingml/2006/picture">
+                                <pic:pic xmlns:pic="http://schemas.openxmlformats.org/drawingml/2006/picture">
+                                  <pic:nvPicPr>
+                                    <pic:cNvPr id="0" name="Picture 27"/>
+                                    <pic:cNvPicPr>
+                                      <a:picLocks noChangeAspect="1" noChangeArrowheads="1"/>
+                                    </pic:cNvPicPr>
+                                  </pic:nvPicPr>
+                                  <pic:blipFill>
+                                    <a:blip r:embed="rId87">
+                                      <a:extLst>
+                                        <a:ext uri="{28A0092B-C50C-407E-A947-70E740481C1C}">
+                                          <a14:useLocalDpi xmlns:a14="http://schemas.microsoft.com/office/drawing/2010/main" val="0"/>
+                                        </a:ext>
+                                      </a:extLst>
+                                    </a:blip>
+                                    <a:srcRect/>
+                                    <a:stretch>
+                                      <a:fillRect/>
+                                    </a:stretch>
+                                  </pic:blipFill>
+                                  <pic:spPr bwMode="auto">
+                                    <a:xfrm>
+                                      <a:off x="0" y="0"/>
+                                      <a:ext cx="5074920" cy="1833142"/>
+                                    </a:xfrm>
+                                    <a:prstGeom prst="rect">
+                                      <a:avLst/>
+                                    </a:prstGeom>
+                                    <a:noFill/>
+                                    <a:ln>
+                                      <a:noFill/>
+                                    </a:ln>
+                                  </pic:spPr>
+                                </pic:pic>
+                              </a:graphicData>
+                            </a:graphic>
+                          </wp:inline>
+                        </w:drawing>
+                      </w:r>
+                    </w:p>
+                    <w:p>
+                      <w:r>
+                        <w:t>To here we found back the “test.txt” from the older version of git.</w:t>
+                      </w:r>
+                    </w:p>
+                    <w:p>
+                      <w:r>
+                        <w:t>Now, delete it from git (delete only in specify version) and not trace it (set the ignore file).</w:t>
+                      </w:r>
+                    </w:p>
+                    <w:p>
+                      <w:r>
+                        <w:rPr>
+                          <w:noProof/>
+                        </w:rPr>
+                        <w:drawing>
+                          <wp:inline distT="0" distB="0" distL="0" distR="0" wp14:anchorId="4C2A36C8" wp14:editId="26C36009">
+                            <wp:extent cx="5074920" cy="5391031"/>
+                            <wp:effectExtent l="0" t="0" r="5080" b="0"/>
+                            <wp:docPr id="110" name="图片 28"/>
+                            <wp:cNvGraphicFramePr>
+                              <a:graphicFrameLocks xmlns:a="http://schemas.openxmlformats.org/drawingml/2006/main" noChangeAspect="1"/>
+                            </wp:cNvGraphicFramePr>
+                            <a:graphic xmlns:a="http://schemas.openxmlformats.org/drawingml/2006/main">
+                              <a:graphicData uri="http://schemas.openxmlformats.org/drawingml/2006/picture">
+                                <pic:pic xmlns:pic="http://schemas.openxmlformats.org/drawingml/2006/picture">
+                                  <pic:nvPicPr>
+                                    <pic:cNvPr id="0" name="Picture 28"/>
+                                    <pic:cNvPicPr>
+                                      <a:picLocks noChangeAspect="1" noChangeArrowheads="1"/>
+                                    </pic:cNvPicPr>
+                                  </pic:nvPicPr>
+                                  <pic:blipFill>
+                                    <a:blip r:embed="rId88">
+                                      <a:extLst>
+                                        <a:ext uri="{28A0092B-C50C-407E-A947-70E740481C1C}">
+                                          <a14:useLocalDpi xmlns:a14="http://schemas.microsoft.com/office/drawing/2010/main" val="0"/>
+                                        </a:ext>
+                                      </a:extLst>
+                                    </a:blip>
+                                    <a:srcRect/>
+                                    <a:stretch>
+                                      <a:fillRect/>
+                                    </a:stretch>
+                                  </pic:blipFill>
+                                  <pic:spPr bwMode="auto">
+                                    <a:xfrm>
+                                      <a:off x="0" y="0"/>
+                                      <a:ext cx="5074920" cy="5391031"/>
+                                    </a:xfrm>
+                                    <a:prstGeom prst="rect">
+                                      <a:avLst/>
+                                    </a:prstGeom>
+                                    <a:noFill/>
+                                    <a:ln>
+                                      <a:noFill/>
+                                    </a:ln>
+                                  </pic:spPr>
+                                </pic:pic>
+                              </a:graphicData>
+                            </a:graphic>
+                          </wp:inline>
+                        </w:drawing>
+                      </w:r>
+                    </w:p>
+                    <w:p>
+                      <w:r>
+                        <w:t>This shows that the “test.txt” file had not been tracked.</w:t>
+                      </w:r>
+                    </w:p>
+                    <w:p>
+                      <w:r>
+                        <w:t>Only need to set it in the ignore file if you want don’t show this information again (try it yourself).</w:t>
+                      </w:r>
+                    </w:p>
+                  </w:txbxContent>
+                </v:textbox>
+                <w10:wrap type="square"/>
+              </v:shape>
+            </w:pict>
+          </mc:Fallback>
+        </mc:AlternateContent>
+      </w:r>
+      <w:r>
+        <w:br w:type="page"/>
+      </w:r>
+    </w:p>
+    <w:p>
+      <w:pPr>
+        <w:widowControl/>
+        <w:jc w:val="left"/>
+      </w:pPr>
+      <w:r>
+        <w:rPr>
+          <w:noProof/>
+        </w:rPr>
+        <mc:AlternateContent>
+          <mc:Choice Requires="wps">
+            <w:drawing>
+              <wp:anchor distT="0" distB="0" distL="114300" distR="114300" simplePos="0" relativeHeight="251746304" behindDoc="0" locked="0" layoutInCell="1" allowOverlap="1" wp14:anchorId="09AF9182" wp14:editId="430BB996">
+                <wp:simplePos x="0" y="0"/>
+                <wp:positionH relativeFrom="column">
+                  <wp:posOffset>0</wp:posOffset>
+                </wp:positionH>
+                <wp:positionV relativeFrom="paragraph">
+                  <wp:posOffset>198120</wp:posOffset>
+                </wp:positionV>
+                <wp:extent cx="5486400" cy="4500880"/>
+                <wp:effectExtent l="0" t="0" r="0" b="0"/>
+                <wp:wrapSquare wrapText="bothSides"/>
+                <wp:docPr id="101" name="文本框 101"/>
+                <wp:cNvGraphicFramePr/>
+                <a:graphic xmlns:a="http://schemas.openxmlformats.org/drawingml/2006/main">
+                  <a:graphicData uri="http://schemas.microsoft.com/office/word/2010/wordprocessingShape">
+                    <wps:wsp>
+                      <wps:cNvSpPr txBox="1"/>
+                      <wps:spPr>
+                        <a:xfrm>
+                          <a:off x="0" y="0"/>
+                          <a:ext cx="5486400" cy="4500880"/>
+                        </a:xfrm>
+                        <a:prstGeom prst="rect">
+                          <a:avLst/>
+                        </a:prstGeom>
+                        <a:noFill/>
+                        <a:ln>
+                          <a:noFill/>
+                        </a:ln>
+                        <a:effectLst/>
+                        <a:extLst>
+                          <a:ext uri="{C572A759-6A51-4108-AA02-DFA0A04FC94B}">
+                            <ma14:wrappingTextBoxFlag xmlns:ma14="http://schemas.microsoft.com/office/mac/drawingml/2011/main"/>
+                          </a:ext>
+                        </a:extLst>
+                      </wps:spPr>
+                      <wps:style>
+                        <a:lnRef idx="0">
+                          <a:schemeClr val="accent1"/>
+                        </a:lnRef>
+                        <a:fillRef idx="0">
+                          <a:schemeClr val="accent1"/>
+                        </a:fillRef>
+                        <a:effectRef idx="0">
+                          <a:schemeClr val="accent1"/>
+                        </a:effectRef>
+                        <a:fontRef idx="minor">
+                          <a:schemeClr val="dk1"/>
+                        </a:fontRef>
+                      </wps:style>
+                      <wps:txbx>
+                        <w:txbxContent>
+                          <w:p>
+                            <w:pPr>
+                              <w:pStyle w:val="a8"/>
+                              <w:numPr>
+                                <w:ilvl w:val="0"/>
+                                <w:numId w:val="11"/>
+                              </w:numPr>
+                              <w:ind w:firstLineChars="0"/>
+                              <w:rPr>
+                                <w:color w:val="3366FF"/>
+                                <w:sz w:val="32"/>
+                                <w:szCs w:val="32"/>
+                              </w:rPr>
+                            </w:pPr>
+                            <w:r>
+                              <w:rPr>
+                                <w:rFonts w:hint="eastAsia"/>
+                                <w:color w:val="3366FF"/>
+                                <w:sz w:val="32"/>
+                                <w:szCs w:val="32"/>
+                              </w:rPr>
+                              <w:t>Remove from Git</w:t>
+                            </w:r>
+                            <w:r>
+                              <w:rPr>
+                                <w:color w:val="3366FF"/>
+                                <w:sz w:val="32"/>
+                                <w:szCs w:val="32"/>
+                              </w:rPr>
+                              <w:t>’s all versions</w:t>
+                            </w:r>
+                          </w:p>
+                          <w:p/>
+                        </w:txbxContent>
+                      </wps:txbx>
+                      <wps:bodyPr rot="0" spcFirstLastPara="0" vertOverflow="overflow" horzOverflow="overflow" vert="horz" wrap="square" lIns="91440" tIns="45720" rIns="91440" bIns="45720" numCol="1" spcCol="0" rtlCol="0" fromWordArt="0" anchor="t" anchorCtr="0" forceAA="0" compatLnSpc="1">
+                        <a:prstTxWarp prst="textNoShape">
+                          <a:avLst/>
+                        </a:prstTxWarp>
+                        <a:noAutofit/>
+                      </wps:bodyPr>
+                    </wps:wsp>
+                  </a:graphicData>
+                </a:graphic>
+                <wp14:sizeRelH relativeFrom="margin">
+                  <wp14:pctWidth>0</wp14:pctWidth>
+                </wp14:sizeRelH>
+                <wp14:sizeRelV relativeFrom="margin">
+                  <wp14:pctHeight>0</wp14:pctHeight>
+                </wp14:sizeRelV>
+              </wp:anchor>
+            </w:drawing>
+          </mc:Choice>
+          <mc:Fallback>
+            <w:pict>
+              <v:shape id="文本框 101" o:spid="_x0000_s1084" type="#_x0000_t202" style="position:absolute;margin-left:0;margin-top:15.6pt;width:6in;height:354.4pt;z-index:251746304;visibility:visible;mso-wrap-style:square;mso-width-percent:0;mso-height-percent:0;mso-wrap-distance-left:9pt;mso-wrap-distance-top:0;mso-wrap-distance-right:9pt;mso-wrap-distance-bottom:0;mso-position-horizontal:absolute;mso-position-horizontal-relative:text;mso-position-vertical:absolute;mso-position-vertical-relative:text;mso-width-percent:0;mso-height-percent:0;mso-width-relative:margin;mso-height-relative:margin;v-text-anchor:top" o:gfxdata="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" filled="f" stroked="f">
+                <v:textbox>
+                  <w:txbxContent>
+                    <w:p>
+                      <w:pPr>
+                        <w:pStyle w:val="a8"/>
+                        <w:numPr>
+                          <w:ilvl w:val="0"/>
+                          <w:numId w:val="11"/>
+                        </w:numPr>
+                        <w:ind w:firstLineChars="0"/>
+                        <w:rPr>
+                          <w:color w:val="3366FF"/>
+                          <w:sz w:val="32"/>
+                          <w:szCs w:val="32"/>
+                        </w:rPr>
+                      </w:pPr>
+                      <w:r>
+                        <w:rPr>
+                          <w:rFonts w:hint="eastAsia"/>
+                          <w:color w:val="3366FF"/>
+                          <w:sz w:val="32"/>
+                          <w:szCs w:val="32"/>
+                        </w:rPr>
+                        <w:t>Remove from Git</w:t>
+                      </w:r>
+                      <w:r>
+                        <w:rPr>
+                          <w:color w:val="3366FF"/>
+                          <w:sz w:val="32"/>
+                          <w:szCs w:val="32"/>
+                        </w:rPr>
+                        <w:t>’s all versions</w:t>
+                      </w:r>
+                    </w:p>
+                    <w:p/>
+                  </w:txbxContent>
+                </v:textbox>
+                <w10:wrap type="square"/>
+              </v:shape>
+            </w:pict>
+          </mc:Fallback>
+        </mc:AlternateContent>
+      </w:r>
+    </w:p>
+    <w:p>
+      <w:pPr>
+        <w:jc w:val="left"/>
+      </w:pPr>
+    </w:p>
+    <w:p>
+      <w:pPr>
+        <w:widowControl/>
+        <w:jc w:val="left"/>
+      </w:pPr>
+      <w:r>
+        <w:br w:type="page"/>
+      </w:r>
+    </w:p>
+    <w:p>
+      <w:pPr>
+        <w:jc w:val="left"/>
+      </w:pPr>
+    </w:p>
+    <w:p>
+      <w:pPr>
+        <w:widowControl/>
+        <w:jc w:val="left"/>
+      </w:pPr>
+      <w:r>
+        <w:br w:type="page"/>
+      </w:r>
+    </w:p>
+    <w:p>
+      <w:pPr>
+        <w:jc w:val="left"/>
+      </w:pPr>
+      <w:r>
+        <w:rPr>
+          <w:noProof/>
+        </w:rPr>
+        <mc:AlternateContent>
+          <mc:Choice Requires="wps">
+            <w:drawing>
+              <wp:anchor distT="0" distB="0" distL="114300" distR="114300" simplePos="0" relativeHeight="251748352" behindDoc="0" locked="0" layoutInCell="1" allowOverlap="1" wp14:anchorId="64B3880B" wp14:editId="3A4E6D29">
+                <wp:simplePos x="0" y="0"/>
+                <wp:positionH relativeFrom="column">
+                  <wp:posOffset>0</wp:posOffset>
+                </wp:positionH>
+                <wp:positionV relativeFrom="paragraph">
+                  <wp:posOffset>0</wp:posOffset>
+                </wp:positionV>
+                <wp:extent cx="5257800" cy="4191000"/>
+                <wp:effectExtent l="0" t="0" r="0" b="0"/>
+                <wp:wrapSquare wrapText="bothSides"/>
+                <wp:docPr id="111" name="文本框 111"/>
+                <wp:cNvGraphicFramePr/>
+                <a:graphic xmlns:a="http://schemas.openxmlformats.org/drawingml/2006/main">
+                  <a:graphicData uri="http://schemas.microsoft.com/office/word/2010/wordprocessingShape">
+                    <wps:wsp>
+                      <wps:cNvSpPr txBox="1"/>
+                      <wps:spPr>
+                        <a:xfrm>
+                          <a:off x="0" y="0"/>
+                          <a:ext cx="5257800" cy="4191000"/>
+                        </a:xfrm>
+                        <a:prstGeom prst="rect">
+                          <a:avLst/>
+                        </a:prstGeom>
+                        <a:noFill/>
+                        <a:ln>
+                          <a:noFill/>
+                        </a:ln>
+                        <a:effectLst/>
+                        <a:extLst>
+                          <a:ext uri="{C572A759-6A51-4108-AA02-DFA0A04FC94B}">
+                            <ma14:wrappingTextBoxFlag xmlns:ma14="http://schemas.microsoft.com/office/mac/drawingml/2011/main"/>
+                          </a:ext>
+                        </a:extLst>
+                      </wps:spPr>
+                      <wps:style>
+                        <a:lnRef idx="0">
+                          <a:schemeClr val="accent1"/>
+                        </a:lnRef>
+                        <a:fillRef idx="0">
+                          <a:schemeClr val="accent1"/>
+                        </a:fillRef>
+                        <a:effectRef idx="0">
+                          <a:schemeClr val="accent1"/>
+                        </a:effectRef>
+                        <a:fontRef idx="minor">
+                          <a:schemeClr val="dk1"/>
+                        </a:fontRef>
+                      </wps:style>
+                      <wps:txbx>
+                        <w:txbxContent>
+                          <w:p>
+                            <w:pPr>
+                              <w:rPr>
+                                <w:color w:val="FF6600"/>
+                                <w:sz w:val="40"/>
+                                <w:szCs w:val="40"/>
+                              </w:rPr>
+                            </w:pPr>
+                            <w:r>
+                              <w:rPr>
+                                <w:color w:val="FF6600"/>
+                                <w:sz w:val="40"/>
+                                <w:szCs w:val="40"/>
+                              </w:rPr>
+                              <w:t>Git log</w:t>
+                            </w:r>
+                          </w:p>
+                        </w:txbxContent>
+                      </wps:txbx>
+                      <wps:bodyPr rot="0" spcFirstLastPara="0" vertOverflow="overflow" horzOverflow="overflow" vert="horz" wrap="square" lIns="91440" tIns="45720" rIns="91440" bIns="45720" numCol="1" spcCol="0" rtlCol="0" fromWordArt="0" anchor="t" anchorCtr="0" forceAA="0" compatLnSpc="1">
+                        <a:prstTxWarp prst="textNoShape">
+                          <a:avLst/>
+                        </a:prstTxWarp>
+                        <a:noAutofit/>
+                      </wps:bodyPr>
+                    </wps:wsp>
+                  </a:graphicData>
+                </a:graphic>
+              </wp:anchor>
+            </w:drawing>
+          </mc:Choice>
+          <mc:Fallback>
+            <w:pict>
+              <v:shape id="文本框 111" o:spid="_x0000_s1085" type="#_x0000_t202" style="position:absolute;margin-left:0;margin-top:0;width:414pt;height:330pt;z-index:251748352;visibility:visible;mso-wrap-style:square;mso-wrap-distance-left:9pt;mso-wrap-distance-top:0;mso-wrap-distance-right:9pt;mso-wrap-distance-bottom:0;mso-position-horizontal:absolute;mso-position-horizontal-relative:text;mso-position-vertical:absolute;mso-position-vertical-relative:text;v-text-anchor:top" o:gfxdata="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" filled="f" stroked="f">
+                <v:textbox>
+                  <w:txbxContent>
+                    <w:p>
+                      <w:pPr>
+                        <w:rPr>
+                          <w:color w:val="FF6600"/>
+                          <w:sz w:val="40"/>
+                          <w:szCs w:val="40"/>
+                        </w:rPr>
+                      </w:pPr>
+                      <w:r>
+                        <w:rPr>
+                          <w:color w:val="FF6600"/>
+                          <w:sz w:val="40"/>
+                          <w:szCs w:val="40"/>
+                        </w:rPr>
+                        <w:t>Git log</w:t>
+                      </w:r>
+                    </w:p>
+                  </w:txbxContent>
+                </v:textbox>
+                <w10:wrap type="square"/>
+              </v:shape>
+            </w:pict>
+          </mc:Fallback>
+        </mc:AlternateContent>
+      </w:r>
+    </w:p>
+    <w:p>
+      <w:pPr>
+        <w:widowControl/>
+        <w:jc w:val="left"/>
+      </w:pPr>
+      <w:r>
+        <w:br w:type="page"/>
+      </w:r>
+    </w:p>
+    <w:p>
+      <w:pPr>
+        <w:jc w:val="left"/>
+      </w:pPr>
+    </w:p>
+    <w:p>
+      <w:pPr>
+        <w:widowControl/>
+        <w:jc w:val="left"/>
+      </w:pPr>
+      <w:r>
+        <w:br w:type="page"/>
+      </w:r>
+    </w:p>
+    <w:p>
+      <w:pPr>
+        <w:jc w:val="left"/>
+      </w:pPr>
+      <w:r>
+        <w:rPr>
+          <w:noProof/>
+        </w:rPr>
+        <mc:AlternateContent>
+          <mc:Choice Requires="wps">
+            <w:drawing>
+              <wp:anchor distT="0" distB="0" distL="114300" distR="114300" simplePos="0" relativeHeight="251750400" behindDoc="0" locked="0" layoutInCell="1" allowOverlap="1" wp14:anchorId="6FA476C4" wp14:editId="0CD091A3">
+                <wp:simplePos x="0" y="0"/>
+                <wp:positionH relativeFrom="column">
+                  <wp:posOffset>0</wp:posOffset>
+                </wp:positionH>
+                <wp:positionV relativeFrom="paragraph">
+                  <wp:posOffset>0</wp:posOffset>
+                </wp:positionV>
+                <wp:extent cx="5257800" cy="8890000"/>
+                <wp:effectExtent l="0" t="0" r="0" b="0"/>
+                <wp:wrapSquare wrapText="bothSides"/>
+                <wp:docPr id="112" name="文本框 112"/>
+                <wp:cNvGraphicFramePr/>
+                <a:graphic xmlns:a="http://schemas.openxmlformats.org/drawingml/2006/main">
+                  <a:graphicData uri="http://schemas.microsoft.com/office/word/2010/wordprocessingShape">
+                    <wps:wsp>
+                      <wps:cNvSpPr txBox="1"/>
+                      <wps:spPr>
+                        <a:xfrm>
+                          <a:off x="0" y="0"/>
+                          <a:ext cx="5257800" cy="8890000"/>
+                        </a:xfrm>
+                        <a:prstGeom prst="rect">
+                          <a:avLst/>
+                        </a:prstGeom>
+                        <a:noFill/>
+                        <a:ln>
+                          <a:noFill/>
+                        </a:ln>
+                        <a:effectLst/>
+                        <a:extLst>
+                          <a:ext uri="{C572A759-6A51-4108-AA02-DFA0A04FC94B}">
+                            <ma14:wrappingTextBoxFlag xmlns:ma14="http://schemas.microsoft.com/office/mac/drawingml/2011/main"/>
+                          </a:ext>
+                        </a:extLst>
+                      </wps:spPr>
+                      <wps:style>
+                        <a:lnRef idx="0">
+                          <a:schemeClr val="accent1"/>
+                        </a:lnRef>
+                        <a:fillRef idx="0">
+                          <a:schemeClr val="accent1"/>
+                        </a:fillRef>
+                        <a:effectRef idx="0">
+                          <a:schemeClr val="accent1"/>
+                        </a:effectRef>
+                        <a:fontRef idx="minor">
+                          <a:schemeClr val="dk1"/>
+                        </a:fontRef>
+                      </wps:style>
+                      <wps:txbx>
+                        <w:txbxContent>
+                          <w:p>
+                            <w:pPr>
+                              <w:rPr>
+                                <w:rFonts w:hint="eastAsia"/>
+                                <w:color w:val="FF6600"/>
+                                <w:sz w:val="40"/>
+                                <w:szCs w:val="40"/>
+                              </w:rPr>
+                            </w:pPr>
+                            <w:r>
+                              <w:rPr>
+                                <w:color w:val="FF6600"/>
+                                <w:sz w:val="40"/>
+                                <w:szCs w:val="40"/>
+                              </w:rPr>
+                              <w:t>Undo</w:t>
+                            </w:r>
+                          </w:p>
+                          <w:p>
+                            <w:pPr>
+                              <w:rPr>
+                                <w:rFonts w:hint="eastAsia"/>
+                                <w:color w:val="0000FF"/>
+                                <w:sz w:val="32"/>
+                                <w:szCs w:val="32"/>
+                              </w:rPr>
+                            </w:pPr>
+                            <w:r>
+                              <w:rPr>
+                                <w:rFonts w:hint="eastAsia"/>
+                                <w:color w:val="0000FF"/>
+                                <w:sz w:val="32"/>
+                                <w:szCs w:val="32"/>
+                              </w:rPr>
+                              <w:t>Modify the comment</w:t>
+                            </w:r>
+                          </w:p>
+                          <w:p>
+                            <w:r>
+                              <w:t>1, The last commit.</w:t>
+                            </w:r>
+                          </w:p>
+                          <w:p>
+                            <w:r>
+                              <w:t>Use “git commit --amend” command to open the editable comment, and then modify the comment.</w:t>
+                            </w:r>
+                          </w:p>
+                          <w:p>
+                            <w:r>
+                              <w:t>Before modify:</w:t>
+                            </w:r>
+                          </w:p>
+                          <w:p>
+                            <w:r>
+                              <w:rPr>
+                                <w:noProof/>
+                              </w:rPr>
+                              <w:drawing>
+                                <wp:inline distT="0" distB="0" distL="0" distR="0" wp14:anchorId="4C2FDE08" wp14:editId="2D011166">
+                                  <wp:extent cx="5024755" cy="2118360"/>
+                                  <wp:effectExtent l="0" t="0" r="4445" b="0"/>
+                                  <wp:docPr id="73" name="图片 3"/>
+                                  <wp:cNvGraphicFramePr>
+                                    <a:graphicFrameLocks xmlns:a="http://schemas.openxmlformats.org/drawingml/2006/main" noChangeAspect="1"/>
+                                  </wp:cNvGraphicFramePr>
+                                  <a:graphic xmlns:a="http://schemas.openxmlformats.org/drawingml/2006/main">
+                                    <a:graphicData uri="http://schemas.openxmlformats.org/drawingml/2006/picture">
+                                      <pic:pic xmlns:pic="http://schemas.openxmlformats.org/drawingml/2006/picture">
+                                        <pic:nvPicPr>
+                                          <pic:cNvPr id="0" name="Picture 3"/>
+                                          <pic:cNvPicPr>
+                                            <a:picLocks noChangeAspect="1" noChangeArrowheads="1"/>
+                                          </pic:cNvPicPr>
+                                        </pic:nvPicPr>
+                                        <pic:blipFill>
+                                          <a:blip r:embed="rId89">
+                                            <a:extLst>
+                                              <a:ext uri="{28A0092B-C50C-407E-A947-70E740481C1C}">
+                                                <a14:useLocalDpi xmlns:a14="http://schemas.microsoft.com/office/drawing/2010/main" val="0"/>
+                                              </a:ext>
+                                            </a:extLst>
+                                          </a:blip>
+                                          <a:srcRect/>
+                                          <a:stretch>
+                                            <a:fillRect/>
+                                          </a:stretch>
+                                        </pic:blipFill>
+                                        <pic:spPr bwMode="auto">
+                                          <a:xfrm>
+                                            <a:off x="0" y="0"/>
+                                            <a:ext cx="5024755" cy="2118360"/>
+                                          </a:xfrm>
+                                          <a:prstGeom prst="rect">
+                                            <a:avLst/>
+                                          </a:prstGeom>
+                                          <a:noFill/>
+                                          <a:ln>
+                                            <a:noFill/>
+                                          </a:ln>
+                                        </pic:spPr>
+                                      </pic:pic>
+                                    </a:graphicData>
+                                  </a:graphic>
+                                </wp:inline>
+                              </w:drawing>
+                            </w:r>
+                          </w:p>
+                          <w:p>
+                            <w:r>
+                              <w:t>After modify:</w:t>
+                            </w:r>
+                          </w:p>
+                          <w:p>
+                            <w:r>
+                              <w:rPr>
+                                <w:noProof/>
+                              </w:rPr>
+                              <w:drawing>
+                                <wp:inline distT="0" distB="0" distL="0" distR="0" wp14:anchorId="32C93A5E" wp14:editId="16AF552D">
+                                  <wp:extent cx="5074920" cy="2420268"/>
+                                  <wp:effectExtent l="0" t="0" r="5080" b="0"/>
+                                  <wp:docPr id="74" name="图片 4"/>
+                                  <wp:cNvGraphicFramePr>
+                                    <a:graphicFrameLocks xmlns:a="http://schemas.openxmlformats.org/drawingml/2006/main" noChangeAspect="1"/>
+                                  </wp:cNvGraphicFramePr>
+                                  <a:graphic xmlns:a="http://schemas.openxmlformats.org/drawingml/2006/main">
+                                    <a:graphicData uri="http://schemas.openxmlformats.org/drawingml/2006/picture">
+                                      <pic:pic xmlns:pic="http://schemas.openxmlformats.org/drawingml/2006/picture">
+                                        <pic:nvPicPr>
+                                          <pic:cNvPr id="0" name="Picture 4"/>
+                                          <pic:cNvPicPr>
+                                            <a:picLocks noChangeAspect="1" noChangeArrowheads="1"/>
+                                          </pic:cNvPicPr>
+                                        </pic:nvPicPr>
+                                        <pic:blipFill>
+                                          <a:blip r:embed="rId90">
+                                            <a:extLst>
+                                              <a:ext uri="{28A0092B-C50C-407E-A947-70E740481C1C}">
+                                                <a14:useLocalDpi xmlns:a14="http://schemas.microsoft.com/office/drawing/2010/main" val="0"/>
+                                              </a:ext>
+                                            </a:extLst>
+                                          </a:blip>
+                                          <a:srcRect/>
+                                          <a:stretch>
+                                            <a:fillRect/>
+                                          </a:stretch>
+                                        </pic:blipFill>
+                                        <pic:spPr bwMode="auto">
+                                          <a:xfrm>
+                                            <a:off x="0" y="0"/>
+                                            <a:ext cx="5074920" cy="2420268"/>
+                                          </a:xfrm>
+                                          <a:prstGeom prst="rect">
+                                            <a:avLst/>
+                                          </a:prstGeom>
+                                          <a:noFill/>
+                                          <a:ln>
+                                            <a:noFill/>
+                                          </a:ln>
+                                        </pic:spPr>
+                                      </pic:pic>
+                                    </a:graphicData>
+                                  </a:graphic>
+                                </wp:inline>
+                              </w:drawing>
+                            </w:r>
+                          </w:p>
+                          <w:p>
+                            <w:r>
+                              <w:t>This shows that the commit ID will be changed. The modify comment can’t be redo.</w:t>
+                            </w:r>
+                          </w:p>
+                          <w:p>
+                            <w:r>
+                              <w:t>If you forget to add some files and commit, you can add the files then use “commit --amend” modify the commit that is the previous.</w:t>
+                            </w:r>
+                          </w:p>
+                          <w:p>
+                            <w:r>
+                              <w:t>2, The history commit</w:t>
+                            </w:r>
+                          </w:p>
+                          <w:p/>
+                        </w:txbxContent>
+                      </wps:txbx>
+                      <wps:bodyPr rot="0" spcFirstLastPara="0" vertOverflow="overflow" horzOverflow="overflow" vert="horz" wrap="square" lIns="91440" tIns="45720" rIns="91440" bIns="45720" numCol="1" spcCol="0" rtlCol="0" fromWordArt="0" anchor="t" anchorCtr="0" forceAA="0" compatLnSpc="1">
+                        <a:prstTxWarp prst="textNoShape">
+                          <a:avLst/>
+                        </a:prstTxWarp>
+                        <a:noAutofit/>
+                      </wps:bodyPr>
+                    </wps:wsp>
+                  </a:graphicData>
+                </a:graphic>
+                <wp14:sizeRelV relativeFrom="margin">
+                  <wp14:pctHeight>0</wp14:pctHeight>
+                </wp14:sizeRelV>
+              </wp:anchor>
+            </w:drawing>
+          </mc:Choice>
+          <mc:Fallback>
+            <w:pict>
+              <v:shapetype id="_x0000_t202" coordsize="21600,21600" o:spt="202" path="m0,0l0,21600,21600,21600,21600,0xe">
+                <v:stroke joinstyle="miter"/>
+                <v:path gradientshapeok="t" o:connecttype="rect"/>
+              </v:shapetype>
+              <v:shape id="文本框 112" o:spid="_x0000_s1086" type="#_x0000_t202" style="position:absolute;margin-left:0;margin-top:0;width:414pt;height:700pt;z-index:251750400;visibility:visible;mso-wrap-style:square;mso-height-percent:0;mso-wrap-distance-left:9pt;mso-wrap-distance-top:0;mso-wrap-distance-right:9pt;mso-wrap-distance-bottom:0;mso-position-horizontal:absolute;mso-position-horizontal-relative:text;mso-position-vertical:absolute;mso-position-vertical-relative:text;mso-height-percent:0;mso-height-relative:margin;v-text-anchor:top" o:gfxdata="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" filled="f" stroked="f">
+                <v:textbox>
+                  <w:txbxContent>
+                    <w:p>
+                      <w:pPr>
+                        <w:rPr>
+                          <w:rFonts w:hint="eastAsia"/>
+                          <w:color w:val="FF6600"/>
+                          <w:sz w:val="40"/>
+                          <w:szCs w:val="40"/>
+                        </w:rPr>
+                      </w:pPr>
+                      <w:r>
+                        <w:rPr>
+                          <w:color w:val="FF6600"/>
+                          <w:sz w:val="40"/>
+                          <w:szCs w:val="40"/>
+                        </w:rPr>
+                        <w:t>Undo</w:t>
+                      </w:r>
+                    </w:p>
+                    <w:p>
+                      <w:pPr>
+                        <w:rPr>
+                          <w:rFonts w:hint="eastAsia"/>
+                          <w:color w:val="0000FF"/>
+                          <w:sz w:val="32"/>
+                          <w:szCs w:val="32"/>
+                        </w:rPr>
+                      </w:pPr>
+                      <w:r>
+                        <w:rPr>
+                          <w:rFonts w:hint="eastAsia"/>
+                          <w:color w:val="0000FF"/>
+                          <w:sz w:val="32"/>
+                          <w:szCs w:val="32"/>
+                        </w:rPr>
+                        <w:t>Modify the comment</w:t>
+                      </w:r>
+                    </w:p>
+                    <w:p>
+                      <w:r>
+                        <w:t>1, The last commit.</w:t>
+                      </w:r>
+                    </w:p>
+                    <w:p>
+                      <w:r>
+                        <w:t>Use “git commit --amend” command to open the editable comment, and then modify the comment.</w:t>
+                      </w:r>
+                    </w:p>
+                    <w:p>
+                      <w:r>
+                        <w:t>Before modify:</w:t>
+                      </w:r>
+                    </w:p>
+                    <w:p>
+                      <w:r>
+                        <w:rPr>
+                          <w:noProof/>
+                        </w:rPr>
+                        <w:drawing>
+                          <wp:inline distT="0" distB="0" distL="0" distR="0" wp14:anchorId="4C2FDE08" wp14:editId="2D011166">
+                            <wp:extent cx="5024755" cy="2118360"/>
+                            <wp:effectExtent l="0" t="0" r="4445" b="0"/>
+                            <wp:docPr id="73" name="图片 3"/>
+                            <wp:cNvGraphicFramePr>
+                              <a:graphicFrameLocks xmlns:a="http://schemas.openxmlformats.org/drawingml/2006/main" noChangeAspect="1"/>
+                            </wp:cNvGraphicFramePr>
+                            <a:graphic xmlns:a="http://schemas.openxmlformats.org/drawingml/2006/main">
+                              <a:graphicData uri="http://schemas.openxmlformats.org/drawingml/2006/picture">
+                                <pic:pic xmlns:pic="http://schemas.openxmlformats.org/drawingml/2006/picture">
+                                  <pic:nvPicPr>
+                                    <pic:cNvPr id="0" name="Picture 3"/>
+                                    <pic:cNvPicPr>
+                                      <a:picLocks noChangeAspect="1" noChangeArrowheads="1"/>
+                                    </pic:cNvPicPr>
+                                  </pic:nvPicPr>
+                                  <pic:blipFill>
+                                    <a:blip r:embed="rId89">
+                                      <a:extLst>
+                                        <a:ext uri="{28A0092B-C50C-407E-A947-70E740481C1C}">
+                                          <a14:useLocalDpi xmlns:a14="http://schemas.microsoft.com/office/drawing/2010/main" val="0"/>
+                                        </a:ext>
+                                      </a:extLst>
+                                    </a:blip>
+                                    <a:srcRect/>
+                                    <a:stretch>
+                                      <a:fillRect/>
+                                    </a:stretch>
+                                  </pic:blipFill>
+                                  <pic:spPr bwMode="auto">
+                                    <a:xfrm>
+                                      <a:off x="0" y="0"/>
+                                      <a:ext cx="5024755" cy="2118360"/>
+                                    </a:xfrm>
+                                    <a:prstGeom prst="rect">
+                                      <a:avLst/>
+                                    </a:prstGeom>
+                                    <a:noFill/>
+                                    <a:ln>
+                                      <a:noFill/>
+                                    </a:ln>
+                                  </pic:spPr>
+                                </pic:pic>
+                              </a:graphicData>
+                            </a:graphic>
+                          </wp:inline>
+                        </w:drawing>
+                      </w:r>
+                    </w:p>
+                    <w:p>
+                      <w:r>
+                        <w:t>After modify:</w:t>
+                      </w:r>
+                    </w:p>
+                    <w:p>
+                      <w:r>
+                        <w:rPr>
+                          <w:noProof/>
+                        </w:rPr>
+                        <w:drawing>
+                          <wp:inline distT="0" distB="0" distL="0" distR="0" wp14:anchorId="32C93A5E" wp14:editId="16AF552D">
+                            <wp:extent cx="5074920" cy="2420268"/>
+                            <wp:effectExtent l="0" t="0" r="5080" b="0"/>
+                            <wp:docPr id="74" name="图片 4"/>
+                            <wp:cNvGraphicFramePr>
+                              <a:graphicFrameLocks xmlns:a="http://schemas.openxmlformats.org/drawingml/2006/main" noChangeAspect="1"/>
+                            </wp:cNvGraphicFramePr>
+                            <a:graphic xmlns:a="http://schemas.openxmlformats.org/drawingml/2006/main">
+                              <a:graphicData uri="http://schemas.openxmlformats.org/drawingml/2006/picture">
+                                <pic:pic xmlns:pic="http://schemas.openxmlformats.org/drawingml/2006/picture">
+                                  <pic:nvPicPr>
+                                    <pic:cNvPr id="0" name="Picture 4"/>
+                                    <pic:cNvPicPr>
+                                      <a:picLocks noChangeAspect="1" noChangeArrowheads="1"/>
+                                    </pic:cNvPicPr>
+                                  </pic:nvPicPr>
+                                  <pic:blipFill>
+                                    <a:blip r:embed="rId90">
+                                      <a:extLst>
+                                        <a:ext uri="{28A0092B-C50C-407E-A947-70E740481C1C}">
+                                          <a14:useLocalDpi xmlns:a14="http://schemas.microsoft.com/office/drawing/2010/main" val="0"/>
+                                        </a:ext>
+                                      </a:extLst>
+                                    </a:blip>
+                                    <a:srcRect/>
+                                    <a:stretch>
+                                      <a:fillRect/>
+                                    </a:stretch>
+                                  </pic:blipFill>
+                                  <pic:spPr bwMode="auto">
+                                    <a:xfrm>
+                                      <a:off x="0" y="0"/>
+                                      <a:ext cx="5074920" cy="2420268"/>
+                                    </a:xfrm>
+                                    <a:prstGeom prst="rect">
+                                      <a:avLst/>
+                                    </a:prstGeom>
+                                    <a:noFill/>
+                                    <a:ln>
+                                      <a:noFill/>
+                                    </a:ln>
+                                  </pic:spPr>
+                                </pic:pic>
+                              </a:graphicData>
+                            </a:graphic>
+                          </wp:inline>
+                        </w:drawing>
+                      </w:r>
+                    </w:p>
+                    <w:p>
+                      <w:r>
+                        <w:t>This shows that the commit ID will be changed. The modify comment can’t be redo.</w:t>
+                      </w:r>
+                    </w:p>
+                    <w:p>
+                      <w:r>
+                        <w:t>If you forget to add some files and commit, you can add the files then use “commit --amend” modify the commit that is the previous.</w:t>
+                      </w:r>
+                    </w:p>
+                    <w:p>
+                      <w:r>
+                        <w:t>2, The history commit</w:t>
+                      </w:r>
+                    </w:p>
+                    <w:p/>
+                  </w:txbxContent>
+                </v:textbox>
+                <w10:wrap type="square"/>
+              </v:shape>
+            </w:pict>
+          </mc:Fallback>
+        </mc:AlternateContent>
+      </w:r>
+    </w:p>
+    <w:p>
+      <w:pPr>
+        <w:widowControl/>
+        <w:jc w:val="left"/>
+      </w:pPr>
+      <w:r>
+        <w:br w:type="page"/>
+      </w:r>
+    </w:p>
+    <w:p>
+      <w:pPr>
+        <w:jc w:val="left"/>
+      </w:pPr>
+      <w:r>
+        <w:rPr>
+          <w:noProof/>
+        </w:rPr>
+        <mc:AlternateContent>
+          <mc:Choice Requires="wps">
+            <w:drawing>
+              <wp:anchor distT="0" distB="0" distL="114300" distR="114300" simplePos="0" relativeHeight="251757568" behindDoc="0" locked="0" layoutInCell="1" allowOverlap="1" wp14:anchorId="5F3BADB3" wp14:editId="6C4372B9">
+                <wp:simplePos x="0" y="0"/>
+                <wp:positionH relativeFrom="column">
+                  <wp:posOffset>0</wp:posOffset>
+                </wp:positionH>
+                <wp:positionV relativeFrom="paragraph">
+                  <wp:posOffset>0</wp:posOffset>
+                </wp:positionV>
+                <wp:extent cx="5257800" cy="8890000"/>
+                <wp:effectExtent l="0" t="0" r="0" b="0"/>
+                <wp:wrapSquare wrapText="bothSides"/>
+                <wp:docPr id="76" name="文本框 76"/>
+                <wp:cNvGraphicFramePr/>
+                <a:graphic xmlns:a="http://schemas.openxmlformats.org/drawingml/2006/main">
+                  <a:graphicData uri="http://schemas.microsoft.com/office/word/2010/wordprocessingShape">
+                    <wps:wsp>
+                      <wps:cNvSpPr txBox="1"/>
+                      <wps:spPr>
+                        <a:xfrm>
+                          <a:off x="0" y="0"/>
+                          <a:ext cx="5257800" cy="8890000"/>
+                        </a:xfrm>
+                        <a:prstGeom prst="rect">
+                          <a:avLst/>
+                        </a:prstGeom>
+                        <a:noFill/>
+                        <a:ln>
+                          <a:noFill/>
+                        </a:ln>
+                        <a:effectLst/>
+                        <a:extLst>
+                          <a:ext uri="{C572A759-6A51-4108-AA02-DFA0A04FC94B}">
+                            <ma14:wrappingTextBoxFlag xmlns:ma14="http://schemas.microsoft.com/office/mac/drawingml/2011/main"/>
+                          </a:ext>
+                        </a:extLst>
+                      </wps:spPr>
+                      <wps:style>
+                        <a:lnRef idx="0">
+                          <a:schemeClr val="accent1"/>
+                        </a:lnRef>
+                        <a:fillRef idx="0">
+                          <a:schemeClr val="accent1"/>
+                        </a:fillRef>
+                        <a:effectRef idx="0">
+                          <a:schemeClr val="accent1"/>
+                        </a:effectRef>
+                        <a:fontRef idx="minor">
+                          <a:schemeClr val="dk1"/>
+                        </a:fontRef>
+                      </wps:style>
+                      <wps:txbx>
+                        <w:txbxContent>
+                          <w:p>
+                            <w:pPr>
+                              <w:rPr>
+                                <w:color w:val="0000FF"/>
+                                <w:sz w:val="32"/>
+                                <w:szCs w:val="32"/>
+                              </w:rPr>
+                            </w:pPr>
+                            <w:r>
+                              <w:rPr>
+                                <w:rFonts w:hint="eastAsia"/>
+                                <w:color w:val="0000FF"/>
+                                <w:sz w:val="32"/>
+                                <w:szCs w:val="32"/>
+                              </w:rPr>
+                              <w:t>Un</w:t>
+                            </w:r>
+                            <w:r>
+                              <w:rPr>
+                                <w:color w:val="0000FF"/>
+                                <w:sz w:val="32"/>
+                                <w:szCs w:val="32"/>
+                              </w:rPr>
+                              <w:t>staging a Staged File</w:t>
+                            </w:r>
+                          </w:p>
+                          <w:p>
+                            <w:r>
+                              <w:t>If you already add some files into the stage area, how do you unstaging the specific one or more? This implement is that use the HEAD recover the stage area.</w:t>
+                            </w:r>
+                          </w:p>
+                          <w:p>
+                            <w:r>
+                              <w:rPr>
+                                <w:noProof/>
+                              </w:rPr>
+                              <w:drawing>
+                                <wp:inline distT="0" distB="0" distL="0" distR="0" wp14:anchorId="5D67D48D" wp14:editId="798BEC3C">
+                                  <wp:extent cx="4979670" cy="4861560"/>
+                                  <wp:effectExtent l="0" t="0" r="0" b="0"/>
+                                  <wp:docPr id="77" name="图片 5"/>
+                                  <wp:cNvGraphicFramePr>
+                                    <a:graphicFrameLocks xmlns:a="http://schemas.openxmlformats.org/drawingml/2006/main" noChangeAspect="1"/>
+                                  </wp:cNvGraphicFramePr>
+                                  <a:graphic xmlns:a="http://schemas.openxmlformats.org/drawingml/2006/main">
+                                    <a:graphicData uri="http://schemas.openxmlformats.org/drawingml/2006/picture">
+                                      <pic:pic xmlns:pic="http://schemas.openxmlformats.org/drawingml/2006/picture">
+                                        <pic:nvPicPr>
+                                          <pic:cNvPr id="0" name="Picture 5"/>
+                                          <pic:cNvPicPr>
+                                            <a:picLocks noChangeAspect="1" noChangeArrowheads="1"/>
+                                          </pic:cNvPicPr>
+                                        </pic:nvPicPr>
+                                        <pic:blipFill>
+                                          <a:blip r:embed="rId91">
+                                            <a:extLst>
+                                              <a:ext uri="{28A0092B-C50C-407E-A947-70E740481C1C}">
+                                                <a14:useLocalDpi xmlns:a14="http://schemas.microsoft.com/office/drawing/2010/main" val="0"/>
+                                              </a:ext>
+                                            </a:extLst>
+                                          </a:blip>
+                                          <a:srcRect/>
+                                          <a:stretch>
+                                            <a:fillRect/>
+                                          </a:stretch>
+                                        </pic:blipFill>
+                                        <pic:spPr bwMode="auto">
+                                          <a:xfrm>
+                                            <a:off x="0" y="0"/>
+                                            <a:ext cx="4979670" cy="4861560"/>
+                                          </a:xfrm>
+                                          <a:prstGeom prst="rect">
+                                            <a:avLst/>
+                                          </a:prstGeom>
+                                          <a:noFill/>
+                                          <a:ln>
+                                            <a:noFill/>
+                                          </a:ln>
+                                        </pic:spPr>
+                                      </pic:pic>
+                                    </a:graphicData>
+                                  </a:graphic>
+                                </wp:inline>
+                              </w:drawing>
+                            </w:r>
+                          </w:p>
+                          <w:p>
+                            <w:r>
+                              <w:t>Here, I have two files (hello.txt and test.txt) already been modified and not been “add”. Now let’s “add” it to the stage area.</w:t>
+                            </w:r>
+                          </w:p>
+                          <w:p>
+                            <w:r>
+                              <w:rPr>
+                                <w:noProof/>
+                              </w:rPr>
+                              <w:drawing>
+                                <wp:inline distT="0" distB="0" distL="0" distR="0" wp14:anchorId="5D4149C4" wp14:editId="0D36BB49">
+                                  <wp:extent cx="4816475" cy="1629410"/>
+                                  <wp:effectExtent l="0" t="0" r="9525" b="0"/>
+                                  <wp:docPr id="84" name="图片 6"/>
+                                  <wp:cNvGraphicFramePr>
+                                    <a:graphicFrameLocks xmlns:a="http://schemas.openxmlformats.org/drawingml/2006/main" noChangeAspect="1"/>
+                                  </wp:cNvGraphicFramePr>
+                                  <a:graphic xmlns:a="http://schemas.openxmlformats.org/drawingml/2006/main">
+                                    <a:graphicData uri="http://schemas.openxmlformats.org/drawingml/2006/picture">
+                                      <pic:pic xmlns:pic="http://schemas.openxmlformats.org/drawingml/2006/picture">
+                                        <pic:nvPicPr>
+                                          <pic:cNvPr id="0" name="Picture 6"/>
+                                          <pic:cNvPicPr>
+                                            <a:picLocks noChangeAspect="1" noChangeArrowheads="1"/>
+                                          </pic:cNvPicPr>
+                                        </pic:nvPicPr>
+                                        <pic:blipFill>
+                                          <a:blip r:embed="rId92">
+                                            <a:extLst>
+                                              <a:ext uri="{28A0092B-C50C-407E-A947-70E740481C1C}">
+                                                <a14:useLocalDpi xmlns:a14="http://schemas.microsoft.com/office/drawing/2010/main" val="0"/>
+                                              </a:ext>
+                                            </a:extLst>
+                                          </a:blip>
+                                          <a:srcRect/>
+                                          <a:stretch>
+                                            <a:fillRect/>
+                                          </a:stretch>
+                                        </pic:blipFill>
+                                        <pic:spPr bwMode="auto">
+                                          <a:xfrm>
+                                            <a:off x="0" y="0"/>
+                                            <a:ext cx="4816475" cy="1629410"/>
+                                          </a:xfrm>
+                                          <a:prstGeom prst="rect">
+                                            <a:avLst/>
+                                          </a:prstGeom>
+                                          <a:noFill/>
+                                          <a:ln>
+                                            <a:noFill/>
+                                          </a:ln>
+                                        </pic:spPr>
+                                      </pic:pic>
+                                    </a:graphicData>
+                                  </a:graphic>
+                                </wp:inline>
+                              </w:drawing>
+                            </w:r>
+                          </w:p>
+                          <w:p>
+                            <w:r>
+                              <w:t>The problem is now how can I unstage the hello.txt file?</w:t>
+                            </w:r>
+                          </w:p>
+                          <w:p>
+                            <w:r>
+                              <w:rPr>
+                                <w:rFonts w:hint="eastAsia"/>
+                              </w:rPr>
+                              <w:t xml:space="preserve">Maybe </w:t>
+                            </w:r>
+                            <w:r>
+                              <w:t>“git reset HEAD hello.txt” is the best answer now. Let’s have a try.</w:t>
+                            </w:r>
+                          </w:p>
+                          <w:p/>
+                        </w:txbxContent>
+                      </wps:txbx>
+                      <wps:bodyPr rot="0" spcFirstLastPara="0" vertOverflow="overflow" horzOverflow="overflow" vert="horz" wrap="square" lIns="91440" tIns="45720" rIns="91440" bIns="45720" numCol="1" spcCol="0" rtlCol="0" fromWordArt="0" anchor="t" anchorCtr="0" forceAA="0" compatLnSpc="1">
+                        <a:prstTxWarp prst="textNoShape">
+                          <a:avLst/>
+                        </a:prstTxWarp>
+                        <a:noAutofit/>
+                      </wps:bodyPr>
+                    </wps:wsp>
+                  </a:graphicData>
+                </a:graphic>
+                <wp14:sizeRelV relativeFrom="margin">
+                  <wp14:pctHeight>0</wp14:pctHeight>
+                </wp14:sizeRelV>
+              </wp:anchor>
+            </w:drawing>
+          </mc:Choice>
+          <mc:Fallback>
+            <w:pict>
+              <v:shape id="文本框 76" o:spid="_x0000_s1087" type="#_x0000_t202" style="position:absolute;margin-left:0;margin-top:0;width:414pt;height:700pt;z-index:251757568;visibility:visible;mso-wrap-style:square;mso-height-percent:0;mso-wrap-distance-left:9pt;mso-wrap-distance-top:0;mso-wrap-distance-right:9pt;mso-wrap-distance-bottom:0;mso-position-horizontal:absolute;mso-position-horizontal-relative:text;mso-position-vertical:absolute;mso-position-vertical-relative:text;mso-height-percent:0;mso-height-relative:margin;v-text-anchor:top" o:gfxdata="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" filled="f" stroked="f">
+                <v:textbox>
+                  <w:txbxContent>
+                    <w:p>
+                      <w:pPr>
+                        <w:rPr>
+                          <w:color w:val="0000FF"/>
+                          <w:sz w:val="32"/>
+                          <w:szCs w:val="32"/>
+                        </w:rPr>
+                      </w:pPr>
+                      <w:r>
+                        <w:rPr>
+                          <w:rFonts w:hint="eastAsia"/>
+                          <w:color w:val="0000FF"/>
+                          <w:sz w:val="32"/>
+                          <w:szCs w:val="32"/>
+                        </w:rPr>
+                        <w:t>Un</w:t>
+                      </w:r>
+                      <w:r>
+                        <w:rPr>
+                          <w:color w:val="0000FF"/>
+                          <w:sz w:val="32"/>
+                          <w:szCs w:val="32"/>
+                        </w:rPr>
+                        <w:t>staging a Staged File</w:t>
+                      </w:r>
+                    </w:p>
+                    <w:p>
+                      <w:r>
+                        <w:t>If you already add some files into the stage area, how do you unstaging the specific one or more? This implement is that use the HEAD recover the stage area.</w:t>
+                      </w:r>
+                    </w:p>
+                    <w:p>
+                      <w:r>
+                        <w:rPr>
+                          <w:noProof/>
+                        </w:rPr>
+                        <w:drawing>
+                          <wp:inline distT="0" distB="0" distL="0" distR="0" wp14:anchorId="5D67D48D" wp14:editId="798BEC3C">
+                            <wp:extent cx="4979670" cy="4861560"/>
+                            <wp:effectExtent l="0" t="0" r="0" b="0"/>
+                            <wp:docPr id="77" name="图片 5"/>
+                            <wp:cNvGraphicFramePr>
+                              <a:graphicFrameLocks xmlns:a="http://schemas.openxmlformats.org/drawingml/2006/main" noChangeAspect="1"/>
+                            </wp:cNvGraphicFramePr>
+                            <a:graphic xmlns:a="http://schemas.openxmlformats.org/drawingml/2006/main">
+                              <a:graphicData uri="http://schemas.openxmlformats.org/drawingml/2006/picture">
+                                <pic:pic xmlns:pic="http://schemas.openxmlformats.org/drawingml/2006/picture">
+                                  <pic:nvPicPr>
+                                    <pic:cNvPr id="0" name="Picture 5"/>
+                                    <pic:cNvPicPr>
+                                      <a:picLocks noChangeAspect="1" noChangeArrowheads="1"/>
+                                    </pic:cNvPicPr>
+                                  </pic:nvPicPr>
+                                  <pic:blipFill>
+                                    <a:blip r:embed="rId91">
+                                      <a:extLst>
+                                        <a:ext uri="{28A0092B-C50C-407E-A947-70E740481C1C}">
+                                          <a14:useLocalDpi xmlns:a14="http://schemas.microsoft.com/office/drawing/2010/main" val="0"/>
+                                        </a:ext>
+                                      </a:extLst>
+                                    </a:blip>
+                                    <a:srcRect/>
+                                    <a:stretch>
+                                      <a:fillRect/>
+                                    </a:stretch>
+                                  </pic:blipFill>
+                                  <pic:spPr bwMode="auto">
+                                    <a:xfrm>
+                                      <a:off x="0" y="0"/>
+                                      <a:ext cx="4979670" cy="4861560"/>
+                                    </a:xfrm>
+                                    <a:prstGeom prst="rect">
+                                      <a:avLst/>
+                                    </a:prstGeom>
+                                    <a:noFill/>
+                                    <a:ln>
+                                      <a:noFill/>
+                                    </a:ln>
+                                  </pic:spPr>
+                                </pic:pic>
+                              </a:graphicData>
+                            </a:graphic>
+                          </wp:inline>
+                        </w:drawing>
+                      </w:r>
+                    </w:p>
+                    <w:p>
+                      <w:r>
+                        <w:t>Here, I have two files (hello.txt and test.txt) already been modified and not been “add”. Now let’s “add” it to the stage area.</w:t>
+                      </w:r>
+                    </w:p>
+                    <w:p>
+                      <w:r>
+                        <w:rPr>
+                          <w:noProof/>
+                        </w:rPr>
+                        <w:drawing>
+                          <wp:inline distT="0" distB="0" distL="0" distR="0" wp14:anchorId="5D4149C4" wp14:editId="0D36BB49">
+                            <wp:extent cx="4816475" cy="1629410"/>
+                            <wp:effectExtent l="0" t="0" r="9525" b="0"/>
+                            <wp:docPr id="84" name="图片 6"/>
+                            <wp:cNvGraphicFramePr>
+                              <a:graphicFrameLocks xmlns:a="http://schemas.openxmlformats.org/drawingml/2006/main" noChangeAspect="1"/>
+                            </wp:cNvGraphicFramePr>
+                            <a:graphic xmlns:a="http://schemas.openxmlformats.org/drawingml/2006/main">
+                              <a:graphicData uri="http://schemas.openxmlformats.org/drawingml/2006/picture">
+                                <pic:pic xmlns:pic="http://schemas.openxmlformats.org/drawingml/2006/picture">
+                                  <pic:nvPicPr>
+                                    <pic:cNvPr id="0" name="Picture 6"/>
+                                    <pic:cNvPicPr>
+                                      <a:picLocks noChangeAspect="1" noChangeArrowheads="1"/>
+                                    </pic:cNvPicPr>
+                                  </pic:nvPicPr>
+                                  <pic:blipFill>
+                                    <a:blip r:embed="rId92">
+                                      <a:extLst>
+                                        <a:ext uri="{28A0092B-C50C-407E-A947-70E740481C1C}">
+                                          <a14:useLocalDpi xmlns:a14="http://schemas.microsoft.com/office/drawing/2010/main" val="0"/>
+                                        </a:ext>
+                                      </a:extLst>
+                                    </a:blip>
+                                    <a:srcRect/>
+                                    <a:stretch>
+                                      <a:fillRect/>
+                                    </a:stretch>
+                                  </pic:blipFill>
+                                  <pic:spPr bwMode="auto">
+                                    <a:xfrm>
+                                      <a:off x="0" y="0"/>
+                                      <a:ext cx="4816475" cy="1629410"/>
+                                    </a:xfrm>
+                                    <a:prstGeom prst="rect">
+                                      <a:avLst/>
+                                    </a:prstGeom>
+                                    <a:noFill/>
+                                    <a:ln>
+                                      <a:noFill/>
+                                    </a:ln>
+                                  </pic:spPr>
+                                </pic:pic>
+                              </a:graphicData>
+                            </a:graphic>
+                          </wp:inline>
+                        </w:drawing>
+                      </w:r>
+                    </w:p>
+                    <w:p>
+                      <w:r>
+                        <w:t>The problem is now how can I unstage the hello.txt file?</w:t>
+                      </w:r>
+                    </w:p>
+                    <w:p>
+                      <w:r>
+                        <w:rPr>
+                          <w:rFonts w:hint="eastAsia"/>
+                        </w:rPr>
+                        <w:t xml:space="preserve">Maybe </w:t>
+                      </w:r>
+                      <w:r>
+                        <w:t>“git reset HEAD hello.txt” is the best answer now. Let’s have a try.</w:t>
+                      </w:r>
+                    </w:p>
+                    <w:p/>
+                  </w:txbxContent>
+                </v:textbox>
+                <w10:wrap type="square"/>
+              </v:shape>
+            </w:pict>
+          </mc:Fallback>
+        </mc:AlternateContent>
+      </w:r>
+    </w:p>
+    <w:p>
+      <w:pPr>
+        <w:widowControl/>
+        <w:jc w:val="left"/>
+      </w:pPr>
+      <w:r>
+        <w:rPr>
+          <w:noProof/>
+        </w:rPr>
+        <mc:AlternateContent>
+          <mc:Choice Requires="wps">
+            <w:drawing>
+              <wp:anchor distT="0" distB="0" distL="114300" distR="114300" simplePos="0" relativeHeight="251758592" behindDoc="0" locked="0" layoutInCell="1" allowOverlap="1" wp14:anchorId="4D739E94" wp14:editId="002E434E">
+                <wp:simplePos x="0" y="0"/>
+                <wp:positionH relativeFrom="column">
+                  <wp:posOffset>0</wp:posOffset>
+                </wp:positionH>
+                <wp:positionV relativeFrom="paragraph">
+                  <wp:posOffset>0</wp:posOffset>
+                </wp:positionV>
+                <wp:extent cx="5257800" cy="8890000"/>
+                <wp:effectExtent l="0" t="0" r="0" b="0"/>
+                <wp:wrapSquare wrapText="bothSides"/>
+                <wp:docPr id="88" name="文本框 88"/>
+                <wp:cNvGraphicFramePr/>
+                <a:graphic xmlns:a="http://schemas.openxmlformats.org/drawingml/2006/main">
+                  <a:graphicData uri="http://schemas.microsoft.com/office/word/2010/wordprocessingShape">
+                    <wps:wsp>
+                      <wps:cNvSpPr txBox="1"/>
+                      <wps:spPr>
+                        <a:xfrm>
+                          <a:off x="0" y="0"/>
+                          <a:ext cx="5257800" cy="8890000"/>
+                        </a:xfrm>
+                        <a:prstGeom prst="rect">
+                          <a:avLst/>
+                        </a:prstGeom>
+                        <a:noFill/>
+                        <a:ln>
+                          <a:noFill/>
+                        </a:ln>
+                        <a:effectLst/>
+                        <a:extLst>
+                          <a:ext uri="{C572A759-6A51-4108-AA02-DFA0A04FC94B}">
+                            <ma14:wrappingTextBoxFlag xmlns:ma14="http://schemas.microsoft.com/office/mac/drawingml/2011/main"/>
+                          </a:ext>
+                        </a:extLst>
+                      </wps:spPr>
+                      <wps:style>
+                        <a:lnRef idx="0">
+                          <a:schemeClr val="accent1"/>
+                        </a:lnRef>
+                        <a:fillRef idx="0">
+                          <a:schemeClr val="accent1"/>
+                        </a:fillRef>
+                        <a:effectRef idx="0">
+                          <a:schemeClr val="accent1"/>
+                        </a:effectRef>
+                        <a:fontRef idx="minor">
+                          <a:schemeClr val="dk1"/>
+                        </a:fontRef>
+                      </wps:style>
+                      <wps:txbx>
+                        <w:txbxContent>
+                          <w:p>
+                            <w:r>
+                              <w:rPr>
+                                <w:noProof/>
+                              </w:rPr>
+                              <w:drawing>
+                                <wp:inline distT="0" distB="0" distL="0" distR="0" wp14:anchorId="582BD5CB" wp14:editId="2E72910E">
+                                  <wp:extent cx="4771390" cy="4191635"/>
+                                  <wp:effectExtent l="0" t="0" r="3810" b="0"/>
+                                  <wp:docPr id="90" name="图片 7"/>
+                                  <wp:cNvGraphicFramePr>
+                                    <a:graphicFrameLocks xmlns:a="http://schemas.openxmlformats.org/drawingml/2006/main" noChangeAspect="1"/>
+                                  </wp:cNvGraphicFramePr>
+                                  <a:graphic xmlns:a="http://schemas.openxmlformats.org/drawingml/2006/main">
+                                    <a:graphicData uri="http://schemas.openxmlformats.org/drawingml/2006/picture">
+                                      <pic:pic xmlns:pic="http://schemas.openxmlformats.org/drawingml/2006/picture">
+                                        <pic:nvPicPr>
+                                          <pic:cNvPr id="0" name="Picture 7"/>
+                                          <pic:cNvPicPr>
+                                            <a:picLocks noChangeAspect="1" noChangeArrowheads="1"/>
+                                          </pic:cNvPicPr>
+                                        </pic:nvPicPr>
+                                        <pic:blipFill>
+                                          <a:blip r:embed="rId93">
+                                            <a:extLst>
+                                              <a:ext uri="{28A0092B-C50C-407E-A947-70E740481C1C}">
+                                                <a14:useLocalDpi xmlns:a14="http://schemas.microsoft.com/office/drawing/2010/main" val="0"/>
+                                              </a:ext>
+                                            </a:extLst>
+                                          </a:blip>
+                                          <a:srcRect/>
+                                          <a:stretch>
+                                            <a:fillRect/>
+                                          </a:stretch>
+                                        </pic:blipFill>
+                                        <pic:spPr bwMode="auto">
+                                          <a:xfrm>
+                                            <a:off x="0" y="0"/>
+                                            <a:ext cx="4771390" cy="4191635"/>
+                                          </a:xfrm>
+                                          <a:prstGeom prst="rect">
+                                            <a:avLst/>
+                                          </a:prstGeom>
+                                          <a:noFill/>
+                                          <a:ln>
+                                            <a:noFill/>
+                                          </a:ln>
+                                        </pic:spPr>
+                                      </pic:pic>
+                                    </a:graphicData>
+                                  </a:graphic>
+                                </wp:inline>
+                              </w:drawing>
+                            </w:r>
+                          </w:p>
+                          <w:p>
+                            <w:r>
+                              <w:t>Everything of the hello.txt file had been returned to unstage state.</w:t>
+                            </w:r>
+                          </w:p>
+                          <w:p>
+                            <w:r>
+                              <w:t>Of course, you can do that by the wildcard character(s), such as ‘*’.</w:t>
+                            </w:r>
+                          </w:p>
+                        </w:txbxContent>
+                      </wps:txbx>
+                      <wps:bodyPr rot="0" spcFirstLastPara="0" vertOverflow="overflow" horzOverflow="overflow" vert="horz" wrap="square" lIns="91440" tIns="45720" rIns="91440" bIns="45720" numCol="1" spcCol="0" rtlCol="0" fromWordArt="0" anchor="t" anchorCtr="0" forceAA="0" compatLnSpc="1">
+                        <a:prstTxWarp prst="textNoShape">
+                          <a:avLst/>
+                        </a:prstTxWarp>
+                        <a:noAutofit/>
+                      </wps:bodyPr>
+                    </wps:wsp>
+                  </a:graphicData>
+                </a:graphic>
+                <wp14:sizeRelV relativeFrom="margin">
+                  <wp14:pctHeight>0</wp14:pctHeight>
+                </wp14:sizeRelV>
+              </wp:anchor>
+            </w:drawing>
+          </mc:Choice>
+          <mc:Fallback>
+            <w:pict>
+              <v:shape id="文本框 88" o:spid="_x0000_s1088" type="#_x0000_t202" style="position:absolute;margin-left:0;margin-top:0;width:414pt;height:700pt;z-index:251758592;visibility:visible;mso-wrap-style:square;mso-height-percent:0;mso-wrap-distance-left:9pt;mso-wrap-distance-top:0;mso-wrap-distance-right:9pt;mso-wrap-distance-bottom:0;mso-position-horizontal:absolute;mso-position-horizontal-relative:text;mso-position-vertical:absolute;mso-position-vertical-relative:text;mso-height-percent:0;mso-height-relative:margin;v-text-anchor:top" o:gfxdata="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" filled="f" stroked="f">
+                <v:textbox>
+                  <w:txbxContent>
+                    <w:p>
+                      <w:r>
+                        <w:rPr>
+                          <w:noProof/>
+                        </w:rPr>
+                        <w:drawing>
+                          <wp:inline distT="0" distB="0" distL="0" distR="0" wp14:anchorId="582BD5CB" wp14:editId="2E72910E">
+                            <wp:extent cx="4771390" cy="4191635"/>
+                            <wp:effectExtent l="0" t="0" r="3810" b="0"/>
+                            <wp:docPr id="90" name="图片 7"/>
+                            <wp:cNvGraphicFramePr>
+                              <a:graphicFrameLocks xmlns:a="http://schemas.openxmlformats.org/drawingml/2006/main" noChangeAspect="1"/>
+                            </wp:cNvGraphicFramePr>
+                            <a:graphic xmlns:a="http://schemas.openxmlformats.org/drawingml/2006/main">
+                              <a:graphicData uri="http://schemas.openxmlformats.org/drawingml/2006/picture">
+                                <pic:pic xmlns:pic="http://schemas.openxmlformats.org/drawingml/2006/picture">
+                                  <pic:nvPicPr>
+                                    <pic:cNvPr id="0" name="Picture 7"/>
+                                    <pic:cNvPicPr>
+                                      <a:picLocks noChangeAspect="1" noChangeArrowheads="1"/>
+                                    </pic:cNvPicPr>
+                                  </pic:nvPicPr>
+                                  <pic:blipFill>
+                                    <a:blip r:embed="rId93">
+                                      <a:extLst>
+                                        <a:ext uri="{28A0092B-C50C-407E-A947-70E740481C1C}">
+                                          <a14:useLocalDpi xmlns:a14="http://schemas.microsoft.com/office/drawing/2010/main" val="0"/>
+                                        </a:ext>
+                                      </a:extLst>
+                                    </a:blip>
+                                    <a:srcRect/>
+                                    <a:stretch>
+                                      <a:fillRect/>
+                                    </a:stretch>
+                                  </pic:blipFill>
+                                  <pic:spPr bwMode="auto">
+                                    <a:xfrm>
+                                      <a:off x="0" y="0"/>
+                                      <a:ext cx="4771390" cy="4191635"/>
+                                    </a:xfrm>
+                                    <a:prstGeom prst="rect">
+                                      <a:avLst/>
+                                    </a:prstGeom>
+                                    <a:noFill/>
+                                    <a:ln>
+                                      <a:noFill/>
+                                    </a:ln>
+                                  </pic:spPr>
+                                </pic:pic>
+                              </a:graphicData>
+                            </a:graphic>
+                          </wp:inline>
+                        </w:drawing>
+                      </w:r>
+                    </w:p>
+                    <w:p>
+                      <w:r>
+                        <w:t>Everything of the hello.txt file had been returned to unstage state.</w:t>
+                      </w:r>
+                    </w:p>
+                    <w:p>
+                      <w:r>
+                        <w:t>Of course, you can do that by the wildcard character(s), such as ‘*’.</w:t>
+                      </w:r>
+                    </w:p>
+                  </w:txbxContent>
+                </v:textbox>
+                <w10:wrap type="square"/>
+              </v:shape>
+            </w:pict>
+          </mc:Fallback>
+        </mc:AlternateContent>
+      </w:r>
+    </w:p>
+    <w:p>
+      <w:pPr>
+        <w:widowControl/>
+        <w:jc w:val="left"/>
+      </w:pPr>
+      <w:r>
+        <w:rPr>
+          <w:noProof/>
+        </w:rPr>
+        <mc:AlternateContent>
+          <mc:Choice Requires="wps">
+            <w:drawing>
+              <wp:anchor distT="0" distB="0" distL="114300" distR="114300" simplePos="0" relativeHeight="251759616" behindDoc="0" locked="0" layoutInCell="1" allowOverlap="1" wp14:anchorId="31EA7B7C" wp14:editId="27B9A834">
+                <wp:simplePos x="0" y="0"/>
+                <wp:positionH relativeFrom="column">
+                  <wp:posOffset>0</wp:posOffset>
+                </wp:positionH>
+                <wp:positionV relativeFrom="paragraph">
+                  <wp:posOffset>0</wp:posOffset>
+                </wp:positionV>
+                <wp:extent cx="5257800" cy="8890000"/>
+                <wp:effectExtent l="0" t="0" r="0" b="0"/>
+                <wp:wrapSquare wrapText="bothSides"/>
+                <wp:docPr id="105" name="文本框 105"/>
+                <wp:cNvGraphicFramePr/>
+                <a:graphic xmlns:a="http://schemas.openxmlformats.org/drawingml/2006/main">
+                  <a:graphicData uri="http://schemas.microsoft.com/office/word/2010/wordprocessingShape">
+                    <wps:wsp>
+                      <wps:cNvSpPr txBox="1"/>
+                      <wps:spPr>
+                        <a:xfrm>
+                          <a:off x="0" y="0"/>
+                          <a:ext cx="5257800" cy="8890000"/>
+                        </a:xfrm>
+                        <a:prstGeom prst="rect">
+                          <a:avLst/>
+                        </a:prstGeom>
+                        <a:noFill/>
+                        <a:ln>
+                          <a:noFill/>
+                        </a:ln>
+                        <a:effectLst/>
+                        <a:extLst>
+                          <a:ext uri="{C572A759-6A51-4108-AA02-DFA0A04FC94B}">
+                            <ma14:wrappingTextBoxFlag xmlns:ma14="http://schemas.microsoft.com/office/mac/drawingml/2011/main"/>
+                          </a:ext>
+                        </a:extLst>
+                      </wps:spPr>
+                      <wps:style>
+                        <a:lnRef idx="0">
+                          <a:schemeClr val="accent1"/>
+                        </a:lnRef>
+                        <a:fillRef idx="0">
+                          <a:schemeClr val="accent1"/>
+                        </a:fillRef>
+                        <a:effectRef idx="0">
+                          <a:schemeClr val="accent1"/>
+                        </a:effectRef>
+                        <a:fontRef idx="minor">
+                          <a:schemeClr val="dk1"/>
+                        </a:fontRef>
+                      </wps:style>
+                      <wps:txbx>
+                        <w:txbxContent>
+                          <w:p>
+                            <w:pPr>
+                              <w:rPr>
+                                <w:color w:val="0000FF"/>
+                                <w:sz w:val="32"/>
+                                <w:szCs w:val="32"/>
+                              </w:rPr>
+                            </w:pPr>
+                            <w:r>
+                              <w:rPr>
+                                <w:rFonts w:hint="eastAsia"/>
+                                <w:color w:val="0000FF"/>
+                                <w:sz w:val="32"/>
+                                <w:szCs w:val="32"/>
+                              </w:rPr>
+                              <w:t>Un</w:t>
+                            </w:r>
+                            <w:r>
+                              <w:rPr>
+                                <w:color w:val="0000FF"/>
+                                <w:sz w:val="32"/>
+                                <w:szCs w:val="32"/>
+                              </w:rPr>
+                              <w:t>modifying a Modified file</w:t>
+                            </w:r>
+                          </w:p>
+                          <w:p>
+                            <w:r>
+                              <w:t>This means if you changed your workspace file, how do you can reset it to the state as the stage (the last commit state).</w:t>
+                            </w:r>
+                          </w:p>
+                          <w:p>
+                            <w:r>
+                              <w:rPr>
+                                <w:noProof/>
+                              </w:rPr>
+                              <w:drawing>
+                                <wp:inline distT="0" distB="0" distL="0" distR="0" wp14:anchorId="742FDF9B" wp14:editId="44D99556">
+                                  <wp:extent cx="4563110" cy="3648710"/>
+                                  <wp:effectExtent l="0" t="0" r="8890" b="8890"/>
+                                  <wp:docPr id="106" name="图片 8"/>
+                                  <wp:cNvGraphicFramePr>
+                                    <a:graphicFrameLocks xmlns:a="http://schemas.openxmlformats.org/drawingml/2006/main" noChangeAspect="1"/>
+                                  </wp:cNvGraphicFramePr>
+                                  <a:graphic xmlns:a="http://schemas.openxmlformats.org/drawingml/2006/main">
+                                    <a:graphicData uri="http://schemas.openxmlformats.org/drawingml/2006/picture">
+                                      <pic:pic xmlns:pic="http://schemas.openxmlformats.org/drawingml/2006/picture">
+                                        <pic:nvPicPr>
+                                          <pic:cNvPr id="0" name="Picture 8"/>
+                                          <pic:cNvPicPr>
+                                            <a:picLocks noChangeAspect="1" noChangeArrowheads="1"/>
+                                          </pic:cNvPicPr>
+                                        </pic:nvPicPr>
+                                        <pic:blipFill>
+                                          <a:blip r:embed="rId94">
+                                            <a:extLst>
+                                              <a:ext uri="{28A0092B-C50C-407E-A947-70E740481C1C}">
+                                                <a14:useLocalDpi xmlns:a14="http://schemas.microsoft.com/office/drawing/2010/main" val="0"/>
+                                              </a:ext>
+                                            </a:extLst>
+                                          </a:blip>
+                                          <a:srcRect/>
+                                          <a:stretch>
+                                            <a:fillRect/>
+                                          </a:stretch>
+                                        </pic:blipFill>
+                                        <pic:spPr bwMode="auto">
+                                          <a:xfrm>
+                                            <a:off x="0" y="0"/>
+                                            <a:ext cx="4563110" cy="3648710"/>
+                                          </a:xfrm>
+                                          <a:prstGeom prst="rect">
+                                            <a:avLst/>
+                                          </a:prstGeom>
+                                          <a:noFill/>
+                                          <a:ln>
+                                            <a:noFill/>
+                                          </a:ln>
+                                        </pic:spPr>
+                                      </pic:pic>
+                                    </a:graphicData>
+                                  </a:graphic>
+                                </wp:inline>
+                              </w:drawing>
+                            </w:r>
+                          </w:p>
+                          <w:p>
+                            <w:r>
+                              <w:t>This shows that, use the “git checkout file_you_want” can reset the file which is in the workspace the same as stage area’s state.</w:t>
+                            </w:r>
+                            <w:r>
+                              <w:t xml:space="preserve"> Can use wildcard characters too.</w:t>
+                            </w:r>
+                          </w:p>
+                          <w:p>
+                            <w:r>
+                              <w:t>This is the dangerous command, any changes you made to that file are gone—you will lose all of the changed. Because this is only copy the stage to workspace.</w:t>
+                            </w:r>
+                            <w:bookmarkStart w:id="0" w:name="_GoBack"/>
+                            <w:bookmarkEnd w:id="0"/>
+                          </w:p>
+                          <w:p/>
+                        </w:txbxContent>
+                      </wps:txbx>
+                      <wps:bodyPr rot="0" spcFirstLastPara="0" vertOverflow="overflow" horzOverflow="overflow" vert="horz" wrap="square" lIns="91440" tIns="45720" rIns="91440" bIns="45720" numCol="1" spcCol="0" rtlCol="0" fromWordArt="0" anchor="t" anchorCtr="0" forceAA="0" compatLnSpc="1">
+                        <a:prstTxWarp prst="textNoShape">
+                          <a:avLst/>
+                        </a:prstTxWarp>
+                        <a:noAutofit/>
+                      </wps:bodyPr>
+                    </wps:wsp>
+                  </a:graphicData>
+                </a:graphic>
+                <wp14:sizeRelV relativeFrom="margin">
+                  <wp14:pctHeight>0</wp14:pctHeight>
+                </wp14:sizeRelV>
+              </wp:anchor>
+            </w:drawing>
+          </mc:Choice>
+          <mc:Fallback>
+            <w:pict>
+              <v:shape id="文本框 105" o:spid="_x0000_s1089" type="#_x0000_t202" style="position:absolute;margin-left:0;margin-top:0;width:414pt;height:700pt;z-index:251759616;visibility:visible;mso-wrap-style:square;mso-height-percent:0;mso-wrap-distance-left:9pt;mso-wrap-distance-top:0;mso-wrap-distance-right:9pt;mso-wrap-distance-bottom:0;mso-position-horizontal:absolute;mso-position-horizontal-relative:text;mso-position-vertical:absolute;mso-position-vertical-relative:text;mso-height-percent:0;mso-height-relative:margin;v-text-anchor:top" o:gfxdata="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" filled="f" stroked="f">
+                <v:textbox>
+                  <w:txbxContent>
+                    <w:p>
+                      <w:pPr>
+                        <w:rPr>
+                          <w:color w:val="0000FF"/>
+                          <w:sz w:val="32"/>
+                          <w:szCs w:val="32"/>
+                        </w:rPr>
+                      </w:pPr>
+                      <w:r>
+                        <w:rPr>
+                          <w:rFonts w:hint="eastAsia"/>
+                          <w:color w:val="0000FF"/>
+                          <w:sz w:val="32"/>
+                          <w:szCs w:val="32"/>
+                        </w:rPr>
+                        <w:t>Un</w:t>
+                      </w:r>
+                      <w:r>
+                        <w:rPr>
+                          <w:color w:val="0000FF"/>
+                          <w:sz w:val="32"/>
+                          <w:szCs w:val="32"/>
+                        </w:rPr>
+                        <w:t>modifying a Modified file</w:t>
+                      </w:r>
+                    </w:p>
+                    <w:p>
+                      <w:r>
+                        <w:t>This means if you changed your workspace file, how do you can reset it to the state as the stage (the last commit state).</w:t>
+                      </w:r>
+                    </w:p>
+                    <w:p>
+                      <w:r>
+                        <w:rPr>
+                          <w:noProof/>
+                        </w:rPr>
+                        <w:drawing>
+                          <wp:inline distT="0" distB="0" distL="0" distR="0" wp14:anchorId="742FDF9B" wp14:editId="44D99556">
+                            <wp:extent cx="4563110" cy="3648710"/>
+                            <wp:effectExtent l="0" t="0" r="8890" b="8890"/>
+                            <wp:docPr id="106" name="图片 8"/>
+                            <wp:cNvGraphicFramePr>
+                              <a:graphicFrameLocks xmlns:a="http://schemas.openxmlformats.org/drawingml/2006/main" noChangeAspect="1"/>
+                            </wp:cNvGraphicFramePr>
+                            <a:graphic xmlns:a="http://schemas.openxmlformats.org/drawingml/2006/main">
+                              <a:graphicData uri="http://schemas.openxmlformats.org/drawingml/2006/picture">
+                                <pic:pic xmlns:pic="http://schemas.openxmlformats.org/drawingml/2006/picture">
+                                  <pic:nvPicPr>
+                                    <pic:cNvPr id="0" name="Picture 8"/>
+                                    <pic:cNvPicPr>
+                                      <a:picLocks noChangeAspect="1" noChangeArrowheads="1"/>
+                                    </pic:cNvPicPr>
+                                  </pic:nvPicPr>
+                                  <pic:blipFill>
+                                    <a:blip r:embed="rId94">
+                                      <a:extLst>
+                                        <a:ext uri="{28A0092B-C50C-407E-A947-70E740481C1C}">
+                                          <a14:useLocalDpi xmlns:a14="http://schemas.microsoft.com/office/drawing/2010/main" val="0"/>
+                                        </a:ext>
+                                      </a:extLst>
+                                    </a:blip>
+                                    <a:srcRect/>
+                                    <a:stretch>
+                                      <a:fillRect/>
+                                    </a:stretch>
+                                  </pic:blipFill>
+                                  <pic:spPr bwMode="auto">
+                                    <a:xfrm>
+                                      <a:off x="0" y="0"/>
+                                      <a:ext cx="4563110" cy="3648710"/>
+                                    </a:xfrm>
+                                    <a:prstGeom prst="rect">
+                                      <a:avLst/>
+                                    </a:prstGeom>
+                                    <a:noFill/>
+                                    <a:ln>
+                                      <a:noFill/>
+                                    </a:ln>
+                                  </pic:spPr>
+                                </pic:pic>
+                              </a:graphicData>
+                            </a:graphic>
+                          </wp:inline>
+                        </w:drawing>
+                      </w:r>
+                    </w:p>
+                    <w:p>
+                      <w:r>
+                        <w:t>This shows that, use the “git checkout file_you_want” can reset the file which is in the workspace the same as stage area’s state.</w:t>
+                      </w:r>
+                      <w:r>
+                        <w:t xml:space="preserve"> Can use wildcard characters too.</w:t>
+                      </w:r>
+                    </w:p>
+                    <w:p>
+                      <w:r>
+                        <w:t>This is the dangerous command, any changes you made to that file are gone—you will lose all of the changed. Because this is only copy the stage to workspace.</w:t>
+                      </w:r>
+                      <w:bookmarkStart w:id="1" w:name="_GoBack"/>
+                      <w:bookmarkEnd w:id="1"/>
+                    </w:p>
+                    <w:p/>
+                  </w:txbxContent>
+                </v:textbox>
+                <w10:wrap type="square"/>
+              </v:shape>
+            </w:pict>
+          </mc:Fallback>
+        </mc:AlternateContent>
+      </w:r>
+      <w:r>
+        <w:br w:type="page"/>
+      </w:r>
+    </w:p>
+    <w:p>
+      <w:pPr>
+        <w:widowControl/>
+        <w:jc w:val="left"/>
+      </w:pPr>
+    </w:p>
+    <w:p>
+      <w:pPr>
+        <w:widowControl/>
+        <w:jc w:val="left"/>
+      </w:pPr>
+      <w:r>
+        <w:br w:type="page"/>
+      </w:r>
+    </w:p>
+    <w:p>
+      <w:pPr>
+        <w:widowControl/>
+        <w:jc w:val="left"/>
+      </w:pPr>
+    </w:p>
+    <w:p>
+      <w:pPr>
+        <w:widowControl/>
+        <w:jc w:val="left"/>
+      </w:pPr>
+      <w:r>
+        <w:br w:type="page"/>
+      </w:r>
+    </w:p>
+    <w:p>
+      <w:pPr>
+        <w:widowControl/>
+        <w:jc w:val="left"/>
+      </w:pPr>
+      <w:r>
+        <w:br w:type="page"/>
+      </w:r>
+    </w:p>
+    <w:p>
+      <w:pPr>
+        <w:jc w:val="left"/>
+      </w:pPr>
+      <w:r>
+        <w:rPr>
+          <w:noProof/>
+        </w:rPr>
+        <mc:AlternateContent>
+          <mc:Choice Requires="wps">
+            <w:drawing>
+              <wp:anchor distT="0" distB="0" distL="114300" distR="114300" simplePos="0" relativeHeight="251752448" behindDoc="0" locked="0" layoutInCell="1" allowOverlap="1" wp14:anchorId="20A73CFF" wp14:editId="50B18973">
+                <wp:simplePos x="0" y="0"/>
+                <wp:positionH relativeFrom="column">
+                  <wp:posOffset>0</wp:posOffset>
+                </wp:positionH>
+                <wp:positionV relativeFrom="paragraph">
+                  <wp:posOffset>0</wp:posOffset>
+                </wp:positionV>
+                <wp:extent cx="5257800" cy="4191000"/>
+                <wp:effectExtent l="0" t="0" r="0" b="0"/>
+                <wp:wrapSquare wrapText="bothSides"/>
+                <wp:docPr id="113" name="文本框 113"/>
+                <wp:cNvGraphicFramePr/>
+                <a:graphic xmlns:a="http://schemas.openxmlformats.org/drawingml/2006/main">
+                  <a:graphicData uri="http://schemas.microsoft.com/office/word/2010/wordprocessingShape">
+                    <wps:wsp>
+                      <wps:cNvSpPr txBox="1"/>
+                      <wps:spPr>
+                        <a:xfrm>
+                          <a:off x="0" y="0"/>
+                          <a:ext cx="5257800" cy="4191000"/>
+                        </a:xfrm>
+                        <a:prstGeom prst="rect">
+                          <a:avLst/>
+                        </a:prstGeom>
+                        <a:noFill/>
+                        <a:ln>
+                          <a:noFill/>
+                        </a:ln>
+                        <a:effectLst/>
+                        <a:extLst>
+                          <a:ext uri="{C572A759-6A51-4108-AA02-DFA0A04FC94B}">
+                            <ma14:wrappingTextBoxFlag xmlns:ma14="http://schemas.microsoft.com/office/mac/drawingml/2011/main"/>
+                          </a:ext>
+                        </a:extLst>
+                      </wps:spPr>
+                      <wps:style>
+                        <a:lnRef idx="0">
+                          <a:schemeClr val="accent1"/>
+                        </a:lnRef>
+                        <a:fillRef idx="0">
+                          <a:schemeClr val="accent1"/>
+                        </a:fillRef>
+                        <a:effectRef idx="0">
+                          <a:schemeClr val="accent1"/>
+                        </a:effectRef>
+                        <a:fontRef idx="minor">
+                          <a:schemeClr val="dk1"/>
+                        </a:fontRef>
+                      </wps:style>
+                      <wps:txbx>
+                        <w:txbxContent>
+                          <w:p>
+                            <w:pPr>
+                              <w:rPr>
+                                <w:color w:val="FF6600"/>
+                                <w:sz w:val="40"/>
+                                <w:szCs w:val="40"/>
+                              </w:rPr>
+                            </w:pPr>
+                            <w:r>
+                              <w:rPr>
+                                <w:color w:val="FF6600"/>
+                                <w:sz w:val="40"/>
+                                <w:szCs w:val="40"/>
+                              </w:rPr>
+                              <w:t>Working with Remotes</w:t>
+                            </w:r>
+                          </w:p>
+                        </w:txbxContent>
+                      </wps:txbx>
+                      <wps:bodyPr rot="0" spcFirstLastPara="0" vertOverflow="overflow" horzOverflow="overflow" vert="horz" wrap="square" lIns="91440" tIns="45720" rIns="91440" bIns="45720" numCol="1" spcCol="0" rtlCol="0" fromWordArt="0" anchor="t" anchorCtr="0" forceAA="0" compatLnSpc="1">
+                        <a:prstTxWarp prst="textNoShape">
+                          <a:avLst/>
+                        </a:prstTxWarp>
+                        <a:noAutofit/>
+                      </wps:bodyPr>
+                    </wps:wsp>
+                  </a:graphicData>
+                </a:graphic>
+              </wp:anchor>
+            </w:drawing>
+          </mc:Choice>
+          <mc:Fallback>
+            <w:pict>
+              <v:shape id="文本框 113" o:spid="_x0000_s1087" type="#_x0000_t202" style="position:absolute;margin-left:0;margin-top:0;width:414pt;height:330pt;z-index:251752448;visibility:visible;mso-wrap-style:square;mso-wrap-distance-left:9pt;mso-wrap-distance-top:0;mso-wrap-distance-right:9pt;mso-wrap-distance-bottom:0;mso-position-horizontal:absolute;mso-position-horizontal-relative:text;mso-position-vertical:absolute;mso-position-vertical-relative:text;v-text-anchor:top" o:gfxdata="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" filled="f" stroked="f">
+                <v:textbox>
+                  <w:txbxContent>
+                    <w:p>
+                      <w:pPr>
+                        <w:rPr>
+                          <w:color w:val="FF6600"/>
+                          <w:sz w:val="40"/>
+                          <w:szCs w:val="40"/>
+                        </w:rPr>
+                      </w:pPr>
+                      <w:r>
+                        <w:rPr>
+                          <w:color w:val="FF6600"/>
+                          <w:sz w:val="40"/>
+                          <w:szCs w:val="40"/>
+                        </w:rPr>
+                        <w:t>Working with Remotes</w:t>
+                      </w:r>
+                    </w:p>
+                  </w:txbxContent>
+                </v:textbox>
+                <w10:wrap type="square"/>
+              </v:shape>
+            </w:pict>
+          </mc:Fallback>
+        </mc:AlternateContent>
+      </w:r>
+    </w:p>
+    <w:p>
+      <w:pPr>
+        <w:widowControl/>
+        <w:jc w:val="left"/>
+      </w:pPr>
+      <w:r>
+        <w:br w:type="page"/>
+      </w:r>
+    </w:p>
+    <w:p>
+      <w:pPr>
+        <w:jc w:val="left"/>
+      </w:pPr>
+    </w:p>
+    <w:p>
+      <w:pPr>
+        <w:jc w:val="left"/>
+      </w:pPr>
+    </w:p>
+    <w:p>
+      <w:pPr>
+        <w:widowControl/>
+        <w:jc w:val="left"/>
+      </w:pPr>
+      <w:r>
+        <w:br w:type="page"/>
+      </w:r>
+    </w:p>
+    <w:p>
+      <w:pPr>
+        <w:jc w:val="left"/>
+      </w:pPr>
+      <w:r>
+        <w:rPr>
+          <w:noProof/>
+        </w:rPr>
+        <mc:AlternateContent>
+          <mc:Choice Requires="wps">
+            <w:drawing>
+              <wp:anchor distT="0" distB="0" distL="114300" distR="114300" simplePos="0" relativeHeight="251754496" behindDoc="0" locked="0" layoutInCell="1" allowOverlap="1" wp14:anchorId="62C525BA" wp14:editId="188C0DDD">
+                <wp:simplePos x="0" y="0"/>
+                <wp:positionH relativeFrom="column">
+                  <wp:posOffset>0</wp:posOffset>
+                </wp:positionH>
+                <wp:positionV relativeFrom="paragraph">
+                  <wp:posOffset>0</wp:posOffset>
+                </wp:positionV>
+                <wp:extent cx="5257800" cy="4191000"/>
+                <wp:effectExtent l="0" t="0" r="0" b="0"/>
+                <wp:wrapSquare wrapText="bothSides"/>
+                <wp:docPr id="114" name="文本框 114"/>
+                <wp:cNvGraphicFramePr/>
+                <a:graphic xmlns:a="http://schemas.openxmlformats.org/drawingml/2006/main">
+                  <a:graphicData uri="http://schemas.microsoft.com/office/word/2010/wordprocessingShape">
+                    <wps:wsp>
+                      <wps:cNvSpPr txBox="1"/>
+                      <wps:spPr>
+                        <a:xfrm>
+                          <a:off x="0" y="0"/>
+                          <a:ext cx="5257800" cy="4191000"/>
+                        </a:xfrm>
+                        <a:prstGeom prst="rect">
+                          <a:avLst/>
+                        </a:prstGeom>
+                        <a:noFill/>
+                        <a:ln>
+                          <a:noFill/>
+                        </a:ln>
+                        <a:effectLst/>
+                        <a:extLst>
+                          <a:ext uri="{C572A759-6A51-4108-AA02-DFA0A04FC94B}">
+                            <ma14:wrappingTextBoxFlag xmlns:ma14="http://schemas.microsoft.com/office/mac/drawingml/2011/main"/>
+                          </a:ext>
+                        </a:extLst>
+                      </wps:spPr>
+                      <wps:style>
+                        <a:lnRef idx="0">
+                          <a:schemeClr val="accent1"/>
+                        </a:lnRef>
+                        <a:fillRef idx="0">
+                          <a:schemeClr val="accent1"/>
+                        </a:fillRef>
+                        <a:effectRef idx="0">
+                          <a:schemeClr val="accent1"/>
+                        </a:effectRef>
+                        <a:fontRef idx="minor">
+                          <a:schemeClr val="dk1"/>
+                        </a:fontRef>
+                      </wps:style>
+                      <wps:txbx>
+                        <w:txbxContent>
+                          <w:p>
+                            <w:pPr>
+                              <w:rPr>
+                                <w:color w:val="FF6600"/>
+                                <w:sz w:val="40"/>
+                                <w:szCs w:val="40"/>
+                              </w:rPr>
+                            </w:pPr>
+                            <w:r>
+                              <w:rPr>
+                                <w:color w:val="FF6600"/>
+                                <w:sz w:val="40"/>
+                                <w:szCs w:val="40"/>
+                              </w:rPr>
+                              <w:t>Tagging</w:t>
+                            </w:r>
+                          </w:p>
+                        </w:txbxContent>
+                      </wps:txbx>
+                      <wps:bodyPr rot="0" spcFirstLastPara="0" vertOverflow="overflow" horzOverflow="overflow" vert="horz" wrap="square" lIns="91440" tIns="45720" rIns="91440" bIns="45720" numCol="1" spcCol="0" rtlCol="0" fromWordArt="0" anchor="t" anchorCtr="0" forceAA="0" compatLnSpc="1">
+                        <a:prstTxWarp prst="textNoShape">
+                          <a:avLst/>
+                        </a:prstTxWarp>
+                        <a:noAutofit/>
+                      </wps:bodyPr>
+                    </wps:wsp>
+                  </a:graphicData>
+                </a:graphic>
+              </wp:anchor>
+            </w:drawing>
+          </mc:Choice>
+          <mc:Fallback>
+            <w:pict>
+              <v:shape id="文本框 114" o:spid="_x0000_s1088" type="#_x0000_t202" style="position:absolute;margin-left:0;margin-top:0;width:414pt;height:330pt;z-index:251754496;visibility:visible;mso-wrap-style:square;mso-wrap-distance-left:9pt;mso-wrap-distance-top:0;mso-wrap-distance-right:9pt;mso-wrap-distance-bottom:0;mso-position-horizontal:absolute;mso-position-horizontal-relative:text;mso-position-vertical:absolute;mso-position-vertical-relative:text;v-text-anchor:top" o:gfxdata="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" filled="f" stroked="f">
+                <v:textbox>
+                  <w:txbxContent>
+                    <w:p>
+                      <w:pPr>
+                        <w:rPr>
+                          <w:color w:val="FF6600"/>
+                          <w:sz w:val="40"/>
+                          <w:szCs w:val="40"/>
+                        </w:rPr>
+                      </w:pPr>
+                      <w:r>
+                        <w:rPr>
+                          <w:color w:val="FF6600"/>
+                          <w:sz w:val="40"/>
+                          <w:szCs w:val="40"/>
+                        </w:rPr>
+                        <w:t>Tagging</w:t>
+                      </w:r>
+                    </w:p>
+                  </w:txbxContent>
+                </v:textbox>
+                <w10:wrap type="square"/>
+              </v:shape>
+            </w:pict>
+          </mc:Fallback>
+        </mc:AlternateContent>
+      </w:r>
+      <w:r>
+        <w:br w:type="page"/>
+      </w:r>
+    </w:p>
+    <w:p>
+      <w:pPr>
+        <w:jc w:val="left"/>
+      </w:pPr>
+    </w:p>
+    <w:p>
+      <w:pPr>
+        <w:widowControl/>
+        <w:jc w:val="left"/>
+      </w:pPr>
+      <w:r>
+        <w:br w:type="page"/>
+      </w:r>
+    </w:p>
+    <w:p>
+      <w:pPr>
+        <w:jc w:val="left"/>
+      </w:pPr>
+      <w:r>
+        <w:rPr>
+          <w:noProof/>
+        </w:rPr>
+        <mc:AlternateContent>
+          <mc:Choice Requires="wps">
+            <w:drawing>
+              <wp:anchor distT="0" distB="0" distL="114300" distR="114300" simplePos="0" relativeHeight="251756544" behindDoc="0" locked="0" layoutInCell="1" allowOverlap="1" wp14:anchorId="66E8E5F6" wp14:editId="0D1F8B1E">
+                <wp:simplePos x="0" y="0"/>
+                <wp:positionH relativeFrom="column">
+                  <wp:posOffset>0</wp:posOffset>
+                </wp:positionH>
+                <wp:positionV relativeFrom="paragraph">
+                  <wp:posOffset>0</wp:posOffset>
+                </wp:positionV>
+                <wp:extent cx="5257800" cy="4191000"/>
+                <wp:effectExtent l="0" t="0" r="0" b="0"/>
+                <wp:wrapSquare wrapText="bothSides"/>
+                <wp:docPr id="115" name="文本框 115"/>
+                <wp:cNvGraphicFramePr/>
+                <a:graphic xmlns:a="http://schemas.openxmlformats.org/drawingml/2006/main">
+                  <a:graphicData uri="http://schemas.microsoft.com/office/word/2010/wordprocessingShape">
+                    <wps:wsp>
+                      <wps:cNvSpPr txBox="1"/>
+                      <wps:spPr>
+                        <a:xfrm>
+                          <a:off x="0" y="0"/>
+                          <a:ext cx="5257800" cy="4191000"/>
+                        </a:xfrm>
+                        <a:prstGeom prst="rect">
+                          <a:avLst/>
+                        </a:prstGeom>
+                        <a:noFill/>
+                        <a:ln>
+                          <a:noFill/>
+                        </a:ln>
+                        <a:effectLst/>
+                        <a:extLst>
+                          <a:ext uri="{C572A759-6A51-4108-AA02-DFA0A04FC94B}">
+                            <ma14:wrappingTextBoxFlag xmlns:ma14="http://schemas.microsoft.com/office/mac/drawingml/2011/main"/>
+                          </a:ext>
+                        </a:extLst>
+                      </wps:spPr>
+                      <wps:style>
+                        <a:lnRef idx="0">
+                          <a:schemeClr val="accent1"/>
+                        </a:lnRef>
+                        <a:fillRef idx="0">
+                          <a:schemeClr val="accent1"/>
+                        </a:fillRef>
+                        <a:effectRef idx="0">
+                          <a:schemeClr val="accent1"/>
+                        </a:effectRef>
+                        <a:fontRef idx="minor">
+                          <a:schemeClr val="dk1"/>
+                        </a:fontRef>
+                      </wps:style>
+                      <wps:txbx>
+                        <w:txbxContent>
+                          <w:p>
+                            <w:pPr>
+                              <w:rPr>
+                                <w:color w:val="FF6600"/>
+                                <w:sz w:val="40"/>
+                                <w:szCs w:val="40"/>
+                              </w:rPr>
+                            </w:pPr>
+                            <w:r>
+                              <w:rPr>
+                                <w:color w:val="FF6600"/>
+                                <w:sz w:val="40"/>
+                                <w:szCs w:val="40"/>
+                              </w:rPr>
+                              <w:t>Auto-Completion and Aliases</w:t>
+                            </w:r>
+                          </w:p>
+                        </w:txbxContent>
+                      </wps:txbx>
+                      <wps:bodyPr rot="0" spcFirstLastPara="0" vertOverflow="overflow" horzOverflow="overflow" vert="horz" wrap="square" lIns="91440" tIns="45720" rIns="91440" bIns="45720" numCol="1" spcCol="0" rtlCol="0" fromWordArt="0" anchor="t" anchorCtr="0" forceAA="0" compatLnSpc="1">
+                        <a:prstTxWarp prst="textNoShape">
+                          <a:avLst/>
+                        </a:prstTxWarp>
+                        <a:noAutofit/>
+                      </wps:bodyPr>
+                    </wps:wsp>
+                  </a:graphicData>
+                </a:graphic>
+              </wp:anchor>
+            </w:drawing>
+          </mc:Choice>
+          <mc:Fallback>
+            <w:pict>
+              <v:shape id="文本框 115" o:spid="_x0000_s1089" type="#_x0000_t202" style="position:absolute;margin-left:0;margin-top:0;width:414pt;height:330pt;z-index:251756544;visibility:visible;mso-wrap-style:square;mso-wrap-distance-left:9pt;mso-wrap-distance-top:0;mso-wrap-distance-right:9pt;mso-wrap-distance-bottom:0;mso-position-horizontal:absolute;mso-position-horizontal-relative:text;mso-position-vertical:absolute;mso-position-vertical-relative:text;v-text-anchor:top" o:gfxdata="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" filled="f" stroked="f">
+                <v:textbox>
+                  <w:txbxContent>
+                    <w:p>
+                      <w:pPr>
+                        <w:rPr>
+                          <w:color w:val="FF6600"/>
+                          <w:sz w:val="40"/>
+                          <w:szCs w:val="40"/>
+                        </w:rPr>
+                      </w:pPr>
+                      <w:r>
+                        <w:rPr>
+                          <w:color w:val="FF6600"/>
+                          <w:sz w:val="40"/>
+                          <w:szCs w:val="40"/>
+                        </w:rPr>
+                        <w:t>Auto-Completion and Aliases</w:t>
+                      </w:r>
+                      <w:bookmarkStart w:id="1" w:name="_GoBack"/>
+                      <w:bookmarkEnd w:id="1"/>
+                    </w:p>
+                  </w:txbxContent>
+                </v:textbox>
+                <w10:wrap type="square"/>
+              </v:shape>
+            </w:pict>
+          </mc:Fallback>
+        </mc:AlternateContent>
+      </w:r>
+    </w:p>
     <w:sectPr>
-      <w:footerReference w:type="even" r:id="rId66"/>
-      <w:footerReference w:type="default" r:id="rId67"/>
+      <w:footerReference w:type="even" r:id="rId95"/>
+      <w:footerReference w:type="default" r:id="rId96"/>
       <w:pgSz w:w="11900" w:h="16840"/>
       <w:pgMar w:top="1440" w:right="1800" w:bottom="1440" w:left="1800" w:header="851" w:footer="992" w:gutter="0"/>
       <w:cols w:space="425"/>
@@ -9865,9 +13107,9 @@
     </w:lvl>
   </w:abstractNum>
   <w:abstractNum w:abstractNumId="1">
-    <w:nsid w:val="05B10E1B"/>
+    <w:nsid w:val="00F32B2E"/>
     <w:multiLevelType w:val="hybridMultilevel"/>
-    <w:tmpl w:val="A63A71C4"/>
+    <w:tmpl w:val="58D45166"/>
     <w:lvl w:ilvl="0" w:tplc="0409000F">
       <w:start w:val="1"/>
       <w:numFmt w:val="decimal"/>
@@ -9951,6 +13193,181 @@
     </w:lvl>
   </w:abstractNum>
   <w:abstractNum w:abstractNumId="2">
+    <w:nsid w:val="05B10E1B"/>
+    <w:multiLevelType w:val="hybridMultilevel"/>
+    <w:tmpl w:val="A6E660EC"/>
+    <w:lvl w:ilvl="0" w:tplc="0409000F">
+      <w:start w:val="1"/>
+      <w:numFmt w:val="decimal"/>
+      <w:lvlText w:val="%1."/>
+      <w:lvlJc w:val="left"/>
+      <w:pPr>
+        <w:ind w:left="480" w:hanging="480"/>
+      </w:pPr>
+    </w:lvl>
+    <w:lvl w:ilvl="1" w:tplc="04090019" w:tentative="1">
+      <w:start w:val="1"/>
+      <w:numFmt w:val="lowerLetter"/>
+      <w:lvlText w:val="%2)"/>
+      <w:lvlJc w:val="left"/>
+      <w:pPr>
+        <w:ind w:left="960" w:hanging="480"/>
+      </w:pPr>
+    </w:lvl>
+    <w:lvl w:ilvl="2" w:tplc="0409001B" w:tentative="1">
+      <w:start w:val="1"/>
+      <w:numFmt w:val="lowerRoman"/>
+      <w:lvlText w:val="%3."/>
+      <w:lvlJc w:val="right"/>
+      <w:pPr>
+        <w:ind w:left="1440" w:hanging="480"/>
+      </w:pPr>
+    </w:lvl>
+    <w:lvl w:ilvl="3" w:tplc="0409000F" w:tentative="1">
+      <w:start w:val="1"/>
+      <w:numFmt w:val="decimal"/>
+      <w:lvlText w:val="%4."/>
+      <w:lvlJc w:val="left"/>
+      <w:pPr>
+        <w:ind w:left="1920" w:hanging="480"/>
+      </w:pPr>
+    </w:lvl>
+    <w:lvl w:ilvl="4" w:tplc="04090019" w:tentative="1">
+      <w:start w:val="1"/>
+      <w:numFmt w:val="lowerLetter"/>
+      <w:lvlText w:val="%5)"/>
+      <w:lvlJc w:val="left"/>
+      <w:pPr>
+        <w:ind w:left="2400" w:hanging="480"/>
+      </w:pPr>
+    </w:lvl>
+    <w:lvl w:ilvl="5" w:tplc="0409001B" w:tentative="1">
+      <w:start w:val="1"/>
+      <w:numFmt w:val="lowerRoman"/>
+      <w:lvlText w:val="%6."/>
+      <w:lvlJc w:val="right"/>
+      <w:pPr>
+        <w:ind w:left="2880" w:hanging="480"/>
+      </w:pPr>
+    </w:lvl>
+    <w:lvl w:ilvl="6" w:tplc="0409000F" w:tentative="1">
+      <w:start w:val="1"/>
+      <w:numFmt w:val="decimal"/>
+      <w:lvlText w:val="%7."/>
+      <w:lvlJc w:val="left"/>
+      <w:pPr>
+        <w:ind w:left="3360" w:hanging="480"/>
+      </w:pPr>
+    </w:lvl>
+    <w:lvl w:ilvl="7" w:tplc="04090019" w:tentative="1">
+      <w:start w:val="1"/>
+      <w:numFmt w:val="lowerLetter"/>
+      <w:lvlText w:val="%8)"/>
+      <w:lvlJc w:val="left"/>
+      <w:pPr>
+        <w:ind w:left="3840" w:hanging="480"/>
+      </w:pPr>
+    </w:lvl>
+    <w:lvl w:ilvl="8" w:tplc="0409001B" w:tentative="1">
+      <w:start w:val="1"/>
+      <w:numFmt w:val="lowerRoman"/>
+      <w:lvlText w:val="%9."/>
+      <w:lvlJc w:val="right"/>
+      <w:pPr>
+        <w:ind w:left="4320" w:hanging="480"/>
+      </w:pPr>
+    </w:lvl>
+  </w:abstractNum>
+  <w:abstractNum w:abstractNumId="3">
+    <w:nsid w:val="06B21225"/>
+    <w:multiLevelType w:val="hybridMultilevel"/>
+    <w:tmpl w:val="AEA0DA0C"/>
+    <w:lvl w:ilvl="0" w:tplc="04090001">
+      <w:start w:val="1"/>
+      <w:numFmt w:val="bullet"/>
+      <w:lvlText w:val=""/>
+      <w:lvlJc w:val="left"/>
+      <w:pPr>
+        <w:ind w:left="480" w:hanging="480"/>
+      </w:pPr>
+      <w:rPr>
+        <w:rFonts w:ascii="Wingdings" w:hAnsi="Wingdings" w:hint="default"/>
+      </w:rPr>
+    </w:lvl>
+    <w:lvl w:ilvl="1" w:tplc="04090019" w:tentative="1">
+      <w:start w:val="1"/>
+      <w:numFmt w:val="lowerLetter"/>
+      <w:lvlText w:val="%2)"/>
+      <w:lvlJc w:val="left"/>
+      <w:pPr>
+        <w:ind w:left="960" w:hanging="480"/>
+      </w:pPr>
+    </w:lvl>
+    <w:lvl w:ilvl="2" w:tplc="0409001B" w:tentative="1">
+      <w:start w:val="1"/>
+      <w:numFmt w:val="lowerRoman"/>
+      <w:lvlText w:val="%3."/>
+      <w:lvlJc w:val="right"/>
+      <w:pPr>
+        <w:ind w:left="1440" w:hanging="480"/>
+      </w:pPr>
+    </w:lvl>
+    <w:lvl w:ilvl="3" w:tplc="0409000F" w:tentative="1">
+      <w:start w:val="1"/>
+      <w:numFmt w:val="decimal"/>
+      <w:lvlText w:val="%4."/>
+      <w:lvlJc w:val="left"/>
+      <w:pPr>
+        <w:ind w:left="1920" w:hanging="480"/>
+      </w:pPr>
+    </w:lvl>
+    <w:lvl w:ilvl="4" w:tplc="04090019" w:tentative="1">
+      <w:start w:val="1"/>
+      <w:numFmt w:val="lowerLetter"/>
+      <w:lvlText w:val="%5)"/>
+      <w:lvlJc w:val="left"/>
+      <w:pPr>
+        <w:ind w:left="2400" w:hanging="480"/>
+      </w:pPr>
+    </w:lvl>
+    <w:lvl w:ilvl="5" w:tplc="0409001B" w:tentative="1">
+      <w:start w:val="1"/>
+      <w:numFmt w:val="lowerRoman"/>
+      <w:lvlText w:val="%6."/>
+      <w:lvlJc w:val="right"/>
+      <w:pPr>
+        <w:ind w:left="2880" w:hanging="480"/>
+      </w:pPr>
+    </w:lvl>
+    <w:lvl w:ilvl="6" w:tplc="0409000F" w:tentative="1">
+      <w:start w:val="1"/>
+      <w:numFmt w:val="decimal"/>
+      <w:lvlText w:val="%7."/>
+      <w:lvlJc w:val="left"/>
+      <w:pPr>
+        <w:ind w:left="3360" w:hanging="480"/>
+      </w:pPr>
+    </w:lvl>
+    <w:lvl w:ilvl="7" w:tplc="04090019" w:tentative="1">
+      <w:start w:val="1"/>
+      <w:numFmt w:val="lowerLetter"/>
+      <w:lvlText w:val="%8)"/>
+      <w:lvlJc w:val="left"/>
+      <w:pPr>
+        <w:ind w:left="3840" w:hanging="480"/>
+      </w:pPr>
+    </w:lvl>
+    <w:lvl w:ilvl="8" w:tplc="0409001B" w:tentative="1">
+      <w:start w:val="1"/>
+      <w:numFmt w:val="lowerRoman"/>
+      <w:lvlText w:val="%9."/>
+      <w:lvlJc w:val="right"/>
+      <w:pPr>
+        <w:ind w:left="4320" w:hanging="480"/>
+      </w:pPr>
+    </w:lvl>
+  </w:abstractNum>
+  <w:abstractNum w:abstractNumId="4">
     <w:nsid w:val="06D25EC0"/>
     <w:multiLevelType w:val="hybridMultilevel"/>
     <w:tmpl w:val="5D223870"/>
@@ -10039,7 +13456,7 @@
       </w:pPr>
     </w:lvl>
   </w:abstractNum>
-  <w:abstractNum w:abstractNumId="3">
+  <w:abstractNum w:abstractNumId="5">
     <w:nsid w:val="25C06606"/>
     <w:multiLevelType w:val="hybridMultilevel"/>
     <w:tmpl w:val="8B282218"/>
@@ -10152,7 +13569,93 @@
       </w:rPr>
     </w:lvl>
   </w:abstractNum>
-  <w:abstractNum w:abstractNumId="4">
+  <w:abstractNum w:abstractNumId="6">
+    <w:nsid w:val="28C36A98"/>
+    <w:multiLevelType w:val="multilevel"/>
+    <w:tmpl w:val="A63A71C4"/>
+    <w:lvl w:ilvl="0">
+      <w:start w:val="1"/>
+      <w:numFmt w:val="decimal"/>
+      <w:lvlText w:val="%1."/>
+      <w:lvlJc w:val="left"/>
+      <w:pPr>
+        <w:ind w:left="480" w:hanging="480"/>
+      </w:pPr>
+    </w:lvl>
+    <w:lvl w:ilvl="1">
+      <w:start w:val="1"/>
+      <w:numFmt w:val="lowerLetter"/>
+      <w:lvlText w:val="%2)"/>
+      <w:lvlJc w:val="left"/>
+      <w:pPr>
+        <w:ind w:left="960" w:hanging="480"/>
+      </w:pPr>
+    </w:lvl>
+    <w:lvl w:ilvl="2">
+      <w:start w:val="1"/>
+      <w:numFmt w:val="lowerRoman"/>
+      <w:lvlText w:val="%3."/>
+      <w:lvlJc w:val="right"/>
+      <w:pPr>
+        <w:ind w:left="1440" w:hanging="480"/>
+      </w:pPr>
+    </w:lvl>
+    <w:lvl w:ilvl="3">
+      <w:start w:val="1"/>
+      <w:numFmt w:val="decimal"/>
+      <w:lvlText w:val="%4."/>
+      <w:lvlJc w:val="left"/>
+      <w:pPr>
+        <w:ind w:left="1920" w:hanging="480"/>
+      </w:pPr>
+    </w:lvl>
+    <w:lvl w:ilvl="4">
+      <w:start w:val="1"/>
+      <w:numFmt w:val="lowerLetter"/>
+      <w:lvlText w:val="%5)"/>
+      <w:lvlJc w:val="left"/>
+      <w:pPr>
+        <w:ind w:left="2400" w:hanging="480"/>
+      </w:pPr>
+    </w:lvl>
+    <w:lvl w:ilvl="5">
+      <w:start w:val="1"/>
+      <w:numFmt w:val="lowerRoman"/>
+      <w:lvlText w:val="%6."/>
+      <w:lvlJc w:val="right"/>
+      <w:pPr>
+        <w:ind w:left="2880" w:hanging="480"/>
+      </w:pPr>
+    </w:lvl>
+    <w:lvl w:ilvl="6">
+      <w:start w:val="1"/>
+      <w:numFmt w:val="decimal"/>
+      <w:lvlText w:val="%7."/>
+      <w:lvlJc w:val="left"/>
+      <w:pPr>
+        <w:ind w:left="3360" w:hanging="480"/>
+      </w:pPr>
+    </w:lvl>
+    <w:lvl w:ilvl="7">
+      <w:start w:val="1"/>
+      <w:numFmt w:val="lowerLetter"/>
+      <w:lvlText w:val="%8)"/>
+      <w:lvlJc w:val="left"/>
+      <w:pPr>
+        <w:ind w:left="3840" w:hanging="480"/>
+      </w:pPr>
+    </w:lvl>
+    <w:lvl w:ilvl="8">
+      <w:start w:val="1"/>
+      <w:numFmt w:val="lowerRoman"/>
+      <w:lvlText w:val="%9."/>
+      <w:lvlJc w:val="right"/>
+      <w:pPr>
+        <w:ind w:left="4320" w:hanging="480"/>
+      </w:pPr>
+    </w:lvl>
+  </w:abstractNum>
+  <w:abstractNum w:abstractNumId="7">
     <w:nsid w:val="4D590A0F"/>
     <w:multiLevelType w:val="hybridMultilevel"/>
     <w:tmpl w:val="0874C6C0"/>
@@ -10241,7 +13744,185 @@
       </w:pPr>
     </w:lvl>
   </w:abstractNum>
-  <w:abstractNum w:abstractNumId="5">
+  <w:abstractNum w:abstractNumId="8">
+    <w:nsid w:val="4F1A5B6B"/>
+    <w:multiLevelType w:val="hybridMultilevel"/>
+    <w:tmpl w:val="E040886A"/>
+    <w:lvl w:ilvl="0" w:tplc="04090001">
+      <w:start w:val="1"/>
+      <w:numFmt w:val="bullet"/>
+      <w:lvlText w:val=""/>
+      <w:lvlJc w:val="left"/>
+      <w:pPr>
+        <w:ind w:left="480" w:hanging="480"/>
+      </w:pPr>
+      <w:rPr>
+        <w:rFonts w:ascii="Wingdings" w:hAnsi="Wingdings" w:hint="default"/>
+      </w:rPr>
+    </w:lvl>
+    <w:lvl w:ilvl="1" w:tplc="04090019" w:tentative="1">
+      <w:start w:val="1"/>
+      <w:numFmt w:val="lowerLetter"/>
+      <w:lvlText w:val="%2)"/>
+      <w:lvlJc w:val="left"/>
+      <w:pPr>
+        <w:ind w:left="960" w:hanging="480"/>
+      </w:pPr>
+    </w:lvl>
+    <w:lvl w:ilvl="2" w:tplc="0409001B" w:tentative="1">
+      <w:start w:val="1"/>
+      <w:numFmt w:val="lowerRoman"/>
+      <w:lvlText w:val="%3."/>
+      <w:lvlJc w:val="right"/>
+      <w:pPr>
+        <w:ind w:left="1440" w:hanging="480"/>
+      </w:pPr>
+    </w:lvl>
+    <w:lvl w:ilvl="3" w:tplc="0409000F" w:tentative="1">
+      <w:start w:val="1"/>
+      <w:numFmt w:val="decimal"/>
+      <w:lvlText w:val="%4."/>
+      <w:lvlJc w:val="left"/>
+      <w:pPr>
+        <w:ind w:left="1920" w:hanging="480"/>
+      </w:pPr>
+    </w:lvl>
+    <w:lvl w:ilvl="4" w:tplc="04090019" w:tentative="1">
+      <w:start w:val="1"/>
+      <w:numFmt w:val="lowerLetter"/>
+      <w:lvlText w:val="%5)"/>
+      <w:lvlJc w:val="left"/>
+      <w:pPr>
+        <w:ind w:left="2400" w:hanging="480"/>
+      </w:pPr>
+    </w:lvl>
+    <w:lvl w:ilvl="5" w:tplc="0409001B" w:tentative="1">
+      <w:start w:val="1"/>
+      <w:numFmt w:val="lowerRoman"/>
+      <w:lvlText w:val="%6."/>
+      <w:lvlJc w:val="right"/>
+      <w:pPr>
+        <w:ind w:left="2880" w:hanging="480"/>
+      </w:pPr>
+    </w:lvl>
+    <w:lvl w:ilvl="6" w:tplc="0409000F" w:tentative="1">
+      <w:start w:val="1"/>
+      <w:numFmt w:val="decimal"/>
+      <w:lvlText w:val="%7."/>
+      <w:lvlJc w:val="left"/>
+      <w:pPr>
+        <w:ind w:left="3360" w:hanging="480"/>
+      </w:pPr>
+    </w:lvl>
+    <w:lvl w:ilvl="7" w:tplc="04090019" w:tentative="1">
+      <w:start w:val="1"/>
+      <w:numFmt w:val="lowerLetter"/>
+      <w:lvlText w:val="%8)"/>
+      <w:lvlJc w:val="left"/>
+      <w:pPr>
+        <w:ind w:left="3840" w:hanging="480"/>
+      </w:pPr>
+    </w:lvl>
+    <w:lvl w:ilvl="8" w:tplc="0409001B" w:tentative="1">
+      <w:start w:val="1"/>
+      <w:numFmt w:val="lowerRoman"/>
+      <w:lvlText w:val="%9."/>
+      <w:lvlJc w:val="right"/>
+      <w:pPr>
+        <w:ind w:left="4320" w:hanging="480"/>
+      </w:pPr>
+    </w:lvl>
+  </w:abstractNum>
+  <w:abstractNum w:abstractNumId="9">
+    <w:nsid w:val="71F74F5B"/>
+    <w:multiLevelType w:val="hybridMultilevel"/>
+    <w:tmpl w:val="16AE7A94"/>
+    <w:lvl w:ilvl="0" w:tplc="04090001">
+      <w:start w:val="1"/>
+      <w:numFmt w:val="bullet"/>
+      <w:lvlText w:val=""/>
+      <w:lvlJc w:val="left"/>
+      <w:pPr>
+        <w:ind w:left="480" w:hanging="480"/>
+      </w:pPr>
+      <w:rPr>
+        <w:rFonts w:ascii="Wingdings" w:hAnsi="Wingdings" w:hint="default"/>
+      </w:rPr>
+    </w:lvl>
+    <w:lvl w:ilvl="1" w:tplc="04090019" w:tentative="1">
+      <w:start w:val="1"/>
+      <w:numFmt w:val="lowerLetter"/>
+      <w:lvlText w:val="%2)"/>
+      <w:lvlJc w:val="left"/>
+      <w:pPr>
+        <w:ind w:left="960" w:hanging="480"/>
+      </w:pPr>
+    </w:lvl>
+    <w:lvl w:ilvl="2" w:tplc="0409001B" w:tentative="1">
+      <w:start w:val="1"/>
+      <w:numFmt w:val="lowerRoman"/>
+      <w:lvlText w:val="%3."/>
+      <w:lvlJc w:val="right"/>
+      <w:pPr>
+        <w:ind w:left="1440" w:hanging="480"/>
+      </w:pPr>
+    </w:lvl>
+    <w:lvl w:ilvl="3" w:tplc="0409000F" w:tentative="1">
+      <w:start w:val="1"/>
+      <w:numFmt w:val="decimal"/>
+      <w:lvlText w:val="%4."/>
+      <w:lvlJc w:val="left"/>
+      <w:pPr>
+        <w:ind w:left="1920" w:hanging="480"/>
+      </w:pPr>
+    </w:lvl>
+    <w:lvl w:ilvl="4" w:tplc="04090019" w:tentative="1">
+      <w:start w:val="1"/>
+      <w:numFmt w:val="lowerLetter"/>
+      <w:lvlText w:val="%5)"/>
+      <w:lvlJc w:val="left"/>
+      <w:pPr>
+        <w:ind w:left="2400" w:hanging="480"/>
+      </w:pPr>
+    </w:lvl>
+    <w:lvl w:ilvl="5" w:tplc="0409001B" w:tentative="1">
+      <w:start w:val="1"/>
+      <w:numFmt w:val="lowerRoman"/>
+      <w:lvlText w:val="%6."/>
+      <w:lvlJc w:val="right"/>
+      <w:pPr>
+        <w:ind w:left="2880" w:hanging="480"/>
+      </w:pPr>
+    </w:lvl>
+    <w:lvl w:ilvl="6" w:tplc="0409000F" w:tentative="1">
+      <w:start w:val="1"/>
+      <w:numFmt w:val="decimal"/>
+      <w:lvlText w:val="%7."/>
+      <w:lvlJc w:val="left"/>
+      <w:pPr>
+        <w:ind w:left="3360" w:hanging="480"/>
+      </w:pPr>
+    </w:lvl>
+    <w:lvl w:ilvl="7" w:tplc="04090019" w:tentative="1">
+      <w:start w:val="1"/>
+      <w:numFmt w:val="lowerLetter"/>
+      <w:lvlText w:val="%8)"/>
+      <w:lvlJc w:val="left"/>
+      <w:pPr>
+        <w:ind w:left="3840" w:hanging="480"/>
+      </w:pPr>
+    </w:lvl>
+    <w:lvl w:ilvl="8" w:tplc="0409001B" w:tentative="1">
+      <w:start w:val="1"/>
+      <w:numFmt w:val="lowerRoman"/>
+      <w:lvlText w:val="%9."/>
+      <w:lvlJc w:val="right"/>
+      <w:pPr>
+        <w:ind w:left="4320" w:hanging="480"/>
+      </w:pPr>
+    </w:lvl>
+  </w:abstractNum>
+  <w:abstractNum w:abstractNumId="10">
     <w:nsid w:val="76672663"/>
     <w:multiLevelType w:val="hybridMultilevel"/>
     <w:tmpl w:val="88C8FADC"/>
@@ -10331,22 +14012,37 @@
     </w:lvl>
   </w:abstractNum>
   <w:num w:numId="1">
+    <w:abstractNumId w:val="10"/>
+  </w:num>
+  <w:num w:numId="2">
     <w:abstractNumId w:val="5"/>
   </w:num>
-  <w:num w:numId="2">
-    <w:abstractNumId w:val="3"/>
-  </w:num>
   <w:num w:numId="3">
-    <w:abstractNumId w:val="4"/>
+    <w:abstractNumId w:val="7"/>
   </w:num>
   <w:num w:numId="4">
     <w:abstractNumId w:val="0"/>
   </w:num>
   <w:num w:numId="5">
+    <w:abstractNumId w:val="4"/>
+  </w:num>
+  <w:num w:numId="6">
     <w:abstractNumId w:val="2"/>
   </w:num>
-  <w:num w:numId="6">
+  <w:num w:numId="7">
+    <w:abstractNumId w:val="6"/>
+  </w:num>
+  <w:num w:numId="8">
     <w:abstractNumId w:val="1"/>
+  </w:num>
+  <w:num w:numId="9">
+    <w:abstractNumId w:val="3"/>
+  </w:num>
+  <w:num w:numId="10">
+    <w:abstractNumId w:val="8"/>
+  </w:num>
+  <w:num w:numId="11">
+    <w:abstractNumId w:val="9"/>
   </w:num>
 </w:numbering>
 </file>
@@ -11212,7 +14908,7 @@
 </file>
 
 <file path=customXml/itemProps1.xml><?xml version="1.0" encoding="utf-8"?>
-<ds:datastoreItem xmlns:ds="http://schemas.openxmlformats.org/officeDocument/2006/customXml" ds:itemID="{9EC4CE86-115E-C743-B3B8-52A72CF6A92F}">
+<ds:datastoreItem xmlns:ds="http://schemas.openxmlformats.org/officeDocument/2006/customXml" ds:itemID="{3480D09F-ED24-4C41-8BBF-13C5C4A41EFF}">
   <ds:schemaRefs>
     <ds:schemaRef ds:uri="http://schemas.openxmlformats.org/officeDocument/2006/bibliography"/>
   </ds:schemaRefs>

</xml_diff>

<commit_message>
Continue tall about remote git-repo.
</commit_message>
<xml_diff>
--- a/git_basics.docx
+++ b/git_basics.docx
@@ -12265,18 +12265,13 @@
                           </w:p>
                           <w:p>
                             <w:r>
-                              <w:t>This shows that, use the “git checkout file_you_want” can reset the file which is in the workspace the same as stage area’s state.</w:t>
-                            </w:r>
-                            <w:r>
-                              <w:t xml:space="preserve"> Can use wildcard characters too.</w:t>
+                              <w:t>This shows that, use the “git checkout file_you_want” can reset the file which is in the workspace the same as stage area’s state. Can use wildcard characters too.</w:t>
                             </w:r>
                           </w:p>
                           <w:p>
                             <w:r>
                               <w:t>This is the dangerous command, any changes you made to that file are gone—you will lose all of the changed. Because this is only copy the stage to workspace.</w:t>
                             </w:r>
-                            <w:bookmarkStart w:id="0" w:name="_GoBack"/>
-                            <w:bookmarkEnd w:id="0"/>
                           </w:p>
                           <w:p/>
                         </w:txbxContent>
@@ -12389,18 +12384,13 @@
                     </w:p>
                     <w:p>
                       <w:r>
-                        <w:t>This shows that, use the “git checkout file_you_want” can reset the file which is in the workspace the same as stage area’s state.</w:t>
-                      </w:r>
-                      <w:r>
-                        <w:t xml:space="preserve"> Can use wildcard characters too.</w:t>
+                        <w:t>This shows that, use the “git checkout file_you_want” can reset the file which is in the workspace the same as stage area’s state. Can use wildcard characters too.</w:t>
                       </w:r>
                     </w:p>
                     <w:p>
                       <w:r>
                         <w:t>This is the dangerous command, any changes you made to that file are gone—you will lose all of the changed. Because this is only copy the stage to workspace.</w:t>
                       </w:r>
-                      <w:bookmarkStart w:id="1" w:name="_GoBack"/>
-                      <w:bookmarkEnd w:id="1"/>
                     </w:p>
                     <w:p/>
                   </w:txbxContent>
@@ -12435,12 +12425,964 @@
         <w:widowControl/>
         <w:jc w:val="left"/>
       </w:pPr>
+      <w:r>
+        <w:rPr>
+          <w:noProof/>
+        </w:rPr>
+        <mc:AlternateContent>
+          <mc:Choice Requires="wps">
+            <w:drawing>
+              <wp:anchor distT="0" distB="0" distL="114300" distR="114300" simplePos="0" relativeHeight="251761664" behindDoc="0" locked="0" layoutInCell="1" allowOverlap="1" wp14:anchorId="71FF3D90" wp14:editId="67E9AA55">
+                <wp:simplePos x="0" y="0"/>
+                <wp:positionH relativeFrom="column">
+                  <wp:posOffset>152400</wp:posOffset>
+                </wp:positionH>
+                <wp:positionV relativeFrom="paragraph">
+                  <wp:posOffset>152400</wp:posOffset>
+                </wp:positionV>
+                <wp:extent cx="5257800" cy="8890000"/>
+                <wp:effectExtent l="0" t="0" r="0" b="0"/>
+                <wp:wrapSquare wrapText="bothSides"/>
+                <wp:docPr id="116" name="文本框 116"/>
+                <wp:cNvGraphicFramePr/>
+                <a:graphic xmlns:a="http://schemas.openxmlformats.org/drawingml/2006/main">
+                  <a:graphicData uri="http://schemas.microsoft.com/office/word/2010/wordprocessingShape">
+                    <wps:wsp>
+                      <wps:cNvSpPr txBox="1"/>
+                      <wps:spPr>
+                        <a:xfrm>
+                          <a:off x="0" y="0"/>
+                          <a:ext cx="5257800" cy="8890000"/>
+                        </a:xfrm>
+                        <a:prstGeom prst="rect">
+                          <a:avLst/>
+                        </a:prstGeom>
+                        <a:noFill/>
+                        <a:ln>
+                          <a:noFill/>
+                        </a:ln>
+                        <a:effectLst/>
+                        <a:extLst>
+                          <a:ext uri="{C572A759-6A51-4108-AA02-DFA0A04FC94B}">
+                            <ma14:wrappingTextBoxFlag xmlns:ma14="http://schemas.microsoft.com/office/mac/drawingml/2011/main"/>
+                          </a:ext>
+                        </a:extLst>
+                      </wps:spPr>
+                      <wps:style>
+                        <a:lnRef idx="0">
+                          <a:schemeClr val="accent1"/>
+                        </a:lnRef>
+                        <a:fillRef idx="0">
+                          <a:schemeClr val="accent1"/>
+                        </a:fillRef>
+                        <a:effectRef idx="0">
+                          <a:schemeClr val="accent1"/>
+                        </a:effectRef>
+                        <a:fontRef idx="minor">
+                          <a:schemeClr val="dk1"/>
+                        </a:fontRef>
+                      </wps:style>
+                      <wps:txbx>
+                        <w:txbxContent>
+                          <w:p>
+                            <w:pPr>
+                              <w:rPr>
+                                <w:color w:val="FF6600"/>
+                                <w:sz w:val="40"/>
+                                <w:szCs w:val="40"/>
+                              </w:rPr>
+                            </w:pPr>
+                            <w:r>
+                              <w:rPr>
+                                <w:color w:val="FF6600"/>
+                                <w:sz w:val="40"/>
+                                <w:szCs w:val="40"/>
+                              </w:rPr>
+                              <w:t>Working with Remotes</w:t>
+                            </w:r>
+                          </w:p>
+                          <w:p>
+                            <w:pPr>
+                              <w:rPr>
+                                <w:rFonts w:hint="eastAsia"/>
+                              </w:rPr>
+                            </w:pPr>
+                            <w:r>
+                              <w:rPr>
+                                <w:rFonts w:hint="eastAsia"/>
+                              </w:rPr>
+                              <w:t>If you do not have a remote repository, you need to create it before do anything.</w:t>
+                            </w:r>
+                          </w:p>
+                          <w:p>
+                            <w:r>
+                              <w:t>For create a remote repository, one of the way is show below:</w:t>
+                            </w:r>
+                          </w:p>
+                          <w:p>
+                            <w:r>
+                              <w:t>Register in “github.com” if you don’t have an account.</w:t>
+                            </w:r>
+                          </w:p>
+                          <w:p>
+                            <w:r>
+                              <w:t>And the guide will guidance you how to do to create a repository.</w:t>
+                            </w:r>
+                          </w:p>
+                          <w:p>
+                            <w:r>
+                              <w:t>When you do all the work of the web, the commands will had been done show likes below:</w:t>
+                            </w:r>
+                          </w:p>
+                          <w:p>
+                            <w:r>
+                              <w:rPr>
+                                <w:noProof/>
+                              </w:rPr>
+                              <w:drawing>
+                                <wp:inline distT="0" distB="0" distL="0" distR="0" wp14:anchorId="7AA5EB54" wp14:editId="4A4200BB">
+                                  <wp:extent cx="5074920" cy="1834226"/>
+                                  <wp:effectExtent l="0" t="0" r="5080" b="0"/>
+                                  <wp:docPr id="119" name="图片 9"/>
+                                  <wp:cNvGraphicFramePr>
+                                    <a:graphicFrameLocks xmlns:a="http://schemas.openxmlformats.org/drawingml/2006/main" noChangeAspect="1"/>
+                                  </wp:cNvGraphicFramePr>
+                                  <a:graphic xmlns:a="http://schemas.openxmlformats.org/drawingml/2006/main">
+                                    <a:graphicData uri="http://schemas.openxmlformats.org/drawingml/2006/picture">
+                                      <pic:pic xmlns:pic="http://schemas.openxmlformats.org/drawingml/2006/picture">
+                                        <pic:nvPicPr>
+                                          <pic:cNvPr id="0" name="Picture 9"/>
+                                          <pic:cNvPicPr>
+                                            <a:picLocks noChangeAspect="1" noChangeArrowheads="1"/>
+                                          </pic:cNvPicPr>
+                                        </pic:nvPicPr>
+                                        <pic:blipFill>
+                                          <a:blip r:embed="rId95">
+                                            <a:extLst>
+                                              <a:ext uri="{28A0092B-C50C-407E-A947-70E740481C1C}">
+                                                <a14:useLocalDpi xmlns:a14="http://schemas.microsoft.com/office/drawing/2010/main" val="0"/>
+                                              </a:ext>
+                                            </a:extLst>
+                                          </a:blip>
+                                          <a:srcRect/>
+                                          <a:stretch>
+                                            <a:fillRect/>
+                                          </a:stretch>
+                                        </pic:blipFill>
+                                        <pic:spPr bwMode="auto">
+                                          <a:xfrm>
+                                            <a:off x="0" y="0"/>
+                                            <a:ext cx="5074920" cy="1834226"/>
+                                          </a:xfrm>
+                                          <a:prstGeom prst="rect">
+                                            <a:avLst/>
+                                          </a:prstGeom>
+                                          <a:noFill/>
+                                          <a:ln>
+                                            <a:noFill/>
+                                          </a:ln>
+                                        </pic:spPr>
+                                      </pic:pic>
+                                    </a:graphicData>
+                                  </a:graphic>
+                                </wp:inline>
+                              </w:drawing>
+                            </w:r>
+                          </w:p>
+                          <w:p>
+                            <w:r>
+                              <w:t>“git add remote …” means setting the remote url (I think).</w:t>
+                            </w:r>
+                          </w:p>
+                          <w:p>
+                            <w:r>
+                              <w:t>“git remote” means list the current relate remote, if nothing be showed include the “origin”, means that current git does not relate to any remote repository.</w:t>
+                            </w:r>
+                          </w:p>
+                          <w:p>
+                            <w:r>
+                              <w:t>“git push –u origin master” is that push your git’s master branch to the remote repository. Then this mybe request user name and password, this user name and password is that when you register in the web. After checked this, the pushing will be executed automatically.</w:t>
+                            </w:r>
+                          </w:p>
+                          <w:p/>
+                          <w:p>
+                            <w:r>
+                              <w:t>If you have the remote repository, you only need clone the repository from the remote when the first time at create your local git repository. It maybe shows like below:</w:t>
+                            </w:r>
+                          </w:p>
+                          <w:p>
+                            <w:r>
+                              <w:rPr>
+                                <w:noProof/>
+                              </w:rPr>
+                              <w:drawing>
+                                <wp:inline distT="0" distB="0" distL="0" distR="0" wp14:anchorId="6122F2A7" wp14:editId="14C3E004">
+                                  <wp:extent cx="5074920" cy="3820450"/>
+                                  <wp:effectExtent l="0" t="0" r="5080" b="0"/>
+                                  <wp:docPr id="120" name="图片 10"/>
+                                  <wp:cNvGraphicFramePr>
+                                    <a:graphicFrameLocks xmlns:a="http://schemas.openxmlformats.org/drawingml/2006/main" noChangeAspect="1"/>
+                                  </wp:cNvGraphicFramePr>
+                                  <a:graphic xmlns:a="http://schemas.openxmlformats.org/drawingml/2006/main">
+                                    <a:graphicData uri="http://schemas.openxmlformats.org/drawingml/2006/picture">
+                                      <pic:pic xmlns:pic="http://schemas.openxmlformats.org/drawingml/2006/picture">
+                                        <pic:nvPicPr>
+                                          <pic:cNvPr id="0" name="Picture 10"/>
+                                          <pic:cNvPicPr>
+                                            <a:picLocks noChangeAspect="1" noChangeArrowheads="1"/>
+                                          </pic:cNvPicPr>
+                                        </pic:nvPicPr>
+                                        <pic:blipFill>
+                                          <a:blip r:embed="rId96">
+                                            <a:extLst>
+                                              <a:ext uri="{28A0092B-C50C-407E-A947-70E740481C1C}">
+                                                <a14:useLocalDpi xmlns:a14="http://schemas.microsoft.com/office/drawing/2010/main" val="0"/>
+                                              </a:ext>
+                                            </a:extLst>
+                                          </a:blip>
+                                          <a:srcRect/>
+                                          <a:stretch>
+                                            <a:fillRect/>
+                                          </a:stretch>
+                                        </pic:blipFill>
+                                        <pic:spPr bwMode="auto">
+                                          <a:xfrm>
+                                            <a:off x="0" y="0"/>
+                                            <a:ext cx="5074920" cy="3820450"/>
+                                          </a:xfrm>
+                                          <a:prstGeom prst="rect">
+                                            <a:avLst/>
+                                          </a:prstGeom>
+                                          <a:noFill/>
+                                          <a:ln>
+                                            <a:noFill/>
+                                          </a:ln>
+                                        </pic:spPr>
+                                      </pic:pic>
+                                    </a:graphicData>
+                                  </a:graphic>
+                                </wp:inline>
+                              </w:drawing>
+                            </w:r>
+                          </w:p>
+                        </w:txbxContent>
+                      </wps:txbx>
+                      <wps:bodyPr rot="0" spcFirstLastPara="0" vertOverflow="overflow" horzOverflow="overflow" vert="horz" wrap="square" lIns="91440" tIns="45720" rIns="91440" bIns="45720" numCol="1" spcCol="0" rtlCol="0" fromWordArt="0" anchor="t" anchorCtr="0" forceAA="0" compatLnSpc="1">
+                        <a:prstTxWarp prst="textNoShape">
+                          <a:avLst/>
+                        </a:prstTxWarp>
+                        <a:noAutofit/>
+                      </wps:bodyPr>
+                    </wps:wsp>
+                  </a:graphicData>
+                </a:graphic>
+                <wp14:sizeRelV relativeFrom="margin">
+                  <wp14:pctHeight>0</wp14:pctHeight>
+                </wp14:sizeRelV>
+              </wp:anchor>
+            </w:drawing>
+          </mc:Choice>
+          <mc:Fallback>
+            <w:pict>
+              <v:shape id="文本框 116" o:spid="_x0000_s1090" type="#_x0000_t202" style="position:absolute;margin-left:12pt;margin-top:12pt;width:414pt;height:700pt;z-index:251761664;visibility:visible;mso-wrap-style:square;mso-height-percent:0;mso-wrap-distance-left:9pt;mso-wrap-distance-top:0;mso-wrap-distance-right:9pt;mso-wrap-distance-bottom:0;mso-position-horizontal:absolute;mso-position-horizontal-relative:text;mso-position-vertical:absolute;mso-position-vertical-relative:text;mso-height-percent:0;mso-height-relative:margin;v-text-anchor:top" o:gfxdata="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" filled="f" stroked="f">
+                <v:textbox>
+                  <w:txbxContent>
+                    <w:p>
+                      <w:pPr>
+                        <w:rPr>
+                          <w:color w:val="FF6600"/>
+                          <w:sz w:val="40"/>
+                          <w:szCs w:val="40"/>
+                        </w:rPr>
+                      </w:pPr>
+                      <w:r>
+                        <w:rPr>
+                          <w:color w:val="FF6600"/>
+                          <w:sz w:val="40"/>
+                          <w:szCs w:val="40"/>
+                        </w:rPr>
+                        <w:t>Working with Remotes</w:t>
+                      </w:r>
+                    </w:p>
+                    <w:p>
+                      <w:pPr>
+                        <w:rPr>
+                          <w:rFonts w:hint="eastAsia"/>
+                        </w:rPr>
+                      </w:pPr>
+                      <w:r>
+                        <w:rPr>
+                          <w:rFonts w:hint="eastAsia"/>
+                        </w:rPr>
+                        <w:t>If you do not have a remote repository, you need to create it before do anything.</w:t>
+                      </w:r>
+                    </w:p>
+                    <w:p>
+                      <w:r>
+                        <w:t>For create a remote repository, one of the way is show below:</w:t>
+                      </w:r>
+                    </w:p>
+                    <w:p>
+                      <w:r>
+                        <w:t>Register in “github.com” if you don’t have an account.</w:t>
+                      </w:r>
+                    </w:p>
+                    <w:p>
+                      <w:r>
+                        <w:t>And the guide will guidance you how to do to create a repository.</w:t>
+                      </w:r>
+                    </w:p>
+                    <w:p>
+                      <w:r>
+                        <w:t>When you do all the work of the web, the commands will had been done show likes below:</w:t>
+                      </w:r>
+                    </w:p>
+                    <w:p>
+                      <w:r>
+                        <w:rPr>
+                          <w:noProof/>
+                        </w:rPr>
+                        <w:drawing>
+                          <wp:inline distT="0" distB="0" distL="0" distR="0" wp14:anchorId="7AA5EB54" wp14:editId="4A4200BB">
+                            <wp:extent cx="5074920" cy="1834226"/>
+                            <wp:effectExtent l="0" t="0" r="5080" b="0"/>
+                            <wp:docPr id="119" name="图片 9"/>
+                            <wp:cNvGraphicFramePr>
+                              <a:graphicFrameLocks xmlns:a="http://schemas.openxmlformats.org/drawingml/2006/main" noChangeAspect="1"/>
+                            </wp:cNvGraphicFramePr>
+                            <a:graphic xmlns:a="http://schemas.openxmlformats.org/drawingml/2006/main">
+                              <a:graphicData uri="http://schemas.openxmlformats.org/drawingml/2006/picture">
+                                <pic:pic xmlns:pic="http://schemas.openxmlformats.org/drawingml/2006/picture">
+                                  <pic:nvPicPr>
+                                    <pic:cNvPr id="0" name="Picture 9"/>
+                                    <pic:cNvPicPr>
+                                      <a:picLocks noChangeAspect="1" noChangeArrowheads="1"/>
+                                    </pic:cNvPicPr>
+                                  </pic:nvPicPr>
+                                  <pic:blipFill>
+                                    <a:blip r:embed="rId95">
+                                      <a:extLst>
+                                        <a:ext uri="{28A0092B-C50C-407E-A947-70E740481C1C}">
+                                          <a14:useLocalDpi xmlns:a14="http://schemas.microsoft.com/office/drawing/2010/main" val="0"/>
+                                        </a:ext>
+                                      </a:extLst>
+                                    </a:blip>
+                                    <a:srcRect/>
+                                    <a:stretch>
+                                      <a:fillRect/>
+                                    </a:stretch>
+                                  </pic:blipFill>
+                                  <pic:spPr bwMode="auto">
+                                    <a:xfrm>
+                                      <a:off x="0" y="0"/>
+                                      <a:ext cx="5074920" cy="1834226"/>
+                                    </a:xfrm>
+                                    <a:prstGeom prst="rect">
+                                      <a:avLst/>
+                                    </a:prstGeom>
+                                    <a:noFill/>
+                                    <a:ln>
+                                      <a:noFill/>
+                                    </a:ln>
+                                  </pic:spPr>
+                                </pic:pic>
+                              </a:graphicData>
+                            </a:graphic>
+                          </wp:inline>
+                        </w:drawing>
+                      </w:r>
+                    </w:p>
+                    <w:p>
+                      <w:r>
+                        <w:t>“git add remote …” means setting the remote url (I think).</w:t>
+                      </w:r>
+                    </w:p>
+                    <w:p>
+                      <w:r>
+                        <w:t>“git remote” means list the current relate remote, if nothing be showed include the “origin”, means that current git does not relate to any remote repository.</w:t>
+                      </w:r>
+                    </w:p>
+                    <w:p>
+                      <w:r>
+                        <w:t>“git push –u origin master” is that push your git’s master branch to the remote repository. Then this mybe request user name and password, this user name and password is that when you register in the web. After checked this, the pushing will be executed automatically.</w:t>
+                      </w:r>
+                    </w:p>
+                    <w:p/>
+                    <w:p>
+                      <w:r>
+                        <w:t>If you have the remote repository, you only need clone the repository from the remote when the first time at create your local git repository. It maybe shows like below:</w:t>
+                      </w:r>
+                    </w:p>
+                    <w:p>
+                      <w:r>
+                        <w:rPr>
+                          <w:noProof/>
+                        </w:rPr>
+                        <w:drawing>
+                          <wp:inline distT="0" distB="0" distL="0" distR="0" wp14:anchorId="6122F2A7" wp14:editId="14C3E004">
+                            <wp:extent cx="5074920" cy="3820450"/>
+                            <wp:effectExtent l="0" t="0" r="5080" b="0"/>
+                            <wp:docPr id="120" name="图片 10"/>
+                            <wp:cNvGraphicFramePr>
+                              <a:graphicFrameLocks xmlns:a="http://schemas.openxmlformats.org/drawingml/2006/main" noChangeAspect="1"/>
+                            </wp:cNvGraphicFramePr>
+                            <a:graphic xmlns:a="http://schemas.openxmlformats.org/drawingml/2006/main">
+                              <a:graphicData uri="http://schemas.openxmlformats.org/drawingml/2006/picture">
+                                <pic:pic xmlns:pic="http://schemas.openxmlformats.org/drawingml/2006/picture">
+                                  <pic:nvPicPr>
+                                    <pic:cNvPr id="0" name="Picture 10"/>
+                                    <pic:cNvPicPr>
+                                      <a:picLocks noChangeAspect="1" noChangeArrowheads="1"/>
+                                    </pic:cNvPicPr>
+                                  </pic:nvPicPr>
+                                  <pic:blipFill>
+                                    <a:blip r:embed="rId96">
+                                      <a:extLst>
+                                        <a:ext uri="{28A0092B-C50C-407E-A947-70E740481C1C}">
+                                          <a14:useLocalDpi xmlns:a14="http://schemas.microsoft.com/office/drawing/2010/main" val="0"/>
+                                        </a:ext>
+                                      </a:extLst>
+                                    </a:blip>
+                                    <a:srcRect/>
+                                    <a:stretch>
+                                      <a:fillRect/>
+                                    </a:stretch>
+                                  </pic:blipFill>
+                                  <pic:spPr bwMode="auto">
+                                    <a:xfrm>
+                                      <a:off x="0" y="0"/>
+                                      <a:ext cx="5074920" cy="3820450"/>
+                                    </a:xfrm>
+                                    <a:prstGeom prst="rect">
+                                      <a:avLst/>
+                                    </a:prstGeom>
+                                    <a:noFill/>
+                                    <a:ln>
+                                      <a:noFill/>
+                                    </a:ln>
+                                  </pic:spPr>
+                                </pic:pic>
+                              </a:graphicData>
+                            </a:graphic>
+                          </wp:inline>
+                        </w:drawing>
+                      </w:r>
+                    </w:p>
+                  </w:txbxContent>
+                </v:textbox>
+                <w10:wrap type="square"/>
+              </v:shape>
+            </w:pict>
+          </mc:Fallback>
+        </mc:AlternateContent>
+      </w:r>
     </w:p>
     <w:p>
       <w:pPr>
         <w:widowControl/>
         <w:jc w:val="left"/>
       </w:pPr>
+      <w:r>
+        <w:rPr>
+          <w:noProof/>
+        </w:rPr>
+        <mc:AlternateContent>
+          <mc:Choice Requires="wps">
+            <w:drawing>
+              <wp:anchor distT="0" distB="0" distL="114300" distR="114300" simplePos="0" relativeHeight="251762688" behindDoc="0" locked="0" layoutInCell="1" allowOverlap="1" wp14:anchorId="365D1534" wp14:editId="52B1D0E6">
+                <wp:simplePos x="0" y="0"/>
+                <wp:positionH relativeFrom="column">
+                  <wp:posOffset>0</wp:posOffset>
+                </wp:positionH>
+                <wp:positionV relativeFrom="paragraph">
+                  <wp:posOffset>0</wp:posOffset>
+                </wp:positionV>
+                <wp:extent cx="5257800" cy="8890000"/>
+                <wp:effectExtent l="0" t="0" r="0" b="0"/>
+                <wp:wrapSquare wrapText="bothSides"/>
+                <wp:docPr id="121" name="文本框 121"/>
+                <wp:cNvGraphicFramePr/>
+                <a:graphic xmlns:a="http://schemas.openxmlformats.org/drawingml/2006/main">
+                  <a:graphicData uri="http://schemas.microsoft.com/office/word/2010/wordprocessingShape">
+                    <wps:wsp>
+                      <wps:cNvSpPr txBox="1"/>
+                      <wps:spPr>
+                        <a:xfrm>
+                          <a:off x="0" y="0"/>
+                          <a:ext cx="5257800" cy="8890000"/>
+                        </a:xfrm>
+                        <a:prstGeom prst="rect">
+                          <a:avLst/>
+                        </a:prstGeom>
+                        <a:noFill/>
+                        <a:ln>
+                          <a:noFill/>
+                        </a:ln>
+                        <a:effectLst/>
+                        <a:extLst>
+                          <a:ext uri="{C572A759-6A51-4108-AA02-DFA0A04FC94B}">
+                            <ma14:wrappingTextBoxFlag xmlns:ma14="http://schemas.microsoft.com/office/mac/drawingml/2011/main"/>
+                          </a:ext>
+                        </a:extLst>
+                      </wps:spPr>
+                      <wps:style>
+                        <a:lnRef idx="0">
+                          <a:schemeClr val="accent1"/>
+                        </a:lnRef>
+                        <a:fillRef idx="0">
+                          <a:schemeClr val="accent1"/>
+                        </a:fillRef>
+                        <a:effectRef idx="0">
+                          <a:schemeClr val="accent1"/>
+                        </a:effectRef>
+                        <a:fontRef idx="minor">
+                          <a:schemeClr val="dk1"/>
+                        </a:fontRef>
+                      </wps:style>
+                      <wps:txbx>
+                        <w:txbxContent>
+                          <w:p>
+                            <w:r>
+                              <w:t>After you relate to the remote repository, when you want to push your commit to the remote repository, use “git push origin master” to accomplish.</w:t>
+                            </w:r>
+                          </w:p>
+                          <w:p>
+                            <w:r>
+                              <w:t>Origin—the destination of remote.</w:t>
+                            </w:r>
+                          </w:p>
+                          <w:p>
+                            <w:r>
+                              <w:t>Master—the branch of local git to push.</w:t>
+                            </w:r>
+                          </w:p>
+                          <w:p>
+                            <w:r>
+                              <w:rPr>
+                                <w:rFonts w:hint="eastAsia"/>
+                              </w:rPr>
+                              <w:t xml:space="preserve">And you can get the new version from remote use </w:t>
+                            </w:r>
+                            <w:r>
+                              <w:t>“git fetch origin”. This will re-get from the remote.</w:t>
+                            </w:r>
+                          </w:p>
+                          <w:p>
+                            <w:r>
+                              <w:rPr>
+                                <w:noProof/>
+                              </w:rPr>
+                              <w:drawing>
+                                <wp:inline distT="0" distB="0" distL="0" distR="0" wp14:anchorId="29792916" wp14:editId="24423219">
+                                  <wp:extent cx="4925060" cy="3159760"/>
+                                  <wp:effectExtent l="0" t="0" r="2540" b="0"/>
+                                  <wp:docPr id="123" name="图片 11"/>
+                                  <wp:cNvGraphicFramePr>
+                                    <a:graphicFrameLocks xmlns:a="http://schemas.openxmlformats.org/drawingml/2006/main" noChangeAspect="1"/>
+                                  </wp:cNvGraphicFramePr>
+                                  <a:graphic xmlns:a="http://schemas.openxmlformats.org/drawingml/2006/main">
+                                    <a:graphicData uri="http://schemas.openxmlformats.org/drawingml/2006/picture">
+                                      <pic:pic xmlns:pic="http://schemas.openxmlformats.org/drawingml/2006/picture">
+                                        <pic:nvPicPr>
+                                          <pic:cNvPr id="0" name="Picture 11"/>
+                                          <pic:cNvPicPr>
+                                            <a:picLocks noChangeAspect="1" noChangeArrowheads="1"/>
+                                          </pic:cNvPicPr>
+                                        </pic:nvPicPr>
+                                        <pic:blipFill>
+                                          <a:blip r:embed="rId97">
+                                            <a:extLst>
+                                              <a:ext uri="{28A0092B-C50C-407E-A947-70E740481C1C}">
+                                                <a14:useLocalDpi xmlns:a14="http://schemas.microsoft.com/office/drawing/2010/main" val="0"/>
+                                              </a:ext>
+                                            </a:extLst>
+                                          </a:blip>
+                                          <a:srcRect/>
+                                          <a:stretch>
+                                            <a:fillRect/>
+                                          </a:stretch>
+                                        </pic:blipFill>
+                                        <pic:spPr bwMode="auto">
+                                          <a:xfrm>
+                                            <a:off x="0" y="0"/>
+                                            <a:ext cx="4925060" cy="3159760"/>
+                                          </a:xfrm>
+                                          <a:prstGeom prst="rect">
+                                            <a:avLst/>
+                                          </a:prstGeom>
+                                          <a:noFill/>
+                                          <a:ln>
+                                            <a:noFill/>
+                                          </a:ln>
+                                        </pic:spPr>
+                                      </pic:pic>
+                                    </a:graphicData>
+                                  </a:graphic>
+                                </wp:inline>
+                              </w:drawing>
+                            </w:r>
+                          </w:p>
+                          <w:p>
+                            <w:r>
+                              <w:t>I use two terminate to test this. One is push and the other one is fetch.</w:t>
+                            </w:r>
+                          </w:p>
+                          <w:p>
+                            <w:r>
+                              <w:t>Because when you local git-repo is the same to the remote git-repo the “fetch” does nothing.</w:t>
+                            </w:r>
+                          </w:p>
+                          <w:p>
+                            <w:pPr>
+                              <w:widowControl/>
+                              <w:autoSpaceDE w:val="0"/>
+                              <w:autoSpaceDN w:val="0"/>
+                              <w:adjustRightInd w:val="0"/>
+                              <w:spacing w:after="240"/>
+                              <w:jc w:val="left"/>
+                              <w:rPr>
+                                <w:rFonts w:ascii="Times" w:hAnsi="Times" w:cs="Times"/>
+                                <w:kern w:val="0"/>
+                              </w:rPr>
+                            </w:pPr>
+                            <w:r>
+                              <w:rPr>
+                                <w:rFonts w:ascii="Times" w:hAnsi="Times" w:cs="Times"/>
+                                <w:kern w:val="0"/>
+                                <w:sz w:val="26"/>
+                                <w:szCs w:val="26"/>
+                              </w:rPr>
+                              <w:t xml:space="preserve">If you want to see more information about a particular remote, you can use the </w:t>
+                            </w:r>
+                            <w:r>
+                              <w:rPr>
+                                <w:rFonts w:ascii="Times" w:hAnsi="Times" w:cs="Times"/>
+                                <w:kern w:val="0"/>
+                              </w:rPr>
+                              <w:t xml:space="preserve">git remote show [remote-name] </w:t>
+                            </w:r>
+                            <w:r>
+                              <w:rPr>
+                                <w:rFonts w:ascii="Times" w:hAnsi="Times" w:cs="Times"/>
+                                <w:kern w:val="0"/>
+                                <w:sz w:val="26"/>
+                                <w:szCs w:val="26"/>
+                              </w:rPr>
+                              <w:t xml:space="preserve">command. If you run this command with a particular shortname, such as </w:t>
+                            </w:r>
+                            <w:r>
+                              <w:rPr>
+                                <w:rFonts w:ascii="Times" w:hAnsi="Times" w:cs="Times"/>
+                                <w:kern w:val="0"/>
+                              </w:rPr>
+                              <w:t xml:space="preserve">origin, </w:t>
+                            </w:r>
+                            <w:r>
+                              <w:rPr>
+                                <w:rFonts w:ascii="Times" w:hAnsi="Times" w:cs="Times"/>
+                                <w:kern w:val="0"/>
+                                <w:sz w:val="26"/>
+                                <w:szCs w:val="26"/>
+                              </w:rPr>
+                              <w:t>you get something like this:</w:t>
+                            </w:r>
+                          </w:p>
+                          <w:p>
+                            <w:r>
+                              <w:rPr>
+                                <w:noProof/>
+                              </w:rPr>
+                              <w:drawing>
+                                <wp:inline distT="0" distB="0" distL="0" distR="0" wp14:anchorId="0C75C757" wp14:editId="71B5CCD4">
+                                  <wp:extent cx="4418330" cy="2181860"/>
+                                  <wp:effectExtent l="0" t="0" r="1270" b="2540"/>
+                                  <wp:docPr id="124" name="图片 12"/>
+                                  <wp:cNvGraphicFramePr>
+                                    <a:graphicFrameLocks xmlns:a="http://schemas.openxmlformats.org/drawingml/2006/main" noChangeAspect="1"/>
+                                  </wp:cNvGraphicFramePr>
+                                  <a:graphic xmlns:a="http://schemas.openxmlformats.org/drawingml/2006/main">
+                                    <a:graphicData uri="http://schemas.openxmlformats.org/drawingml/2006/picture">
+                                      <pic:pic xmlns:pic="http://schemas.openxmlformats.org/drawingml/2006/picture">
+                                        <pic:nvPicPr>
+                                          <pic:cNvPr id="0" name="Picture 12"/>
+                                          <pic:cNvPicPr>
+                                            <a:picLocks noChangeAspect="1" noChangeArrowheads="1"/>
+                                          </pic:cNvPicPr>
+                                        </pic:nvPicPr>
+                                        <pic:blipFill>
+                                          <a:blip r:embed="rId98">
+                                            <a:extLst>
+                                              <a:ext uri="{28A0092B-C50C-407E-A947-70E740481C1C}">
+                                                <a14:useLocalDpi xmlns:a14="http://schemas.microsoft.com/office/drawing/2010/main" val="0"/>
+                                              </a:ext>
+                                            </a:extLst>
+                                          </a:blip>
+                                          <a:srcRect/>
+                                          <a:stretch>
+                                            <a:fillRect/>
+                                          </a:stretch>
+                                        </pic:blipFill>
+                                        <pic:spPr bwMode="auto">
+                                          <a:xfrm>
+                                            <a:off x="0" y="0"/>
+                                            <a:ext cx="4418330" cy="2181860"/>
+                                          </a:xfrm>
+                                          <a:prstGeom prst="rect">
+                                            <a:avLst/>
+                                          </a:prstGeom>
+                                          <a:noFill/>
+                                          <a:ln>
+                                            <a:noFill/>
+                                          </a:ln>
+                                        </pic:spPr>
+                                      </pic:pic>
+                                    </a:graphicData>
+                                  </a:graphic>
+                                </wp:inline>
+                              </w:drawing>
+                            </w:r>
+                          </w:p>
+                          <w:p>
+                            <w:r>
+                              <w:t>This command shows push and fetch url and merge branch.</w:t>
+                            </w:r>
+                          </w:p>
+                        </w:txbxContent>
+                      </wps:txbx>
+                      <wps:bodyPr rot="0" spcFirstLastPara="0" vertOverflow="overflow" horzOverflow="overflow" vert="horz" wrap="square" lIns="91440" tIns="45720" rIns="91440" bIns="45720" numCol="1" spcCol="0" rtlCol="0" fromWordArt="0" anchor="t" anchorCtr="0" forceAA="0" compatLnSpc="1">
+                        <a:prstTxWarp prst="textNoShape">
+                          <a:avLst/>
+                        </a:prstTxWarp>
+                        <a:noAutofit/>
+                      </wps:bodyPr>
+                    </wps:wsp>
+                  </a:graphicData>
+                </a:graphic>
+                <wp14:sizeRelV relativeFrom="margin">
+                  <wp14:pctHeight>0</wp14:pctHeight>
+                </wp14:sizeRelV>
+              </wp:anchor>
+            </w:drawing>
+          </mc:Choice>
+          <mc:Fallback>
+            <w:pict>
+              <v:shape id="文本框 121" o:spid="_x0000_s1091" type="#_x0000_t202" style="position:absolute;margin-left:0;margin-top:0;width:414pt;height:700pt;z-index:251762688;visibility:visible;mso-wrap-style:square;mso-height-percent:0;mso-wrap-distance-left:9pt;mso-wrap-distance-top:0;mso-wrap-distance-right:9pt;mso-wrap-distance-bottom:0;mso-position-horizontal:absolute;mso-position-horizontal-relative:text;mso-position-vertical:absolute;mso-position-vertical-relative:text;mso-height-percent:0;mso-height-relative:margin;v-text-anchor:top" o:gfxdata="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" filled="f" stroked="f">
+                <v:textbox>
+                  <w:txbxContent>
+                    <w:p>
+                      <w:r>
+                        <w:t>After you relate to the remote repository, when you want to push your commit to the remote repository, use “git push origin master” to accomplish.</w:t>
+                      </w:r>
+                    </w:p>
+                    <w:p>
+                      <w:r>
+                        <w:t>Origin—the destination of remote.</w:t>
+                      </w:r>
+                    </w:p>
+                    <w:p>
+                      <w:r>
+                        <w:t>Master—the branch of local git to push.</w:t>
+                      </w:r>
+                    </w:p>
+                    <w:p>
+                      <w:r>
+                        <w:rPr>
+                          <w:rFonts w:hint="eastAsia"/>
+                        </w:rPr>
+                        <w:t xml:space="preserve">And you can get the new version from remote use </w:t>
+                      </w:r>
+                      <w:r>
+                        <w:t>“git fetch origin”. This will re-get from the remote.</w:t>
+                      </w:r>
+                    </w:p>
+                    <w:p>
+                      <w:r>
+                        <w:rPr>
+                          <w:noProof/>
+                        </w:rPr>
+                        <w:drawing>
+                          <wp:inline distT="0" distB="0" distL="0" distR="0" wp14:anchorId="29792916" wp14:editId="24423219">
+                            <wp:extent cx="4925060" cy="3159760"/>
+                            <wp:effectExtent l="0" t="0" r="2540" b="0"/>
+                            <wp:docPr id="123" name="图片 11"/>
+                            <wp:cNvGraphicFramePr>
+                              <a:graphicFrameLocks xmlns:a="http://schemas.openxmlformats.org/drawingml/2006/main" noChangeAspect="1"/>
+                            </wp:cNvGraphicFramePr>
+                            <a:graphic xmlns:a="http://schemas.openxmlformats.org/drawingml/2006/main">
+                              <a:graphicData uri="http://schemas.openxmlformats.org/drawingml/2006/picture">
+                                <pic:pic xmlns:pic="http://schemas.openxmlformats.org/drawingml/2006/picture">
+                                  <pic:nvPicPr>
+                                    <pic:cNvPr id="0" name="Picture 11"/>
+                                    <pic:cNvPicPr>
+                                      <a:picLocks noChangeAspect="1" noChangeArrowheads="1"/>
+                                    </pic:cNvPicPr>
+                                  </pic:nvPicPr>
+                                  <pic:blipFill>
+                                    <a:blip r:embed="rId97">
+                                      <a:extLst>
+                                        <a:ext uri="{28A0092B-C50C-407E-A947-70E740481C1C}">
+                                          <a14:useLocalDpi xmlns:a14="http://schemas.microsoft.com/office/drawing/2010/main" val="0"/>
+                                        </a:ext>
+                                      </a:extLst>
+                                    </a:blip>
+                                    <a:srcRect/>
+                                    <a:stretch>
+                                      <a:fillRect/>
+                                    </a:stretch>
+                                  </pic:blipFill>
+                                  <pic:spPr bwMode="auto">
+                                    <a:xfrm>
+                                      <a:off x="0" y="0"/>
+                                      <a:ext cx="4925060" cy="3159760"/>
+                                    </a:xfrm>
+                                    <a:prstGeom prst="rect">
+                                      <a:avLst/>
+                                    </a:prstGeom>
+                                    <a:noFill/>
+                                    <a:ln>
+                                      <a:noFill/>
+                                    </a:ln>
+                                  </pic:spPr>
+                                </pic:pic>
+                              </a:graphicData>
+                            </a:graphic>
+                          </wp:inline>
+                        </w:drawing>
+                      </w:r>
+                    </w:p>
+                    <w:p>
+                      <w:r>
+                        <w:t>I use two terminate to test this. One is push and the other one is fetch.</w:t>
+                      </w:r>
+                    </w:p>
+                    <w:p>
+                      <w:r>
+                        <w:t>Because when you local git-repo is the same to the remote git-repo the “fetch” does nothing.</w:t>
+                      </w:r>
+                    </w:p>
+                    <w:p>
+                      <w:pPr>
+                        <w:widowControl/>
+                        <w:autoSpaceDE w:val="0"/>
+                        <w:autoSpaceDN w:val="0"/>
+                        <w:adjustRightInd w:val="0"/>
+                        <w:spacing w:after="240"/>
+                        <w:jc w:val="left"/>
+                        <w:rPr>
+                          <w:rFonts w:ascii="Times" w:hAnsi="Times" w:cs="Times"/>
+                          <w:kern w:val="0"/>
+                        </w:rPr>
+                      </w:pPr>
+                      <w:r>
+                        <w:rPr>
+                          <w:rFonts w:ascii="Times" w:hAnsi="Times" w:cs="Times"/>
+                          <w:kern w:val="0"/>
+                          <w:sz w:val="26"/>
+                          <w:szCs w:val="26"/>
+                        </w:rPr>
+                        <w:t xml:space="preserve">If you want to see more information about a particular remote, you can use the </w:t>
+                      </w:r>
+                      <w:r>
+                        <w:rPr>
+                          <w:rFonts w:ascii="Times" w:hAnsi="Times" w:cs="Times"/>
+                          <w:kern w:val="0"/>
+                        </w:rPr>
+                        <w:t xml:space="preserve">git remote show [remote-name] </w:t>
+                      </w:r>
+                      <w:r>
+                        <w:rPr>
+                          <w:rFonts w:ascii="Times" w:hAnsi="Times" w:cs="Times"/>
+                          <w:kern w:val="0"/>
+                          <w:sz w:val="26"/>
+                          <w:szCs w:val="26"/>
+                        </w:rPr>
+                        <w:t xml:space="preserve">command. If you run this command with a particular shortname, such as </w:t>
+                      </w:r>
+                      <w:r>
+                        <w:rPr>
+                          <w:rFonts w:ascii="Times" w:hAnsi="Times" w:cs="Times"/>
+                          <w:kern w:val="0"/>
+                        </w:rPr>
+                        <w:t xml:space="preserve">origin, </w:t>
+                      </w:r>
+                      <w:r>
+                        <w:rPr>
+                          <w:rFonts w:ascii="Times" w:hAnsi="Times" w:cs="Times"/>
+                          <w:kern w:val="0"/>
+                          <w:sz w:val="26"/>
+                          <w:szCs w:val="26"/>
+                        </w:rPr>
+                        <w:t>you get something like this:</w:t>
+                      </w:r>
+                    </w:p>
+                    <w:p>
+                      <w:r>
+                        <w:rPr>
+                          <w:noProof/>
+                        </w:rPr>
+                        <w:drawing>
+                          <wp:inline distT="0" distB="0" distL="0" distR="0" wp14:anchorId="0C75C757" wp14:editId="71B5CCD4">
+                            <wp:extent cx="4418330" cy="2181860"/>
+                            <wp:effectExtent l="0" t="0" r="1270" b="2540"/>
+                            <wp:docPr id="124" name="图片 12"/>
+                            <wp:cNvGraphicFramePr>
+                              <a:graphicFrameLocks xmlns:a="http://schemas.openxmlformats.org/drawingml/2006/main" noChangeAspect="1"/>
+                            </wp:cNvGraphicFramePr>
+                            <a:graphic xmlns:a="http://schemas.openxmlformats.org/drawingml/2006/main">
+                              <a:graphicData uri="http://schemas.openxmlformats.org/drawingml/2006/picture">
+                                <pic:pic xmlns:pic="http://schemas.openxmlformats.org/drawingml/2006/picture">
+                                  <pic:nvPicPr>
+                                    <pic:cNvPr id="0" name="Picture 12"/>
+                                    <pic:cNvPicPr>
+                                      <a:picLocks noChangeAspect="1" noChangeArrowheads="1"/>
+                                    </pic:cNvPicPr>
+                                  </pic:nvPicPr>
+                                  <pic:blipFill>
+                                    <a:blip r:embed="rId98">
+                                      <a:extLst>
+                                        <a:ext uri="{28A0092B-C50C-407E-A947-70E740481C1C}">
+                                          <a14:useLocalDpi xmlns:a14="http://schemas.microsoft.com/office/drawing/2010/main" val="0"/>
+                                        </a:ext>
+                                      </a:extLst>
+                                    </a:blip>
+                                    <a:srcRect/>
+                                    <a:stretch>
+                                      <a:fillRect/>
+                                    </a:stretch>
+                                  </pic:blipFill>
+                                  <pic:spPr bwMode="auto">
+                                    <a:xfrm>
+                                      <a:off x="0" y="0"/>
+                                      <a:ext cx="4418330" cy="2181860"/>
+                                    </a:xfrm>
+                                    <a:prstGeom prst="rect">
+                                      <a:avLst/>
+                                    </a:prstGeom>
+                                    <a:noFill/>
+                                    <a:ln>
+                                      <a:noFill/>
+                                    </a:ln>
+                                  </pic:spPr>
+                                </pic:pic>
+                              </a:graphicData>
+                            </a:graphic>
+                          </wp:inline>
+                        </w:drawing>
+                      </w:r>
+                    </w:p>
+                    <w:p>
+                      <w:r>
+                        <w:t>This command shows push and fetch url and merge branch.</w:t>
+                      </w:r>
+                    </w:p>
+                  </w:txbxContent>
+                </v:textbox>
+                <w10:wrap type="square"/>
+              </v:shape>
+            </w:pict>
+          </mc:Fallback>
+        </mc:AlternateContent>
+      </w:r>
       <w:r>
         <w:br w:type="page"/>
       </w:r>
@@ -12450,6 +13392,163 @@
         <w:widowControl/>
         <w:jc w:val="left"/>
       </w:pPr>
+      <w:r>
+        <w:rPr>
+          <w:noProof/>
+        </w:rPr>
+        <mc:AlternateContent>
+          <mc:Choice Requires="wps">
+            <w:drawing>
+              <wp:anchor distT="0" distB="0" distL="114300" distR="114300" simplePos="0" relativeHeight="251764736" behindDoc="0" locked="0" layoutInCell="1" allowOverlap="1" wp14:anchorId="33A547F5" wp14:editId="18B710A8">
+                <wp:simplePos x="0" y="0"/>
+                <wp:positionH relativeFrom="column">
+                  <wp:posOffset>0</wp:posOffset>
+                </wp:positionH>
+                <wp:positionV relativeFrom="paragraph">
+                  <wp:posOffset>0</wp:posOffset>
+                </wp:positionV>
+                <wp:extent cx="5257800" cy="8890000"/>
+                <wp:effectExtent l="0" t="0" r="0" b="0"/>
+                <wp:wrapSquare wrapText="bothSides"/>
+                <wp:docPr id="122" name="文本框 122"/>
+                <wp:cNvGraphicFramePr/>
+                <a:graphic xmlns:a="http://schemas.openxmlformats.org/drawingml/2006/main">
+                  <a:graphicData uri="http://schemas.microsoft.com/office/word/2010/wordprocessingShape">
+                    <wps:wsp>
+                      <wps:cNvSpPr txBox="1"/>
+                      <wps:spPr>
+                        <a:xfrm>
+                          <a:off x="0" y="0"/>
+                          <a:ext cx="5257800" cy="8890000"/>
+                        </a:xfrm>
+                        <a:prstGeom prst="rect">
+                          <a:avLst/>
+                        </a:prstGeom>
+                        <a:noFill/>
+                        <a:ln>
+                          <a:noFill/>
+                        </a:ln>
+                        <a:effectLst/>
+                        <a:extLst>
+                          <a:ext uri="{C572A759-6A51-4108-AA02-DFA0A04FC94B}">
+                            <ma14:wrappingTextBoxFlag xmlns:ma14="http://schemas.microsoft.com/office/mac/drawingml/2011/main"/>
+                          </a:ext>
+                        </a:extLst>
+                      </wps:spPr>
+                      <wps:style>
+                        <a:lnRef idx="0">
+                          <a:schemeClr val="accent1"/>
+                        </a:lnRef>
+                        <a:fillRef idx="0">
+                          <a:schemeClr val="accent1"/>
+                        </a:fillRef>
+                        <a:effectRef idx="0">
+                          <a:schemeClr val="accent1"/>
+                        </a:effectRef>
+                        <a:fontRef idx="minor">
+                          <a:schemeClr val="dk1"/>
+                        </a:fontRef>
+                      </wps:style>
+                      <wps:txbx>
+                        <w:txbxContent>
+                          <w:p>
+                            <w:r>
+                              <w:t>Renaming Remotes</w:t>
+                            </w:r>
+                          </w:p>
+                          <w:p>
+                            <w:r>
+                              <w:t>The name is a reference to the url, the name been created like:</w:t>
+                            </w:r>
+                          </w:p>
+                          <w:p>
+                            <w:r>
+                              <w:t>“git remote add temName url”.</w:t>
+                            </w:r>
+                          </w:p>
+                          <w:p>
+                            <w:r>
+                              <w:t>temName=url.</w:t>
+                            </w:r>
+                          </w:p>
+                          <w:p>
+                            <w:r>
+                              <w:t>The url is the actual and full url of your remote git-repo, and the name been given by you. Then the rename is rename the temName, such as from temName to abcd. But the url does not change.</w:t>
+                            </w:r>
+                          </w:p>
+                          <w:p>
+                            <w:r>
+                              <w:t>If you make a name for the remote git-repo, when you list the remote “git remote” it will list the name, else only list “origin”.</w:t>
+                            </w:r>
+                          </w:p>
+                          <w:p>
+                            <w:bookmarkStart w:id="0" w:name="_GoBack"/>
+                            <w:bookmarkEnd w:id="0"/>
+                          </w:p>
+                        </w:txbxContent>
+                      </wps:txbx>
+                      <wps:bodyPr rot="0" spcFirstLastPara="0" vertOverflow="overflow" horzOverflow="overflow" vert="horz" wrap="square" lIns="91440" tIns="45720" rIns="91440" bIns="45720" numCol="1" spcCol="0" rtlCol="0" fromWordArt="0" anchor="t" anchorCtr="0" forceAA="0" compatLnSpc="1">
+                        <a:prstTxWarp prst="textNoShape">
+                          <a:avLst/>
+                        </a:prstTxWarp>
+                        <a:noAutofit/>
+                      </wps:bodyPr>
+                    </wps:wsp>
+                  </a:graphicData>
+                </a:graphic>
+                <wp14:sizeRelV relativeFrom="margin">
+                  <wp14:pctHeight>0</wp14:pctHeight>
+                </wp14:sizeRelV>
+              </wp:anchor>
+            </w:drawing>
+          </mc:Choice>
+          <mc:Fallback>
+            <w:pict>
+              <v:shape id="文本框 122" o:spid="_x0000_s1092" type="#_x0000_t202" style="position:absolute;margin-left:0;margin-top:0;width:414pt;height:700pt;z-index:251764736;visibility:visible;mso-wrap-style:square;mso-height-percent:0;mso-wrap-distance-left:9pt;mso-wrap-distance-top:0;mso-wrap-distance-right:9pt;mso-wrap-distance-bottom:0;mso-position-horizontal:absolute;mso-position-horizontal-relative:text;mso-position-vertical:absolute;mso-position-vertical-relative:text;mso-height-percent:0;mso-height-relative:margin;v-text-anchor:top" o:gfxdata="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" filled="f" stroked="f">
+                <v:textbox>
+                  <w:txbxContent>
+                    <w:p>
+                      <w:r>
+                        <w:t>Renaming Remotes</w:t>
+                      </w:r>
+                    </w:p>
+                    <w:p>
+                      <w:r>
+                        <w:t>The name is a reference to the url, the name been created like:</w:t>
+                      </w:r>
+                    </w:p>
+                    <w:p>
+                      <w:r>
+                        <w:t>“git remote add temName url”.</w:t>
+                      </w:r>
+                    </w:p>
+                    <w:p>
+                      <w:r>
+                        <w:t>temName=url.</w:t>
+                      </w:r>
+                    </w:p>
+                    <w:p>
+                      <w:r>
+                        <w:t>The url is the actual and full url of your remote git-repo, and the name been given by you. Then the rename is rename the temName, such as from temName to abcd. But the url does not change.</w:t>
+                      </w:r>
+                    </w:p>
+                    <w:p>
+                      <w:r>
+                        <w:t>If you make a name for the remote git-repo, when you list the remote “git remote” it will list the name, else only list “origin”.</w:t>
+                      </w:r>
+                    </w:p>
+                    <w:p>
+                      <w:bookmarkStart w:id="1" w:name="_GoBack"/>
+                      <w:bookmarkEnd w:id="1"/>
+                    </w:p>
+                  </w:txbxContent>
+                </v:textbox>
+                <w10:wrap type="square"/>
+              </v:shape>
+            </w:pict>
+          </mc:Fallback>
+        </mc:AlternateContent>
+      </w:r>
       <w:r>
         <w:br w:type="page"/>
       </w:r>
@@ -12525,14 +13624,6 @@
                                 <w:szCs w:val="40"/>
                               </w:rPr>
                             </w:pPr>
-                            <w:r>
-                              <w:rPr>
-                                <w:color w:val="FF6600"/>
-                                <w:sz w:val="40"/>
-                                <w:szCs w:val="40"/>
-                              </w:rPr>
-                              <w:t>Working with Remotes</w:t>
-                            </w:r>
                           </w:p>
                         </w:txbxContent>
                       </wps:txbx>
@@ -12550,7 +13641,7 @@
           </mc:Choice>
           <mc:Fallback>
             <w:pict>
-              <v:shape id="文本框 113" o:spid="_x0000_s1087" type="#_x0000_t202" style="position:absolute;margin-left:0;margin-top:0;width:414pt;height:330pt;z-index:251752448;visibility:visible;mso-wrap-style:square;mso-wrap-distance-left:9pt;mso-wrap-distance-top:0;mso-wrap-distance-right:9pt;mso-wrap-distance-bottom:0;mso-position-horizontal:absolute;mso-position-horizontal-relative:text;mso-position-vertical:absolute;mso-position-vertical-relative:text;v-text-anchor:top" o:gfxdata="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" filled="f" stroked="f">
+              <v:shape id="文本框 113" o:spid="_x0000_s1093" type="#_x0000_t202" style="position:absolute;margin-left:0;margin-top:0;width:414pt;height:330pt;z-index:251752448;visibility:visible;mso-wrap-style:square;mso-wrap-distance-left:9pt;mso-wrap-distance-top:0;mso-wrap-distance-right:9pt;mso-wrap-distance-bottom:0;mso-position-horizontal:absolute;mso-position-horizontal-relative:text;mso-position-vertical:absolute;mso-position-vertical-relative:text;v-text-anchor:top" o:gfxdata="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" filled="f" stroked="f">
                 <v:textbox>
                   <w:txbxContent>
                     <w:p>
@@ -12561,14 +13652,6 @@
                           <w:szCs w:val="40"/>
                         </w:rPr>
                       </w:pPr>
-                      <w:r>
-                        <w:rPr>
-                          <w:color w:val="FF6600"/>
-                          <w:sz w:val="40"/>
-                          <w:szCs w:val="40"/>
-                        </w:rPr>
-                        <w:t>Working with Remotes</w:t>
-                      </w:r>
                     </w:p>
                   </w:txbxContent>
                 </v:textbox>
@@ -12877,8 +13960,8 @@
       </w:r>
     </w:p>
     <w:sectPr>
-      <w:footerReference w:type="even" r:id="rId95"/>
-      <w:footerReference w:type="default" r:id="rId96"/>
+      <w:footerReference w:type="even" r:id="rId99"/>
+      <w:footerReference w:type="default" r:id="rId100"/>
       <w:pgSz w:w="11900" w:h="16840"/>
       <w:pgMar w:top="1440" w:right="1800" w:bottom="1440" w:left="1800" w:header="851" w:footer="992" w:gutter="0"/>
       <w:cols w:space="425"/>
@@ -14908,7 +15991,7 @@
 </file>
 
 <file path=customXml/itemProps1.xml><?xml version="1.0" encoding="utf-8"?>
-<ds:datastoreItem xmlns:ds="http://schemas.openxmlformats.org/officeDocument/2006/customXml" ds:itemID="{3480D09F-ED24-4C41-8BBF-13C5C4A41EFF}">
+<ds:datastoreItem xmlns:ds="http://schemas.openxmlformats.org/officeDocument/2006/customXml" ds:itemID="{2CCF31C7-3558-7A45-90F5-94FA4ADB1B9F}">
   <ds:schemaRefs>
     <ds:schemaRef ds:uri="http://schemas.openxmlformats.org/officeDocument/2006/bibliography"/>
   </ds:schemaRefs>

</xml_diff>

<commit_message>
End of remote topic.
</commit_message>
<xml_diff>
--- a/git_basics.docx
+++ b/git_basics.docx
@@ -12889,7 +12889,7 @@
         <mc:AlternateContent>
           <mc:Choice Requires="wps">
             <w:drawing>
-              <wp:anchor distT="0" distB="0" distL="114300" distR="114300" simplePos="0" relativeHeight="251762688" behindDoc="0" locked="0" layoutInCell="1" allowOverlap="1" wp14:anchorId="365D1534" wp14:editId="52B1D0E6">
+              <wp:anchor distT="0" distB="0" distL="114300" distR="114300" simplePos="0" relativeHeight="251762688" behindDoc="0" locked="0" layoutInCell="1" allowOverlap="1" wp14:anchorId="365D1534" wp14:editId="658AE035">
                 <wp:simplePos x="0" y="0"/>
                 <wp:positionH relativeFrom="column">
                   <wp:posOffset>0</wp:posOffset>
@@ -13028,8 +13028,19 @@
                             </w:r>
                           </w:p>
                           <w:p>
-                            <w:r>
-                              <w:t>Because when you local git-repo is the same to the remote git-repo the “fetch” does nothing.</w:t>
+                            <w:pPr>
+                              <w:jc w:val="left"/>
+                            </w:pPr>
+                            <w:r>
+                              <w:t>Because when you local git-repo is the same to the remote git-repo the “fetch” does nothing. When you use “fetch”, you maybe need to merge origin/master with local master, if you use “git remote show origin” get the info “local out of date”, use need merge manually. To see the diff use “git log master ..origin/m-</w:t>
+                            </w:r>
+                          </w:p>
+                          <w:p>
+                            <w:pPr>
+                              <w:jc w:val="left"/>
+                            </w:pPr>
+                            <w:r>
+                              <w:t>aster”, and to merge use “git merge origin/master”.</w:t>
                             </w:r>
                           </w:p>
                           <w:p>
@@ -13049,42 +13060,8 @@
                               <w:rPr>
                                 <w:rFonts w:ascii="Times" w:hAnsi="Times" w:cs="Times"/>
                                 <w:kern w:val="0"/>
-                                <w:sz w:val="26"/>
-                                <w:szCs w:val="26"/>
                               </w:rPr>
-                              <w:t xml:space="preserve">If you want to see more information about a particular remote, you can use the </w:t>
-                            </w:r>
-                            <w:r>
-                              <w:rPr>
-                                <w:rFonts w:ascii="Times" w:hAnsi="Times" w:cs="Times"/>
-                                <w:kern w:val="0"/>
-                              </w:rPr>
-                              <w:t xml:space="preserve">git remote show [remote-name] </w:t>
-                            </w:r>
-                            <w:r>
-                              <w:rPr>
-                                <w:rFonts w:ascii="Times" w:hAnsi="Times" w:cs="Times"/>
-                                <w:kern w:val="0"/>
-                                <w:sz w:val="26"/>
-                                <w:szCs w:val="26"/>
-                              </w:rPr>
-                              <w:t xml:space="preserve">command. If you run this command with a particular shortname, such as </w:t>
-                            </w:r>
-                            <w:r>
-                              <w:rPr>
-                                <w:rFonts w:ascii="Times" w:hAnsi="Times" w:cs="Times"/>
-                                <w:kern w:val="0"/>
-                              </w:rPr>
-                              <w:t xml:space="preserve">origin, </w:t>
-                            </w:r>
-                            <w:r>
-                              <w:rPr>
-                                <w:rFonts w:ascii="Times" w:hAnsi="Times" w:cs="Times"/>
-                                <w:kern w:val="0"/>
-                                <w:sz w:val="26"/>
-                                <w:szCs w:val="26"/>
-                              </w:rPr>
-                              <w:t>you get something like this:</w:t>
+                              <w:t>If you want to see more information about a particular remote, you can use the git remote show [remote-name] command. If you run this command with a particular shortname, such as origin, you get something like this:</w:t>
                             </w:r>
                           </w:p>
                           <w:p>
@@ -13093,9 +13070,9 @@
                                 <w:noProof/>
                               </w:rPr>
                               <w:drawing>
-                                <wp:inline distT="0" distB="0" distL="0" distR="0" wp14:anchorId="0C75C757" wp14:editId="71B5CCD4">
-                                  <wp:extent cx="4418330" cy="2181860"/>
-                                  <wp:effectExtent l="0" t="0" r="1270" b="2540"/>
+                                <wp:inline distT="0" distB="0" distL="0" distR="0" wp14:anchorId="0C75C757" wp14:editId="09D3F5A7">
+                                  <wp:extent cx="4417578" cy="2061826"/>
+                                  <wp:effectExtent l="0" t="0" r="2540" b="0"/>
                                   <wp:docPr id="124" name="图片 12"/>
                                   <wp:cNvGraphicFramePr>
                                     <a:graphicFrameLocks xmlns:a="http://schemas.openxmlformats.org/drawingml/2006/main" noChangeAspect="1"/>
@@ -13125,7 +13102,7 @@
                                         <pic:spPr bwMode="auto">
                                           <a:xfrm>
                                             <a:off x="0" y="0"/>
-                                            <a:ext cx="4418330" cy="2181860"/>
+                                            <a:ext cx="4418330" cy="2062177"/>
                                           </a:xfrm>
                                           <a:prstGeom prst="rect">
                                             <a:avLst/>
@@ -13144,7 +13121,7 @@
                           </w:p>
                           <w:p>
                             <w:r>
-                              <w:t>This command shows push and fetch url and merge branch.</w:t>
+                              <w:t>This command shows push and fetch url and merge branch info.</w:t>
                             </w:r>
                           </w:p>
                         </w:txbxContent>
@@ -13256,8 +13233,19 @@
                       </w:r>
                     </w:p>
                     <w:p>
-                      <w:r>
-                        <w:t>Because when you local git-repo is the same to the remote git-repo the “fetch” does nothing.</w:t>
+                      <w:pPr>
+                        <w:jc w:val="left"/>
+                      </w:pPr>
+                      <w:r>
+                        <w:t>Because when you local git-repo is the same to the remote git-repo the “fetch” does nothing. When you use “fetch”, you maybe need to merge origin/master with local master, if you use “git remote show origin” get the info “local out of date”, use need merge manually. To see the diff use “git log master ..origin/m-</w:t>
+                      </w:r>
+                    </w:p>
+                    <w:p>
+                      <w:pPr>
+                        <w:jc w:val="left"/>
+                      </w:pPr>
+                      <w:r>
+                        <w:t>aster”, and to merge use “git merge origin/master”.</w:t>
                       </w:r>
                     </w:p>
                     <w:p>
@@ -13277,42 +13265,8 @@
                         <w:rPr>
                           <w:rFonts w:ascii="Times" w:hAnsi="Times" w:cs="Times"/>
                           <w:kern w:val="0"/>
-                          <w:sz w:val="26"/>
-                          <w:szCs w:val="26"/>
                         </w:rPr>
-                        <w:t xml:space="preserve">If you want to see more information about a particular remote, you can use the </w:t>
-                      </w:r>
-                      <w:r>
-                        <w:rPr>
-                          <w:rFonts w:ascii="Times" w:hAnsi="Times" w:cs="Times"/>
-                          <w:kern w:val="0"/>
-                        </w:rPr>
-                        <w:t xml:space="preserve">git remote show [remote-name] </w:t>
-                      </w:r>
-                      <w:r>
-                        <w:rPr>
-                          <w:rFonts w:ascii="Times" w:hAnsi="Times" w:cs="Times"/>
-                          <w:kern w:val="0"/>
-                          <w:sz w:val="26"/>
-                          <w:szCs w:val="26"/>
-                        </w:rPr>
-                        <w:t xml:space="preserve">command. If you run this command with a particular shortname, such as </w:t>
-                      </w:r>
-                      <w:r>
-                        <w:rPr>
-                          <w:rFonts w:ascii="Times" w:hAnsi="Times" w:cs="Times"/>
-                          <w:kern w:val="0"/>
-                        </w:rPr>
-                        <w:t xml:space="preserve">origin, </w:t>
-                      </w:r>
-                      <w:r>
-                        <w:rPr>
-                          <w:rFonts w:ascii="Times" w:hAnsi="Times" w:cs="Times"/>
-                          <w:kern w:val="0"/>
-                          <w:sz w:val="26"/>
-                          <w:szCs w:val="26"/>
-                        </w:rPr>
-                        <w:t>you get something like this:</w:t>
+                        <w:t>If you want to see more information about a particular remote, you can use the git remote show [remote-name] command. If you run this command with a particular shortname, such as origin, you get something like this:</w:t>
                       </w:r>
                     </w:p>
                     <w:p>
@@ -13321,9 +13275,9 @@
                           <w:noProof/>
                         </w:rPr>
                         <w:drawing>
-                          <wp:inline distT="0" distB="0" distL="0" distR="0" wp14:anchorId="0C75C757" wp14:editId="71B5CCD4">
-                            <wp:extent cx="4418330" cy="2181860"/>
-                            <wp:effectExtent l="0" t="0" r="1270" b="2540"/>
+                          <wp:inline distT="0" distB="0" distL="0" distR="0" wp14:anchorId="0C75C757" wp14:editId="09D3F5A7">
+                            <wp:extent cx="4417578" cy="2061826"/>
+                            <wp:effectExtent l="0" t="0" r="2540" b="0"/>
                             <wp:docPr id="124" name="图片 12"/>
                             <wp:cNvGraphicFramePr>
                               <a:graphicFrameLocks xmlns:a="http://schemas.openxmlformats.org/drawingml/2006/main" noChangeAspect="1"/>
@@ -13353,7 +13307,7 @@
                                   <pic:spPr bwMode="auto">
                                     <a:xfrm>
                                       <a:off x="0" y="0"/>
-                                      <a:ext cx="4418330" cy="2181860"/>
+                                      <a:ext cx="4418330" cy="2062177"/>
                                     </a:xfrm>
                                     <a:prstGeom prst="rect">
                                       <a:avLst/>
@@ -13372,7 +13326,7 @@
                     </w:p>
                     <w:p>
                       <w:r>
-                        <w:t>This command shows push and fetch url and merge branch.</w:t>
+                        <w:t>This command shows push and fetch url and merge branch info.</w:t>
                       </w:r>
                     </w:p>
                   </w:txbxContent>
@@ -13452,7 +13406,19 @@
                       <wps:txbx>
                         <w:txbxContent>
                           <w:p>
-                            <w:r>
+                            <w:pPr>
+                              <w:rPr>
+                                <w:color w:val="0000FF"/>
+                                <w:sz w:val="32"/>
+                                <w:szCs w:val="32"/>
+                              </w:rPr>
+                            </w:pPr>
+                            <w:r>
+                              <w:rPr>
+                                <w:color w:val="0000FF"/>
+                                <w:sz w:val="32"/>
+                                <w:szCs w:val="32"/>
+                              </w:rPr>
                               <w:t>Renaming Remotes</w:t>
                             </w:r>
                           </w:p>
@@ -13473,7 +13439,7 @@
                           </w:p>
                           <w:p>
                             <w:r>
-                              <w:t>The url is the actual and full url of your remote git-repo, and the name been given by you. Then the rename is rename the temName, such as from temName to abcd. But the url does not change.</w:t>
+                              <w:t>The url is the actual and full url of your remote git-repo, and the name been given by you. Then the rename is rename the temName, such as from temName to abcd. But the url does not change. So if you rename it from temName to abcd, when you use abcd instead of temName, but the actual url value does not had been changed all the time.</w:t>
                             </w:r>
                           </w:p>
                           <w:p>
@@ -13481,9 +13447,112 @@
                               <w:t>If you make a name for the remote git-repo, when you list the remote “git remote” it will list the name, else only list “origin”.</w:t>
                             </w:r>
                           </w:p>
-                          <w:p>
+                          <w:p/>
+                          <w:p>
+                            <w:pPr>
+                              <w:rPr>
+                                <w:color w:val="0000FF"/>
+                                <w:sz w:val="32"/>
+                                <w:szCs w:val="32"/>
+                              </w:rPr>
+                            </w:pPr>
+                            <w:r>
+                              <w:rPr>
+                                <w:color w:val="0000FF"/>
+                                <w:sz w:val="32"/>
+                                <w:szCs w:val="32"/>
+                              </w:rPr>
+                              <w:t>R</w:t>
+                            </w:r>
+                            <w:r>
+                              <w:rPr>
+                                <w:color w:val="0000FF"/>
+                                <w:sz w:val="32"/>
+                                <w:szCs w:val="32"/>
+                              </w:rPr>
+                              <w:t>emov</w:t>
+                            </w:r>
+                            <w:r>
+                              <w:rPr>
+                                <w:color w:val="0000FF"/>
+                                <w:sz w:val="32"/>
+                                <w:szCs w:val="32"/>
+                              </w:rPr>
+                              <w:t>ing</w:t>
+                            </w:r>
+                          </w:p>
+                          <w:p>
+                            <w:r>
+                              <w:t>If you no longer using a particular mirror (remote-repo) when you can remove it using “git remote rm remote_name”.</w:t>
+                            </w:r>
+                          </w:p>
+                          <w:p>
+                            <w:r>
+                              <w:rPr>
+                                <w:noProof/>
+                              </w:rPr>
+                              <w:drawing>
+                                <wp:inline distT="0" distB="0" distL="0" distR="0" wp14:anchorId="5FDABC43" wp14:editId="3B0AB828">
+                                  <wp:extent cx="5074920" cy="1299252"/>
+                                  <wp:effectExtent l="0" t="0" r="5080" b="0"/>
+                                  <wp:docPr id="125" name="图片 13"/>
+                                  <wp:cNvGraphicFramePr>
+                                    <a:graphicFrameLocks xmlns:a="http://schemas.openxmlformats.org/drawingml/2006/main" noChangeAspect="1"/>
+                                  </wp:cNvGraphicFramePr>
+                                  <a:graphic xmlns:a="http://schemas.openxmlformats.org/drawingml/2006/main">
+                                    <a:graphicData uri="http://schemas.openxmlformats.org/drawingml/2006/picture">
+                                      <pic:pic xmlns:pic="http://schemas.openxmlformats.org/drawingml/2006/picture">
+                                        <pic:nvPicPr>
+                                          <pic:cNvPr id="0" name="Picture 13"/>
+                                          <pic:cNvPicPr>
+                                            <a:picLocks noChangeAspect="1" noChangeArrowheads="1"/>
+                                          </pic:cNvPicPr>
+                                        </pic:nvPicPr>
+                                        <pic:blipFill>
+                                          <a:blip r:embed="rId99">
+                                            <a:extLst>
+                                              <a:ext uri="{28A0092B-C50C-407E-A947-70E740481C1C}">
+                                                <a14:useLocalDpi xmlns:a14="http://schemas.microsoft.com/office/drawing/2010/main" val="0"/>
+                                              </a:ext>
+                                            </a:extLst>
+                                          </a:blip>
+                                          <a:srcRect/>
+                                          <a:stretch>
+                                            <a:fillRect/>
+                                          </a:stretch>
+                                        </pic:blipFill>
+                                        <pic:spPr bwMode="auto">
+                                          <a:xfrm>
+                                            <a:off x="0" y="0"/>
+                                            <a:ext cx="5074920" cy="1299252"/>
+                                          </a:xfrm>
+                                          <a:prstGeom prst="rect">
+                                            <a:avLst/>
+                                          </a:prstGeom>
+                                          <a:noFill/>
+                                          <a:ln>
+                                            <a:noFill/>
+                                          </a:ln>
+                                        </pic:spPr>
+                                      </pic:pic>
+                                    </a:graphicData>
+                                  </a:graphic>
+                                </wp:inline>
+                              </w:drawing>
+                            </w:r>
+                          </w:p>
+                          <w:p>
+                            <w:r>
+                              <w:t>All of the name here (rename and remov) it means the name is the your define name.</w:t>
+                            </w:r>
+                            <w:r>
+                              <w:t xml:space="preserve"> This means that even you rename or remove the name, and you can use the remote repository normally</w:t>
+                            </w:r>
                             <w:bookmarkStart w:id="0" w:name="_GoBack"/>
                             <w:bookmarkEnd w:id="0"/>
+                            <w:r>
+                              <w:t>.</w:t>
+                            </w:r>
                           </w:p>
                         </w:txbxContent>
                       </wps:txbx>
@@ -13508,7 +13577,19 @@
                 <v:textbox>
                   <w:txbxContent>
                     <w:p>
-                      <w:r>
+                      <w:pPr>
+                        <w:rPr>
+                          <w:color w:val="0000FF"/>
+                          <w:sz w:val="32"/>
+                          <w:szCs w:val="32"/>
+                        </w:rPr>
+                      </w:pPr>
+                      <w:r>
+                        <w:rPr>
+                          <w:color w:val="0000FF"/>
+                          <w:sz w:val="32"/>
+                          <w:szCs w:val="32"/>
+                        </w:rPr>
                         <w:t>Renaming Remotes</w:t>
                       </w:r>
                     </w:p>
@@ -13529,7 +13610,7 @@
                     </w:p>
                     <w:p>
                       <w:r>
-                        <w:t>The url is the actual and full url of your remote git-repo, and the name been given by you. Then the rename is rename the temName, such as from temName to abcd. But the url does not change.</w:t>
+                        <w:t>The url is the actual and full url of your remote git-repo, and the name been given by you. Then the rename is rename the temName, such as from temName to abcd. But the url does not change. So if you rename it from temName to abcd, when you use abcd instead of temName, but the actual url value does not had been changed all the time.</w:t>
                       </w:r>
                     </w:p>
                     <w:p>
@@ -13537,9 +13618,112 @@
                         <w:t>If you make a name for the remote git-repo, when you list the remote “git remote” it will list the name, else only list “origin”.</w:t>
                       </w:r>
                     </w:p>
-                    <w:p>
+                    <w:p/>
+                    <w:p>
+                      <w:pPr>
+                        <w:rPr>
+                          <w:color w:val="0000FF"/>
+                          <w:sz w:val="32"/>
+                          <w:szCs w:val="32"/>
+                        </w:rPr>
+                      </w:pPr>
+                      <w:r>
+                        <w:rPr>
+                          <w:color w:val="0000FF"/>
+                          <w:sz w:val="32"/>
+                          <w:szCs w:val="32"/>
+                        </w:rPr>
+                        <w:t>R</w:t>
+                      </w:r>
+                      <w:r>
+                        <w:rPr>
+                          <w:color w:val="0000FF"/>
+                          <w:sz w:val="32"/>
+                          <w:szCs w:val="32"/>
+                        </w:rPr>
+                        <w:t>emov</w:t>
+                      </w:r>
+                      <w:r>
+                        <w:rPr>
+                          <w:color w:val="0000FF"/>
+                          <w:sz w:val="32"/>
+                          <w:szCs w:val="32"/>
+                        </w:rPr>
+                        <w:t>ing</w:t>
+                      </w:r>
+                    </w:p>
+                    <w:p>
+                      <w:r>
+                        <w:t>If you no longer using a particular mirror (remote-repo) when you can remove it using “git remote rm remote_name”.</w:t>
+                      </w:r>
+                    </w:p>
+                    <w:p>
+                      <w:r>
+                        <w:rPr>
+                          <w:noProof/>
+                        </w:rPr>
+                        <w:drawing>
+                          <wp:inline distT="0" distB="0" distL="0" distR="0" wp14:anchorId="5FDABC43" wp14:editId="3B0AB828">
+                            <wp:extent cx="5074920" cy="1299252"/>
+                            <wp:effectExtent l="0" t="0" r="5080" b="0"/>
+                            <wp:docPr id="125" name="图片 13"/>
+                            <wp:cNvGraphicFramePr>
+                              <a:graphicFrameLocks xmlns:a="http://schemas.openxmlformats.org/drawingml/2006/main" noChangeAspect="1"/>
+                            </wp:cNvGraphicFramePr>
+                            <a:graphic xmlns:a="http://schemas.openxmlformats.org/drawingml/2006/main">
+                              <a:graphicData uri="http://schemas.openxmlformats.org/drawingml/2006/picture">
+                                <pic:pic xmlns:pic="http://schemas.openxmlformats.org/drawingml/2006/picture">
+                                  <pic:nvPicPr>
+                                    <pic:cNvPr id="0" name="Picture 13"/>
+                                    <pic:cNvPicPr>
+                                      <a:picLocks noChangeAspect="1" noChangeArrowheads="1"/>
+                                    </pic:cNvPicPr>
+                                  </pic:nvPicPr>
+                                  <pic:blipFill>
+                                    <a:blip r:embed="rId99">
+                                      <a:extLst>
+                                        <a:ext uri="{28A0092B-C50C-407E-A947-70E740481C1C}">
+                                          <a14:useLocalDpi xmlns:a14="http://schemas.microsoft.com/office/drawing/2010/main" val="0"/>
+                                        </a:ext>
+                                      </a:extLst>
+                                    </a:blip>
+                                    <a:srcRect/>
+                                    <a:stretch>
+                                      <a:fillRect/>
+                                    </a:stretch>
+                                  </pic:blipFill>
+                                  <pic:spPr bwMode="auto">
+                                    <a:xfrm>
+                                      <a:off x="0" y="0"/>
+                                      <a:ext cx="5074920" cy="1299252"/>
+                                    </a:xfrm>
+                                    <a:prstGeom prst="rect">
+                                      <a:avLst/>
+                                    </a:prstGeom>
+                                    <a:noFill/>
+                                    <a:ln>
+                                      <a:noFill/>
+                                    </a:ln>
+                                  </pic:spPr>
+                                </pic:pic>
+                              </a:graphicData>
+                            </a:graphic>
+                          </wp:inline>
+                        </w:drawing>
+                      </w:r>
+                    </w:p>
+                    <w:p>
+                      <w:r>
+                        <w:t>All of the name here (rename and remov) it means the name is the your define name.</w:t>
+                      </w:r>
+                      <w:r>
+                        <w:t xml:space="preserve"> This means that even you rename or remove the name, and you can use the remote repository normally</w:t>
+                      </w:r>
                       <w:bookmarkStart w:id="1" w:name="_GoBack"/>
                       <w:bookmarkEnd w:id="1"/>
+                      <w:r>
+                        <w:t>.</w:t>
+                      </w:r>
                     </w:p>
                   </w:txbxContent>
                 </v:textbox>
@@ -13960,8 +14144,8 @@
       </w:r>
     </w:p>
     <w:sectPr>
-      <w:footerReference w:type="even" r:id="rId99"/>
-      <w:footerReference w:type="default" r:id="rId100"/>
+      <w:footerReference w:type="even" r:id="rId100"/>
+      <w:footerReference w:type="default" r:id="rId101"/>
       <w:pgSz w:w="11900" w:h="16840"/>
       <w:pgMar w:top="1440" w:right="1800" w:bottom="1440" w:left="1800" w:header="851" w:footer="992" w:gutter="0"/>
       <w:cols w:space="425"/>
@@ -15991,7 +16175,7 @@
 </file>
 
 <file path=customXml/itemProps1.xml><?xml version="1.0" encoding="utf-8"?>
-<ds:datastoreItem xmlns:ds="http://schemas.openxmlformats.org/officeDocument/2006/customXml" ds:itemID="{2CCF31C7-3558-7A45-90F5-94FA4ADB1B9F}">
+<ds:datastoreItem xmlns:ds="http://schemas.openxmlformats.org/officeDocument/2006/customXml" ds:itemID="{28BE5AED-47B8-8C41-A3D3-E9DCEB15FD0B}">
   <ds:schemaRefs>
     <ds:schemaRef ds:uri="http://schemas.openxmlformats.org/officeDocument/2006/bibliography"/>
   </ds:schemaRefs>

</xml_diff>